<commit_message>
chinh sua chinhh ta
</commit_message>
<xml_diff>
--- a/wwwroot/MauDKCOt/GIAY_DK_COT.docx
+++ b/wwwroot/MauDKCOt/GIAY_DK_COT.docx
@@ -1,10 +1,10 @@
 
 <file path=word/document.xml><?xml version="1.0" encoding="utf-8"?>
-<w:document xmlns:wpc="http://schemas.microsoft.com/office/word/2010/wordprocessingCanvas" xmlns:cx="http://schemas.microsoft.com/office/drawing/2014/chartex" xmlns:cx1="http://schemas.microsoft.com/office/drawing/2015/9/8/chartex" xmlns:cx2="http://schemas.microsoft.com/office/drawing/2015/10/21/chartex" xmlns:cx3="http://schemas.microsoft.com/office/drawing/2016/5/9/chartex" xmlns:cx4="http://schemas.microsoft.com/office/drawing/2016/5/10/chartex" xmlns:cx5="http://schemas.microsoft.com/office/drawing/2016/5/11/chartex" xmlns:cx6="http://schemas.microsoft.com/office/drawing/2016/5/12/chartex" xmlns:cx7="http://schemas.microsoft.com/office/drawing/2016/5/13/chartex" xmlns:cx8="http://schemas.microsoft.com/office/drawing/2016/5/14/chartex" xmlns:mc="http://schemas.openxmlformats.org/markup-compatibility/2006" xmlns:aink="http://schemas.microsoft.com/office/drawing/2016/ink" xmlns:am3d="http://schemas.microsoft.com/office/drawing/2017/model3d" xmlns:o="urn:schemas-microsoft-com:office:office" xmlns:oel="http://schemas.microsoft.com/office/2019/extlst" xmlns:r="http://schemas.openxmlformats.org/officeDocument/2006/relationships" xmlns:m="http://schemas.openxmlformats.org/officeDocument/2006/math" xmlns:v="urn:schemas-microsoft-com:vml" xmlns:wp14="http://schemas.microsoft.com/office/word/2010/wordprocessingDrawing" xmlns:wp="http://schemas.openxmlformats.org/drawingml/2006/wordprocessingDrawing" xmlns:w10="urn:schemas-microsoft-com:office:word" xmlns:w="http://schemas.openxmlformats.org/wordprocessingml/2006/main" xmlns:w14="http://schemas.microsoft.com/office/word/2010/wordml" xmlns:w15="http://schemas.microsoft.com/office/word/2012/wordml" xmlns:w16cex="http://schemas.microsoft.com/office/word/2018/wordml/cex" xmlns:w16cid="http://schemas.microsoft.com/office/word/2016/wordml/cid" xmlns:w16="http://schemas.microsoft.com/office/word/2018/wordml" xmlns:w16du="http://schemas.microsoft.com/office/word/2023/wordml/word16du" xmlns:w16sdtdh="http://schemas.microsoft.com/office/word/2020/wordml/sdtdatahash" xmlns:w16sdtfl="http://schemas.microsoft.com/office/word/2024/wordml/sdtformatlock" xmlns:w16se="http://schemas.microsoft.com/office/word/2015/wordml/symex" xmlns:wpg="http://schemas.microsoft.com/office/word/2010/wordprocessingGroup" xmlns:wpi="http://schemas.microsoft.com/office/word/2010/wordprocessingInk" xmlns:wne="http://schemas.microsoft.com/office/word/2006/wordml" xmlns:wps="http://schemas.microsoft.com/office/word/2010/wordprocessingShape" mc:Ignorable="w14 w15 w16se w16cid w16 w16cex w16sdtdh w16sdtfl w16du wp14">
+<w:document xmlns:wpc="http://schemas.microsoft.com/office/word/2010/wordprocessingCanvas" xmlns:cx="http://schemas.microsoft.com/office/drawing/2014/chartex" xmlns:cx1="http://schemas.microsoft.com/office/drawing/2015/9/8/chartex" xmlns:cx2="http://schemas.microsoft.com/office/drawing/2015/10/21/chartex" xmlns:cx3="http://schemas.microsoft.com/office/drawing/2016/5/9/chartex" xmlns:cx4="http://schemas.microsoft.com/office/drawing/2016/5/10/chartex" xmlns:cx5="http://schemas.microsoft.com/office/drawing/2016/5/11/chartex" xmlns:cx6="http://schemas.microsoft.com/office/drawing/2016/5/12/chartex" xmlns:cx7="http://schemas.microsoft.com/office/drawing/2016/5/13/chartex" xmlns:cx8="http://schemas.microsoft.com/office/drawing/2016/5/14/chartex" xmlns:mc="http://schemas.openxmlformats.org/markup-compatibility/2006" xmlns:aink="http://schemas.microsoft.com/office/drawing/2016/ink" xmlns:am3d="http://schemas.microsoft.com/office/drawing/2017/model3d" xmlns:o="urn:schemas-microsoft-com:office:office" xmlns:r="http://schemas.openxmlformats.org/officeDocument/2006/relationships" xmlns:m="http://schemas.openxmlformats.org/officeDocument/2006/math" xmlns:v="urn:schemas-microsoft-com:vml" xmlns:wp14="http://schemas.microsoft.com/office/word/2010/wordprocessingDrawing" xmlns:wp="http://schemas.openxmlformats.org/drawingml/2006/wordprocessingDrawing" xmlns:w10="urn:schemas-microsoft-com:office:word" xmlns:w="http://schemas.openxmlformats.org/wordprocessingml/2006/main" xmlns:w14="http://schemas.microsoft.com/office/word/2010/wordml" xmlns:w15="http://schemas.microsoft.com/office/word/2012/wordml" xmlns:w16cex="http://schemas.microsoft.com/office/word/2018/wordml/cex" xmlns:w16cid="http://schemas.microsoft.com/office/word/2016/wordml/cid" xmlns:w16="http://schemas.microsoft.com/office/word/2018/wordml" xmlns:w16sdtdh="http://schemas.microsoft.com/office/word/2020/wordml/sdtdatahash" xmlns:w16se="http://schemas.microsoft.com/office/word/2015/wordml/symex" xmlns:wpg="http://schemas.microsoft.com/office/word/2010/wordprocessingGroup" xmlns:wpi="http://schemas.microsoft.com/office/word/2010/wordprocessingInk" xmlns:wne="http://schemas.microsoft.com/office/word/2006/wordml" xmlns:wps="http://schemas.microsoft.com/office/word/2010/wordprocessingShape" mc:Ignorable="w14 w15 w16se w16cid w16 w16cex w16sdtdh wp14">
   <w:body>
     <w:tbl>
       <w:tblPr>
-        <w:tblStyle w:val="LiBang"/>
+        <w:tblStyle w:val="TableGrid"/>
         <w:tblW w:w="0" w:type="auto"/>
         <w:tblBorders>
           <w:top w:val="none" w:sz="0" w:space="0" w:color="auto"/>
@@ -63,7 +63,7 @@
                 <v:shape id="_x0000_s1026" type="#_x0000_t75" style="position:absolute;left:0;text-align:left;margin-left:93.35pt;margin-top:12.3pt;width:53.5pt;height:65.8pt;z-index:-251658240">
                   <v:imagedata r:id="rId6" o:title=""/>
                 </v:shape>
-                <o:OLEObject Type="Embed" ProgID="CorelDraw.Graphic.24" ShapeID="_x0000_s1026" DrawAspect="Content" ObjectID="_1811528514" r:id="rId7"/>
+                <o:OLEObject Type="Embed" ProgID="CorelDraw.Graphic.24" ShapeID="_x0000_s1026" DrawAspect="Content" ObjectID="_1811563350" r:id="rId7"/>
               </w:object>
             </w:r>
             <w:r>
@@ -280,6 +280,7 @@
                   <w:docPart w:val="DefaultPlaceholder_-1854013440"/>
                 </w:placeholder>
               </w:sdtPr>
+              <w:sdtEndPr/>
               <w:sdtContent>
                 <w:r>
                   <w:rPr>
@@ -498,6 +499,7 @@
                 </w:placeholder>
                 <w:showingPlcHdr/>
               </w:sdtPr>
+              <w:sdtEndPr/>
               <w:sdtContent>
                 <w:r>
                   <w:rPr>
@@ -550,6 +552,7 @@
                   <w:docPart w:val="DefaultPlaceholder_-1854013440"/>
                 </w:placeholder>
               </w:sdtPr>
+              <w:sdtEndPr/>
               <w:sdtContent>
                 <w:r>
                   <w:rPr>
@@ -596,6 +599,7 @@
                   <w:docPart w:val="DefaultPlaceholder_-1854013440"/>
                 </w:placeholder>
               </w:sdtPr>
+              <w:sdtEndPr/>
               <w:sdtContent>
                 <w:r>
                   <w:rPr>
@@ -666,6 +670,7 @@
                   <w:docPart w:val="DefaultPlaceholder_-1854013440"/>
                 </w:placeholder>
               </w:sdtPr>
+              <w:sdtEndPr/>
               <w:sdtContent>
                 <w:r>
                   <w:rPr>
@@ -718,6 +723,7 @@
                   <w:docPart w:val="DefaultPlaceholder_-1854013440"/>
                 </w:placeholder>
               </w:sdtPr>
+              <w:sdtEndPr/>
               <w:sdtContent>
                 <w:r>
                   <w:rPr>
@@ -770,6 +776,7 @@
                   <w:docPart w:val="DefaultPlaceholder_-1854013440"/>
                 </w:placeholder>
               </w:sdtPr>
+              <w:sdtEndPr/>
               <w:sdtContent>
                 <w:r>
                   <w:rPr>
@@ -824,6 +831,7 @@
                   <w:docPart w:val="DefaultPlaceholder_-1854013440"/>
                 </w:placeholder>
               </w:sdtPr>
+              <w:sdtEndPr/>
               <w:sdtContent>
                 <w:r>
                   <w:rPr>
@@ -878,6 +886,7 @@
                   <w:docPart w:val="DefaultPlaceholder_-1854013440"/>
                 </w:placeholder>
               </w:sdtPr>
+              <w:sdtEndPr/>
               <w:sdtContent>
                 <w:r>
                   <w:rPr>
@@ -981,6 +990,7 @@
                   <w:docPart w:val="DefaultPlaceholder_-1854013440"/>
                 </w:placeholder>
               </w:sdtPr>
+              <w:sdtEndPr/>
               <w:sdtContent>
                 <w:r>
                   <w:rPr>
@@ -1033,6 +1043,7 @@
                   <w:docPart w:val="DefaultPlaceholder_-1854013440"/>
                 </w:placeholder>
               </w:sdtPr>
+              <w:sdtEndPr/>
               <w:sdtContent>
                 <w:r>
                   <w:rPr>
@@ -1095,6 +1106,7 @@
                   <w:docPart w:val="DefaultPlaceholder_-1854013440"/>
                 </w:placeholder>
               </w:sdtPr>
+              <w:sdtEndPr/>
               <w:sdtContent>
                 <w:r>
                   <w:rPr>
@@ -1155,6 +1167,7 @@
                   <w:docPart w:val="DefaultPlaceholder_-1854013440"/>
                 </w:placeholder>
               </w:sdtPr>
+              <w:sdtEndPr/>
               <w:sdtContent>
                 <w:r>
                   <w:rPr>
@@ -1203,6 +1216,7 @@
                   <w:docPart w:val="DefaultPlaceholder_-1854013440"/>
                 </w:placeholder>
               </w:sdtPr>
+              <w:sdtEndPr/>
               <w:sdtContent>
                 <w:r>
                   <w:rPr>
@@ -1267,6 +1281,7 @@
                   <w:docPart w:val="DefaultPlaceholder_-1854013440"/>
                 </w:placeholder>
               </w:sdtPr>
+              <w:sdtEndPr/>
               <w:sdtContent>
                 <w:r>
                   <w:rPr>
@@ -1327,6 +1342,7 @@
                   <w:docPart w:val="DefaultPlaceholder_-1854013440"/>
                 </w:placeholder>
               </w:sdtPr>
+              <w:sdtEndPr/>
               <w:sdtContent>
                 <w:r>
                   <w:rPr>
@@ -1395,6 +1411,7 @@
                   <w:docPart w:val="DefaultPlaceholder_-1854013440"/>
                 </w:placeholder>
               </w:sdtPr>
+              <w:sdtEndPr/>
               <w:sdtContent>
                 <w:r>
                   <w:rPr>
@@ -1447,6 +1464,7 @@
                   <w:docPart w:val="DefaultPlaceholder_-1854013440"/>
                 </w:placeholder>
               </w:sdtPr>
+              <w:sdtEndPr/>
               <w:sdtContent>
                 <w:r>
                   <w:rPr>
@@ -1512,6 +1530,7 @@
                   <w:docPart w:val="DefaultPlaceholder_-1854013440"/>
                 </w:placeholder>
               </w:sdtPr>
+              <w:sdtEndPr/>
               <w:sdtContent>
                 <w:r>
                   <w:rPr>
@@ -1614,6 +1633,7 @@
                   <w:docPart w:val="DefaultPlaceholder_-1854013440"/>
                 </w:placeholder>
               </w:sdtPr>
+              <w:sdtEndPr/>
               <w:sdtContent>
                 <w:r>
                   <w:rPr>
@@ -1682,6 +1702,7 @@
                   <w:docPart w:val="DefaultPlaceholder_-1854013440"/>
                 </w:placeholder>
               </w:sdtPr>
+              <w:sdtEndPr/>
               <w:sdtContent>
                 <w:r>
                   <w:rPr>
@@ -1750,7 +1771,33 @@
                 <w:sz w:val="28"/>
                 <w:szCs w:val="28"/>
               </w:rPr>
-              <w:t>Nếu quá thời hạn trên, tôi hoặc thân nhân không đến đăng ký lại chổ để cốt, chùa được quyên tổ chức thủy táng.</w:t>
+              <w:t>Nếu quá thời hạn trên, tôi hoặc thân nhân không đến đăng ký lại chổ để cốt, chùa được quy</w:t>
+            </w:r>
+            <w:r>
+              <w:rPr>
+                <w:rFonts w:ascii="Times New Roman" w:hAnsi="Times New Roman" w:cs="Times New Roman"/>
+                <w:b/>
+                <w:bCs/>
+                <w:i/>
+                <w:iCs/>
+                <w:color w:val="EE0000"/>
+                <w:sz w:val="28"/>
+                <w:szCs w:val="28"/>
+              </w:rPr>
+              <w:t>ề</w:t>
+            </w:r>
+            <w:r>
+              <w:rPr>
+                <w:rFonts w:ascii="Times New Roman" w:hAnsi="Times New Roman" w:cs="Times New Roman"/>
+                <w:b/>
+                <w:bCs/>
+                <w:i/>
+                <w:iCs/>
+                <w:color w:val="EE0000"/>
+                <w:sz w:val="28"/>
+                <w:szCs w:val="28"/>
+              </w:rPr>
+              <w:t>n tổ chức thủy táng.</w:t>
             </w:r>
           </w:p>
           <w:p>
@@ -1804,15 +1851,6 @@
               </w:rPr>
               <w:t>Giấy đăng ký này được in thành hai (2) bản giống nhau, gia đình giữ một (1) bản, bổn tự giữ (1) một bản.</w:t>
             </w:r>
-          </w:p>
-          <w:p>
-            <w:pPr>
-              <w:rPr>
-                <w:rFonts w:ascii="Times New Roman" w:hAnsi="Times New Roman" w:cs="Times New Roman"/>
-                <w:sz w:val="28"/>
-                <w:szCs w:val="28"/>
-              </w:rPr>
-            </w:pPr>
           </w:p>
         </w:tc>
       </w:tr>
@@ -1981,6 +2019,20 @@
               </w:rPr>
               <w:t>(ký, ghi rỏ họ tên)</w:t>
             </w:r>
+          </w:p>
+          <w:p>
+            <w:pPr>
+              <w:jc w:val="center"/>
+              <w:rPr>
+                <w:rFonts w:ascii="Times New Roman" w:hAnsi="Times New Roman" w:cs="Times New Roman"/>
+                <w:b/>
+                <w:bCs/>
+                <w:i/>
+                <w:iCs/>
+                <w:sz w:val="28"/>
+                <w:szCs w:val="28"/>
+              </w:rPr>
+            </w:pPr>
           </w:p>
           <w:p>
             <w:pPr>
@@ -2050,8 +2102,15 @@
             <w:r>
               <w:rPr>
                 <w:rFonts w:ascii="Times New Roman" w:hAnsi="Times New Roman" w:cs="Times New Roman"/>
-              </w:rPr>
-              <w:t>Ghi chú: - Về việc:</w:t>
+                <w:color w:val="FF0000"/>
+              </w:rPr>
+              <w:t xml:space="preserve">Ghi chú: </w:t>
+            </w:r>
+            <w:r>
+              <w:rPr>
+                <w:rFonts w:ascii="Times New Roman" w:hAnsi="Times New Roman" w:cs="Times New Roman"/>
+              </w:rPr>
+              <w:t>- Về việc:</w:t>
             </w:r>
             <w:r>
               <w:rPr>
@@ -2062,7 +2121,7 @@
           </w:p>
           <w:p>
             <w:pPr>
-              <w:pStyle w:val="oancuaDanhsach"/>
+              <w:pStyle w:val="ListParagraph"/>
               <w:numPr>
                 <w:ilvl w:val="0"/>
                 <w:numId w:val="1"/>
@@ -2080,7 +2139,7 @@
           </w:p>
           <w:p>
             <w:pPr>
-              <w:pStyle w:val="oancuaDanhsach"/>
+              <w:pStyle w:val="ListParagraph"/>
               <w:numPr>
                 <w:ilvl w:val="0"/>
                 <w:numId w:val="1"/>
@@ -2095,7 +2154,31 @@
               <w:rPr>
                 <w:rFonts w:ascii="Times New Roman" w:hAnsi="Times New Roman" w:cs="Times New Roman"/>
               </w:rPr>
-              <w:t>Nếu gia đình thay đổi chổ ở hoặc số điện thoại xin vui long thống báo lại bổn tự để bổ sung điều chỉnh lại để tiện cho việc liên lạc. Xin cảm ơn</w:t>
+              <w:t>Nếu gia đình thay đổi chổ ở hoặc số điện thoại xin vui l</w:t>
+            </w:r>
+            <w:r>
+              <w:rPr>
+                <w:rFonts w:ascii="Times New Roman" w:hAnsi="Times New Roman" w:cs="Times New Roman"/>
+              </w:rPr>
+              <w:t>ò</w:t>
+            </w:r>
+            <w:r>
+              <w:rPr>
+                <w:rFonts w:ascii="Times New Roman" w:hAnsi="Times New Roman" w:cs="Times New Roman"/>
+              </w:rPr>
+              <w:t>ng th</w:t>
+            </w:r>
+            <w:r>
+              <w:rPr>
+                <w:rFonts w:ascii="Times New Roman" w:hAnsi="Times New Roman" w:cs="Times New Roman"/>
+              </w:rPr>
+              <w:t>ô</w:t>
+            </w:r>
+            <w:r>
+              <w:rPr>
+                <w:rFonts w:ascii="Times New Roman" w:hAnsi="Times New Roman" w:cs="Times New Roman"/>
+              </w:rPr>
+              <w:t>ng báo lại bổn tự để bổ sung điều chỉnh lại để tiện cho việc liên lạc. Xin cảm ơn</w:t>
             </w:r>
           </w:p>
         </w:tc>
@@ -2121,7 +2204,7 @@
 </file>
 
 <file path=word/numbering.xml><?xml version="1.0" encoding="utf-8"?>
-<w:numbering xmlns:wpc="http://schemas.microsoft.com/office/word/2010/wordprocessingCanvas" xmlns:cx="http://schemas.microsoft.com/office/drawing/2014/chartex" xmlns:cx1="http://schemas.microsoft.com/office/drawing/2015/9/8/chartex" xmlns:cx2="http://schemas.microsoft.com/office/drawing/2015/10/21/chartex" xmlns:cx3="http://schemas.microsoft.com/office/drawing/2016/5/9/chartex" xmlns:cx4="http://schemas.microsoft.com/office/drawing/2016/5/10/chartex" xmlns:cx5="http://schemas.microsoft.com/office/drawing/2016/5/11/chartex" xmlns:cx6="http://schemas.microsoft.com/office/drawing/2016/5/12/chartex" xmlns:cx7="http://schemas.microsoft.com/office/drawing/2016/5/13/chartex" xmlns:cx8="http://schemas.microsoft.com/office/drawing/2016/5/14/chartex" xmlns:mc="http://schemas.openxmlformats.org/markup-compatibility/2006" xmlns:aink="http://schemas.microsoft.com/office/drawing/2016/ink" xmlns:am3d="http://schemas.microsoft.com/office/drawing/2017/model3d" xmlns:o="urn:schemas-microsoft-com:office:office" xmlns:oel="http://schemas.microsoft.com/office/2019/extlst" xmlns:r="http://schemas.openxmlformats.org/officeDocument/2006/relationships" xmlns:m="http://schemas.openxmlformats.org/officeDocument/2006/math" xmlns:v="urn:schemas-microsoft-com:vml" xmlns:wp14="http://schemas.microsoft.com/office/word/2010/wordprocessingDrawing" xmlns:wp="http://schemas.openxmlformats.org/drawingml/2006/wordprocessingDrawing" xmlns:w10="urn:schemas-microsoft-com:office:word" xmlns:w="http://schemas.openxmlformats.org/wordprocessingml/2006/main" xmlns:w14="http://schemas.microsoft.com/office/word/2010/wordml" xmlns:w15="http://schemas.microsoft.com/office/word/2012/wordml" xmlns:w16cex="http://schemas.microsoft.com/office/word/2018/wordml/cex" xmlns:w16cid="http://schemas.microsoft.com/office/word/2016/wordml/cid" xmlns:w16="http://schemas.microsoft.com/office/word/2018/wordml" xmlns:w16du="http://schemas.microsoft.com/office/word/2023/wordml/word16du" xmlns:w16sdtdh="http://schemas.microsoft.com/office/word/2020/wordml/sdtdatahash" xmlns:w16sdtfl="http://schemas.microsoft.com/office/word/2024/wordml/sdtformatlock" xmlns:w16se="http://schemas.microsoft.com/office/word/2015/wordml/symex" xmlns:wpg="http://schemas.microsoft.com/office/word/2010/wordprocessingGroup" xmlns:wpi="http://schemas.microsoft.com/office/word/2010/wordprocessingInk" xmlns:wne="http://schemas.microsoft.com/office/word/2006/wordml" xmlns:wps="http://schemas.microsoft.com/office/word/2010/wordprocessingShape" mc:Ignorable="w14 w15 w16se w16cid w16 w16cex w16sdtdh w16sdtfl w16du wp14">
+<w:numbering xmlns:wpc="http://schemas.microsoft.com/office/word/2010/wordprocessingCanvas" xmlns:cx="http://schemas.microsoft.com/office/drawing/2014/chartex" xmlns:cx1="http://schemas.microsoft.com/office/drawing/2015/9/8/chartex" xmlns:cx2="http://schemas.microsoft.com/office/drawing/2015/10/21/chartex" xmlns:cx3="http://schemas.microsoft.com/office/drawing/2016/5/9/chartex" xmlns:cx4="http://schemas.microsoft.com/office/drawing/2016/5/10/chartex" xmlns:cx5="http://schemas.microsoft.com/office/drawing/2016/5/11/chartex" xmlns:cx6="http://schemas.microsoft.com/office/drawing/2016/5/12/chartex" xmlns:cx7="http://schemas.microsoft.com/office/drawing/2016/5/13/chartex" xmlns:cx8="http://schemas.microsoft.com/office/drawing/2016/5/14/chartex" xmlns:mc="http://schemas.openxmlformats.org/markup-compatibility/2006" xmlns:aink="http://schemas.microsoft.com/office/drawing/2016/ink" xmlns:am3d="http://schemas.microsoft.com/office/drawing/2017/model3d" xmlns:o="urn:schemas-microsoft-com:office:office" xmlns:r="http://schemas.openxmlformats.org/officeDocument/2006/relationships" xmlns:m="http://schemas.openxmlformats.org/officeDocument/2006/math" xmlns:v="urn:schemas-microsoft-com:vml" xmlns:wp14="http://schemas.microsoft.com/office/word/2010/wordprocessingDrawing" xmlns:wp="http://schemas.openxmlformats.org/drawingml/2006/wordprocessingDrawing" xmlns:w10="urn:schemas-microsoft-com:office:word" xmlns:w="http://schemas.openxmlformats.org/wordprocessingml/2006/main" xmlns:w14="http://schemas.microsoft.com/office/word/2010/wordml" xmlns:w15="http://schemas.microsoft.com/office/word/2012/wordml" xmlns:w16cex="http://schemas.microsoft.com/office/word/2018/wordml/cex" xmlns:w16cid="http://schemas.microsoft.com/office/word/2016/wordml/cid" xmlns:w16="http://schemas.microsoft.com/office/word/2018/wordml" xmlns:w16sdtdh="http://schemas.microsoft.com/office/word/2020/wordml/sdtdatahash" xmlns:w16se="http://schemas.microsoft.com/office/word/2015/wordml/symex" xmlns:wpg="http://schemas.microsoft.com/office/word/2010/wordprocessingGroup" xmlns:wpi="http://schemas.microsoft.com/office/word/2010/wordprocessingInk" xmlns:wne="http://schemas.microsoft.com/office/word/2006/wordml" xmlns:wps="http://schemas.microsoft.com/office/word/2010/wordprocessingShape" mc:Ignorable="w14 w15 w16se w16cid w16 w16cex w16sdtdh wp14">
   <w:abstractNum w:abstractNumId="0" w15:restartNumberingAfterBreak="0">
     <w:nsid w:val="1D904E65"/>
     <w:multiLevelType w:val="hybridMultilevel"/>
@@ -2234,14 +2317,14 @@
       </w:rPr>
     </w:lvl>
   </w:abstractNum>
-  <w:num w:numId="1" w16cid:durableId="2094355369">
+  <w:num w:numId="1">
     <w:abstractNumId w:val="0"/>
   </w:num>
 </w:numbering>
 </file>
 
 <file path=word/styles.xml><?xml version="1.0" encoding="utf-8"?>
-<w:styles xmlns:mc="http://schemas.openxmlformats.org/markup-compatibility/2006" xmlns:r="http://schemas.openxmlformats.org/officeDocument/2006/relationships" xmlns:w="http://schemas.openxmlformats.org/wordprocessingml/2006/main" xmlns:w14="http://schemas.microsoft.com/office/word/2010/wordml" xmlns:w15="http://schemas.microsoft.com/office/word/2012/wordml" xmlns:w16cex="http://schemas.microsoft.com/office/word/2018/wordml/cex" xmlns:w16cid="http://schemas.microsoft.com/office/word/2016/wordml/cid" xmlns:w16="http://schemas.microsoft.com/office/word/2018/wordml" xmlns:w16du="http://schemas.microsoft.com/office/word/2023/wordml/word16du" xmlns:w16sdtdh="http://schemas.microsoft.com/office/word/2020/wordml/sdtdatahash" xmlns:w16sdtfl="http://schemas.microsoft.com/office/word/2024/wordml/sdtformatlock" xmlns:w16se="http://schemas.microsoft.com/office/word/2015/wordml/symex" mc:Ignorable="w14 w15 w16se w16cid w16 w16cex w16sdtdh w16sdtfl w16du">
+<w:styles xmlns:mc="http://schemas.openxmlformats.org/markup-compatibility/2006" xmlns:r="http://schemas.openxmlformats.org/officeDocument/2006/relationships" xmlns:w="http://schemas.openxmlformats.org/wordprocessingml/2006/main" xmlns:w14="http://schemas.microsoft.com/office/word/2010/wordml" xmlns:w15="http://schemas.microsoft.com/office/word/2012/wordml" xmlns:w16cex="http://schemas.microsoft.com/office/word/2018/wordml/cex" xmlns:w16cid="http://schemas.microsoft.com/office/word/2016/wordml/cid" xmlns:w16="http://schemas.microsoft.com/office/word/2018/wordml" xmlns:w16sdtdh="http://schemas.microsoft.com/office/word/2020/wordml/sdtdatahash" xmlns:w16se="http://schemas.microsoft.com/office/word/2015/wordml/symex" mc:Ignorable="w14 w15 w16se w16cid w16 w16cex w16sdtdh">
   <w:docDefaults>
     <w:rPrDefault>
       <w:rPr>
@@ -2637,16 +2720,16 @@
     <w:lsdException w:name="Unresolved Mention" w:semiHidden="1" w:unhideWhenUsed="1"/>
     <w:lsdException w:name="Smart Link" w:semiHidden="1" w:unhideWhenUsed="1"/>
   </w:latentStyles>
-  <w:style w:type="paragraph" w:default="1" w:styleId="Binhthng">
+  <w:style w:type="paragraph" w:default="1" w:styleId="Normal">
     <w:name w:val="Normal"/>
     <w:qFormat/>
     <w:rsid w:val="00F71FD6"/>
   </w:style>
-  <w:style w:type="paragraph" w:styleId="u1">
+  <w:style w:type="paragraph" w:styleId="Heading1">
     <w:name w:val="heading 1"/>
-    <w:basedOn w:val="Binhthng"/>
-    <w:next w:val="Binhthng"/>
-    <w:link w:val="u1Char"/>
+    <w:basedOn w:val="Normal"/>
+    <w:next w:val="Normal"/>
+    <w:link w:val="Heading1Char"/>
     <w:uiPriority w:val="9"/>
     <w:qFormat/>
     <w:rsid w:val="009849F5"/>
@@ -2663,11 +2746,11 @@
       <w:szCs w:val="40"/>
     </w:rPr>
   </w:style>
-  <w:style w:type="paragraph" w:styleId="u2">
+  <w:style w:type="paragraph" w:styleId="Heading2">
     <w:name w:val="heading 2"/>
-    <w:basedOn w:val="Binhthng"/>
-    <w:next w:val="Binhthng"/>
-    <w:link w:val="u2Char"/>
+    <w:basedOn w:val="Normal"/>
+    <w:next w:val="Normal"/>
+    <w:link w:val="Heading2Char"/>
     <w:uiPriority w:val="9"/>
     <w:semiHidden/>
     <w:unhideWhenUsed/>
@@ -2686,11 +2769,11 @@
       <w:szCs w:val="32"/>
     </w:rPr>
   </w:style>
-  <w:style w:type="paragraph" w:styleId="u3">
+  <w:style w:type="paragraph" w:styleId="Heading3">
     <w:name w:val="heading 3"/>
-    <w:basedOn w:val="Binhthng"/>
-    <w:next w:val="Binhthng"/>
-    <w:link w:val="u3Char"/>
+    <w:basedOn w:val="Normal"/>
+    <w:next w:val="Normal"/>
+    <w:link w:val="Heading3Char"/>
     <w:uiPriority w:val="9"/>
     <w:semiHidden/>
     <w:unhideWhenUsed/>
@@ -2709,11 +2792,11 @@
       <w:szCs w:val="28"/>
     </w:rPr>
   </w:style>
-  <w:style w:type="paragraph" w:styleId="u4">
+  <w:style w:type="paragraph" w:styleId="Heading4">
     <w:name w:val="heading 4"/>
-    <w:basedOn w:val="Binhthng"/>
-    <w:next w:val="Binhthng"/>
-    <w:link w:val="u4Char"/>
+    <w:basedOn w:val="Normal"/>
+    <w:next w:val="Normal"/>
+    <w:link w:val="Heading4Char"/>
     <w:uiPriority w:val="9"/>
     <w:semiHidden/>
     <w:unhideWhenUsed/>
@@ -2732,11 +2815,11 @@
       <w:color w:val="2F5496" w:themeColor="accent1" w:themeShade="BF"/>
     </w:rPr>
   </w:style>
-  <w:style w:type="paragraph" w:styleId="u5">
+  <w:style w:type="paragraph" w:styleId="Heading5">
     <w:name w:val="heading 5"/>
-    <w:basedOn w:val="Binhthng"/>
-    <w:next w:val="Binhthng"/>
-    <w:link w:val="u5Char"/>
+    <w:basedOn w:val="Normal"/>
+    <w:next w:val="Normal"/>
+    <w:link w:val="Heading5Char"/>
     <w:uiPriority w:val="9"/>
     <w:semiHidden/>
     <w:unhideWhenUsed/>
@@ -2753,11 +2836,11 @@
       <w:color w:val="2F5496" w:themeColor="accent1" w:themeShade="BF"/>
     </w:rPr>
   </w:style>
-  <w:style w:type="paragraph" w:styleId="u6">
+  <w:style w:type="paragraph" w:styleId="Heading6">
     <w:name w:val="heading 6"/>
-    <w:basedOn w:val="Binhthng"/>
-    <w:next w:val="Binhthng"/>
-    <w:link w:val="u6Char"/>
+    <w:basedOn w:val="Normal"/>
+    <w:next w:val="Normal"/>
+    <w:link w:val="Heading6Char"/>
     <w:uiPriority w:val="9"/>
     <w:semiHidden/>
     <w:unhideWhenUsed/>
@@ -2776,11 +2859,11 @@
       <w:color w:val="595959" w:themeColor="text1" w:themeTint="A6"/>
     </w:rPr>
   </w:style>
-  <w:style w:type="paragraph" w:styleId="u7">
+  <w:style w:type="paragraph" w:styleId="Heading7">
     <w:name w:val="heading 7"/>
-    <w:basedOn w:val="Binhthng"/>
-    <w:next w:val="Binhthng"/>
-    <w:link w:val="u7Char"/>
+    <w:basedOn w:val="Normal"/>
+    <w:next w:val="Normal"/>
+    <w:link w:val="Heading7Char"/>
     <w:uiPriority w:val="9"/>
     <w:semiHidden/>
     <w:unhideWhenUsed/>
@@ -2797,11 +2880,11 @@
       <w:color w:val="595959" w:themeColor="text1" w:themeTint="A6"/>
     </w:rPr>
   </w:style>
-  <w:style w:type="paragraph" w:styleId="u8">
+  <w:style w:type="paragraph" w:styleId="Heading8">
     <w:name w:val="heading 8"/>
-    <w:basedOn w:val="Binhthng"/>
-    <w:next w:val="Binhthng"/>
-    <w:link w:val="u8Char"/>
+    <w:basedOn w:val="Normal"/>
+    <w:next w:val="Normal"/>
+    <w:link w:val="Heading8Char"/>
     <w:uiPriority w:val="9"/>
     <w:semiHidden/>
     <w:unhideWhenUsed/>
@@ -2820,11 +2903,11 @@
       <w:color w:val="272727" w:themeColor="text1" w:themeTint="D8"/>
     </w:rPr>
   </w:style>
-  <w:style w:type="paragraph" w:styleId="u9">
+  <w:style w:type="paragraph" w:styleId="Heading9">
     <w:name w:val="heading 9"/>
-    <w:basedOn w:val="Binhthng"/>
-    <w:next w:val="Binhthng"/>
-    <w:link w:val="u9Char"/>
+    <w:basedOn w:val="Normal"/>
+    <w:next w:val="Normal"/>
+    <w:link w:val="Heading9Char"/>
     <w:uiPriority w:val="9"/>
     <w:semiHidden/>
     <w:unhideWhenUsed/>
@@ -2841,13 +2924,13 @@
       <w:color w:val="272727" w:themeColor="text1" w:themeTint="D8"/>
     </w:rPr>
   </w:style>
-  <w:style w:type="character" w:default="1" w:styleId="Phngmcinhcuaoanvn">
+  <w:style w:type="character" w:default="1" w:styleId="DefaultParagraphFont">
     <w:name w:val="Default Paragraph Font"/>
     <w:uiPriority w:val="1"/>
     <w:semiHidden/>
     <w:unhideWhenUsed/>
   </w:style>
-  <w:style w:type="table" w:default="1" w:styleId="BangThngthng">
+  <w:style w:type="table" w:default="1" w:styleId="TableNormal">
     <w:name w:val="Normal Table"/>
     <w:uiPriority w:val="99"/>
     <w:semiHidden/>
@@ -2862,16 +2945,16 @@
       </w:tblCellMar>
     </w:tblPr>
   </w:style>
-  <w:style w:type="numbering" w:default="1" w:styleId="Khngco">
+  <w:style w:type="numbering" w:default="1" w:styleId="NoList">
     <w:name w:val="No List"/>
     <w:uiPriority w:val="99"/>
     <w:semiHidden/>
     <w:unhideWhenUsed/>
   </w:style>
-  <w:style w:type="character" w:customStyle="1" w:styleId="u1Char">
-    <w:name w:val="Đầu đề 1 Char"/>
-    <w:basedOn w:val="Phngmcinhcuaoanvn"/>
-    <w:link w:val="u1"/>
+  <w:style w:type="character" w:customStyle="1" w:styleId="Heading1Char">
+    <w:name w:val="Heading 1 Char"/>
+    <w:basedOn w:val="DefaultParagraphFont"/>
+    <w:link w:val="Heading1"/>
     <w:uiPriority w:val="9"/>
     <w:rsid w:val="009849F5"/>
     <w:rPr>
@@ -2881,10 +2964,10 @@
       <w:szCs w:val="40"/>
     </w:rPr>
   </w:style>
-  <w:style w:type="character" w:customStyle="1" w:styleId="u2Char">
-    <w:name w:val="Đầu đề 2 Char"/>
-    <w:basedOn w:val="Phngmcinhcuaoanvn"/>
-    <w:link w:val="u2"/>
+  <w:style w:type="character" w:customStyle="1" w:styleId="Heading2Char">
+    <w:name w:val="Heading 2 Char"/>
+    <w:basedOn w:val="DefaultParagraphFont"/>
+    <w:link w:val="Heading2"/>
     <w:uiPriority w:val="9"/>
     <w:semiHidden/>
     <w:rsid w:val="009849F5"/>
@@ -2895,10 +2978,10 @@
       <w:szCs w:val="32"/>
     </w:rPr>
   </w:style>
-  <w:style w:type="character" w:customStyle="1" w:styleId="u3Char">
-    <w:name w:val="Đầu đề 3 Char"/>
-    <w:basedOn w:val="Phngmcinhcuaoanvn"/>
-    <w:link w:val="u3"/>
+  <w:style w:type="character" w:customStyle="1" w:styleId="Heading3Char">
+    <w:name w:val="Heading 3 Char"/>
+    <w:basedOn w:val="DefaultParagraphFont"/>
+    <w:link w:val="Heading3"/>
     <w:uiPriority w:val="9"/>
     <w:semiHidden/>
     <w:rsid w:val="009849F5"/>
@@ -2909,10 +2992,10 @@
       <w:szCs w:val="28"/>
     </w:rPr>
   </w:style>
-  <w:style w:type="character" w:customStyle="1" w:styleId="u4Char">
-    <w:name w:val="Đầu đề 4 Char"/>
-    <w:basedOn w:val="Phngmcinhcuaoanvn"/>
-    <w:link w:val="u4"/>
+  <w:style w:type="character" w:customStyle="1" w:styleId="Heading4Char">
+    <w:name w:val="Heading 4 Char"/>
+    <w:basedOn w:val="DefaultParagraphFont"/>
+    <w:link w:val="Heading4"/>
     <w:uiPriority w:val="9"/>
     <w:semiHidden/>
     <w:rsid w:val="009849F5"/>
@@ -2923,10 +3006,10 @@
       <w:color w:val="2F5496" w:themeColor="accent1" w:themeShade="BF"/>
     </w:rPr>
   </w:style>
-  <w:style w:type="character" w:customStyle="1" w:styleId="u5Char">
-    <w:name w:val="Đầu đề 5 Char"/>
-    <w:basedOn w:val="Phngmcinhcuaoanvn"/>
-    <w:link w:val="u5"/>
+  <w:style w:type="character" w:customStyle="1" w:styleId="Heading5Char">
+    <w:name w:val="Heading 5 Char"/>
+    <w:basedOn w:val="DefaultParagraphFont"/>
+    <w:link w:val="Heading5"/>
     <w:uiPriority w:val="9"/>
     <w:semiHidden/>
     <w:rsid w:val="009849F5"/>
@@ -2935,10 +3018,10 @@
       <w:color w:val="2F5496" w:themeColor="accent1" w:themeShade="BF"/>
     </w:rPr>
   </w:style>
-  <w:style w:type="character" w:customStyle="1" w:styleId="u6Char">
-    <w:name w:val="Đầu đề 6 Char"/>
-    <w:basedOn w:val="Phngmcinhcuaoanvn"/>
-    <w:link w:val="u6"/>
+  <w:style w:type="character" w:customStyle="1" w:styleId="Heading6Char">
+    <w:name w:val="Heading 6 Char"/>
+    <w:basedOn w:val="DefaultParagraphFont"/>
+    <w:link w:val="Heading6"/>
     <w:uiPriority w:val="9"/>
     <w:semiHidden/>
     <w:rsid w:val="009849F5"/>
@@ -2949,10 +3032,10 @@
       <w:color w:val="595959" w:themeColor="text1" w:themeTint="A6"/>
     </w:rPr>
   </w:style>
-  <w:style w:type="character" w:customStyle="1" w:styleId="u7Char">
-    <w:name w:val="Đầu đề 7 Char"/>
-    <w:basedOn w:val="Phngmcinhcuaoanvn"/>
-    <w:link w:val="u7"/>
+  <w:style w:type="character" w:customStyle="1" w:styleId="Heading7Char">
+    <w:name w:val="Heading 7 Char"/>
+    <w:basedOn w:val="DefaultParagraphFont"/>
+    <w:link w:val="Heading7"/>
     <w:uiPriority w:val="9"/>
     <w:semiHidden/>
     <w:rsid w:val="009849F5"/>
@@ -2961,10 +3044,10 @@
       <w:color w:val="595959" w:themeColor="text1" w:themeTint="A6"/>
     </w:rPr>
   </w:style>
-  <w:style w:type="character" w:customStyle="1" w:styleId="u8Char">
-    <w:name w:val="Đầu đề 8 Char"/>
-    <w:basedOn w:val="Phngmcinhcuaoanvn"/>
-    <w:link w:val="u8"/>
+  <w:style w:type="character" w:customStyle="1" w:styleId="Heading8Char">
+    <w:name w:val="Heading 8 Char"/>
+    <w:basedOn w:val="DefaultParagraphFont"/>
+    <w:link w:val="Heading8"/>
     <w:uiPriority w:val="9"/>
     <w:semiHidden/>
     <w:rsid w:val="009849F5"/>
@@ -2975,10 +3058,10 @@
       <w:color w:val="272727" w:themeColor="text1" w:themeTint="D8"/>
     </w:rPr>
   </w:style>
-  <w:style w:type="character" w:customStyle="1" w:styleId="u9Char">
-    <w:name w:val="Đầu đề 9 Char"/>
-    <w:basedOn w:val="Phngmcinhcuaoanvn"/>
-    <w:link w:val="u9"/>
+  <w:style w:type="character" w:customStyle="1" w:styleId="Heading9Char">
+    <w:name w:val="Heading 9 Char"/>
+    <w:basedOn w:val="DefaultParagraphFont"/>
+    <w:link w:val="Heading9"/>
     <w:uiPriority w:val="9"/>
     <w:semiHidden/>
     <w:rsid w:val="009849F5"/>
@@ -2987,11 +3070,11 @@
       <w:color w:val="272727" w:themeColor="text1" w:themeTint="D8"/>
     </w:rPr>
   </w:style>
-  <w:style w:type="paragraph" w:styleId="Tiu">
+  <w:style w:type="paragraph" w:styleId="Title">
     <w:name w:val="Title"/>
-    <w:basedOn w:val="Binhthng"/>
-    <w:next w:val="Binhthng"/>
-    <w:link w:val="TiuChar"/>
+    <w:basedOn w:val="Normal"/>
+    <w:next w:val="Normal"/>
+    <w:link w:val="TitleChar"/>
     <w:uiPriority w:val="10"/>
     <w:qFormat/>
     <w:rsid w:val="009849F5"/>
@@ -3007,10 +3090,10 @@
       <w:szCs w:val="56"/>
     </w:rPr>
   </w:style>
-  <w:style w:type="character" w:customStyle="1" w:styleId="TiuChar">
-    <w:name w:val="Tiêu đề Char"/>
-    <w:basedOn w:val="Phngmcinhcuaoanvn"/>
-    <w:link w:val="Tiu"/>
+  <w:style w:type="character" w:customStyle="1" w:styleId="TitleChar">
+    <w:name w:val="Title Char"/>
+    <w:basedOn w:val="DefaultParagraphFont"/>
+    <w:link w:val="Title"/>
     <w:uiPriority w:val="10"/>
     <w:rsid w:val="009849F5"/>
     <w:rPr>
@@ -3021,11 +3104,11 @@
       <w:szCs w:val="56"/>
     </w:rPr>
   </w:style>
-  <w:style w:type="paragraph" w:styleId="Tiuphu">
+  <w:style w:type="paragraph" w:styleId="Subtitle">
     <w:name w:val="Subtitle"/>
-    <w:basedOn w:val="Binhthng"/>
-    <w:next w:val="Binhthng"/>
-    <w:link w:val="TiuphuChar"/>
+    <w:basedOn w:val="Normal"/>
+    <w:next w:val="Normal"/>
+    <w:link w:val="SubtitleChar"/>
     <w:uiPriority w:val="11"/>
     <w:qFormat/>
     <w:rsid w:val="009849F5"/>
@@ -3042,10 +3125,10 @@
       <w:szCs w:val="28"/>
     </w:rPr>
   </w:style>
-  <w:style w:type="character" w:customStyle="1" w:styleId="TiuphuChar">
-    <w:name w:val="Tiêu đề phụ Char"/>
-    <w:basedOn w:val="Phngmcinhcuaoanvn"/>
-    <w:link w:val="Tiuphu"/>
+  <w:style w:type="character" w:customStyle="1" w:styleId="SubtitleChar">
+    <w:name w:val="Subtitle Char"/>
+    <w:basedOn w:val="DefaultParagraphFont"/>
+    <w:link w:val="Subtitle"/>
     <w:uiPriority w:val="11"/>
     <w:rsid w:val="009849F5"/>
     <w:rPr>
@@ -3056,11 +3139,11 @@
       <w:szCs w:val="28"/>
     </w:rPr>
   </w:style>
-  <w:style w:type="paragraph" w:styleId="Litrichdn">
+  <w:style w:type="paragraph" w:styleId="Quote">
     <w:name w:val="Quote"/>
-    <w:basedOn w:val="Binhthng"/>
-    <w:next w:val="Binhthng"/>
-    <w:link w:val="LitrichdnChar"/>
+    <w:basedOn w:val="Normal"/>
+    <w:next w:val="Normal"/>
+    <w:link w:val="QuoteChar"/>
     <w:uiPriority w:val="29"/>
     <w:qFormat/>
     <w:rsid w:val="009849F5"/>
@@ -3074,10 +3157,10 @@
       <w:color w:val="404040" w:themeColor="text1" w:themeTint="BF"/>
     </w:rPr>
   </w:style>
-  <w:style w:type="character" w:customStyle="1" w:styleId="LitrichdnChar">
-    <w:name w:val="Lời trích dẫn Char"/>
-    <w:basedOn w:val="Phngmcinhcuaoanvn"/>
-    <w:link w:val="Litrichdn"/>
+  <w:style w:type="character" w:customStyle="1" w:styleId="QuoteChar">
+    <w:name w:val="Quote Char"/>
+    <w:basedOn w:val="DefaultParagraphFont"/>
+    <w:link w:val="Quote"/>
     <w:uiPriority w:val="29"/>
     <w:rsid w:val="009849F5"/>
     <w:rPr>
@@ -3086,9 +3169,9 @@
       <w:color w:val="404040" w:themeColor="text1" w:themeTint="BF"/>
     </w:rPr>
   </w:style>
-  <w:style w:type="paragraph" w:styleId="oancuaDanhsach">
+  <w:style w:type="paragraph" w:styleId="ListParagraph">
     <w:name w:val="List Paragraph"/>
-    <w:basedOn w:val="Binhthng"/>
+    <w:basedOn w:val="Normal"/>
     <w:uiPriority w:val="34"/>
     <w:qFormat/>
     <w:rsid w:val="009849F5"/>
@@ -3097,9 +3180,9 @@
       <w:contextualSpacing/>
     </w:pPr>
   </w:style>
-  <w:style w:type="character" w:styleId="NhnmnhThm">
+  <w:style w:type="character" w:styleId="IntenseEmphasis">
     <w:name w:val="Intense Emphasis"/>
-    <w:basedOn w:val="Phngmcinhcuaoanvn"/>
+    <w:basedOn w:val="DefaultParagraphFont"/>
     <w:uiPriority w:val="21"/>
     <w:qFormat/>
     <w:rsid w:val="009849F5"/>
@@ -3109,11 +3192,11 @@
       <w:color w:val="2F5496" w:themeColor="accent1" w:themeShade="BF"/>
     </w:rPr>
   </w:style>
-  <w:style w:type="paragraph" w:styleId="Nhaykepm">
+  <w:style w:type="paragraph" w:styleId="IntenseQuote">
     <w:name w:val="Intense Quote"/>
-    <w:basedOn w:val="Binhthng"/>
-    <w:next w:val="Binhthng"/>
-    <w:link w:val="NhaykepmChar"/>
+    <w:basedOn w:val="Normal"/>
+    <w:next w:val="Normal"/>
+    <w:link w:val="IntenseQuoteChar"/>
     <w:uiPriority w:val="30"/>
     <w:qFormat/>
     <w:rsid w:val="009849F5"/>
@@ -3132,10 +3215,10 @@
       <w:color w:val="2F5496" w:themeColor="accent1" w:themeShade="BF"/>
     </w:rPr>
   </w:style>
-  <w:style w:type="character" w:customStyle="1" w:styleId="NhaykepmChar">
-    <w:name w:val="Nháy kép Đậm Char"/>
-    <w:basedOn w:val="Phngmcinhcuaoanvn"/>
-    <w:link w:val="Nhaykepm"/>
+  <w:style w:type="character" w:customStyle="1" w:styleId="IntenseQuoteChar">
+    <w:name w:val="Intense Quote Char"/>
+    <w:basedOn w:val="DefaultParagraphFont"/>
+    <w:link w:val="IntenseQuote"/>
     <w:uiPriority w:val="30"/>
     <w:rsid w:val="009849F5"/>
     <w:rPr>
@@ -3144,9 +3227,9 @@
       <w:color w:val="2F5496" w:themeColor="accent1" w:themeShade="BF"/>
     </w:rPr>
   </w:style>
-  <w:style w:type="character" w:styleId="ThamchiuNhnmnh">
+  <w:style w:type="character" w:styleId="IntenseReference">
     <w:name w:val="Intense Reference"/>
-    <w:basedOn w:val="Phngmcinhcuaoanvn"/>
+    <w:basedOn w:val="DefaultParagraphFont"/>
     <w:uiPriority w:val="32"/>
     <w:qFormat/>
     <w:rsid w:val="009849F5"/>
@@ -3158,9 +3241,9 @@
       <w:spacing w:val="5"/>
     </w:rPr>
   </w:style>
-  <w:style w:type="table" w:styleId="LiBang">
+  <w:style w:type="table" w:styleId="TableGrid">
     <w:name w:val="Table Grid"/>
-    <w:basedOn w:val="BangThngthng"/>
+    <w:basedOn w:val="TableNormal"/>
     <w:uiPriority w:val="39"/>
     <w:rsid w:val="009849F5"/>
     <w:pPr>
@@ -3177,9 +3260,9 @@
       </w:tblBorders>
     </w:tblPr>
   </w:style>
-  <w:style w:type="character" w:styleId="VnbanChdanhsn">
+  <w:style w:type="character" w:styleId="PlaceholderText">
     <w:name w:val="Placeholder Text"/>
-    <w:basedOn w:val="Phngmcinhcuaoanvn"/>
+    <w:basedOn w:val="DefaultParagraphFont"/>
     <w:uiPriority w:val="99"/>
     <w:semiHidden/>
     <w:rsid w:val="006732A3"/>
@@ -3187,9 +3270,9 @@
       <w:color w:val="666666"/>
     </w:rPr>
   </w:style>
-  <w:style w:type="character" w:styleId="ThamchiuChuthich">
+  <w:style w:type="character" w:styleId="CommentReference">
     <w:name w:val="annotation reference"/>
-    <w:basedOn w:val="Phngmcinhcuaoanvn"/>
+    <w:basedOn w:val="DefaultParagraphFont"/>
     <w:uiPriority w:val="99"/>
     <w:semiHidden/>
     <w:unhideWhenUsed/>
@@ -3199,10 +3282,10 @@
       <w:szCs w:val="16"/>
     </w:rPr>
   </w:style>
-  <w:style w:type="paragraph" w:styleId="VnbanChuthich">
+  <w:style w:type="paragraph" w:styleId="CommentText">
     <w:name w:val="annotation text"/>
-    <w:basedOn w:val="Binhthng"/>
-    <w:link w:val="VnbanChuthichChar"/>
+    <w:basedOn w:val="Normal"/>
+    <w:link w:val="CommentTextChar"/>
     <w:uiPriority w:val="99"/>
     <w:semiHidden/>
     <w:unhideWhenUsed/>
@@ -3215,10 +3298,10 @@
       <w:szCs w:val="20"/>
     </w:rPr>
   </w:style>
-  <w:style w:type="character" w:customStyle="1" w:styleId="VnbanChuthichChar">
-    <w:name w:val="Văn bản Chú thích Char"/>
-    <w:basedOn w:val="Phngmcinhcuaoanvn"/>
-    <w:link w:val="VnbanChuthich"/>
+  <w:style w:type="character" w:customStyle="1" w:styleId="CommentTextChar">
+    <w:name w:val="Comment Text Char"/>
+    <w:basedOn w:val="DefaultParagraphFont"/>
+    <w:link w:val="CommentText"/>
     <w:uiPriority w:val="99"/>
     <w:semiHidden/>
     <w:rsid w:val="00AD09E0"/>
@@ -3227,11 +3310,11 @@
       <w:szCs w:val="20"/>
     </w:rPr>
   </w:style>
-  <w:style w:type="paragraph" w:styleId="ChuChuthich">
+  <w:style w:type="paragraph" w:styleId="CommentSubject">
     <w:name w:val="annotation subject"/>
-    <w:basedOn w:val="VnbanChuthich"/>
-    <w:next w:val="VnbanChuthich"/>
-    <w:link w:val="ChuChuthichChar"/>
+    <w:basedOn w:val="CommentText"/>
+    <w:next w:val="CommentText"/>
+    <w:link w:val="CommentSubjectChar"/>
     <w:uiPriority w:val="99"/>
     <w:semiHidden/>
     <w:unhideWhenUsed/>
@@ -3241,10 +3324,10 @@
       <w:bCs/>
     </w:rPr>
   </w:style>
-  <w:style w:type="character" w:customStyle="1" w:styleId="ChuChuthichChar">
-    <w:name w:val="Chủ đề Chú thích Char"/>
-    <w:basedOn w:val="VnbanChuthichChar"/>
-    <w:link w:val="ChuChuthich"/>
+  <w:style w:type="character" w:customStyle="1" w:styleId="CommentSubjectChar">
+    <w:name w:val="Comment Subject Char"/>
+    <w:basedOn w:val="CommentTextChar"/>
+    <w:link w:val="CommentSubject"/>
     <w:uiPriority w:val="99"/>
     <w:semiHidden/>
     <w:rsid w:val="00AD09E0"/>
@@ -3259,7 +3342,7 @@
 </file>
 
 <file path=word/glossary/document.xml><?xml version="1.0" encoding="utf-8"?>
-<w:glossaryDocument xmlns:wpc="http://schemas.microsoft.com/office/word/2010/wordprocessingCanvas" xmlns:cx="http://schemas.microsoft.com/office/drawing/2014/chartex" xmlns:cx1="http://schemas.microsoft.com/office/drawing/2015/9/8/chartex" xmlns:cx2="http://schemas.microsoft.com/office/drawing/2015/10/21/chartex" xmlns:cx3="http://schemas.microsoft.com/office/drawing/2016/5/9/chartex" xmlns:cx4="http://schemas.microsoft.com/office/drawing/2016/5/10/chartex" xmlns:cx5="http://schemas.microsoft.com/office/drawing/2016/5/11/chartex" xmlns:cx6="http://schemas.microsoft.com/office/drawing/2016/5/12/chartex" xmlns:cx7="http://schemas.microsoft.com/office/drawing/2016/5/13/chartex" xmlns:cx8="http://schemas.microsoft.com/office/drawing/2016/5/14/chartex" xmlns:mc="http://schemas.openxmlformats.org/markup-compatibility/2006" xmlns:aink="http://schemas.microsoft.com/office/drawing/2016/ink" xmlns:am3d="http://schemas.microsoft.com/office/drawing/2017/model3d" xmlns:o="urn:schemas-microsoft-com:office:office" xmlns:oel="http://schemas.microsoft.com/office/2019/extlst" xmlns:r="http://schemas.openxmlformats.org/officeDocument/2006/relationships" xmlns:m="http://schemas.openxmlformats.org/officeDocument/2006/math" xmlns:v="urn:schemas-microsoft-com:vml" xmlns:wp14="http://schemas.microsoft.com/office/word/2010/wordprocessingDrawing" xmlns:wp="http://schemas.openxmlformats.org/drawingml/2006/wordprocessingDrawing" xmlns:w10="urn:schemas-microsoft-com:office:word" xmlns:w="http://schemas.openxmlformats.org/wordprocessingml/2006/main" xmlns:w14="http://schemas.microsoft.com/office/word/2010/wordml" xmlns:w15="http://schemas.microsoft.com/office/word/2012/wordml" xmlns:w16cex="http://schemas.microsoft.com/office/word/2018/wordml/cex" xmlns:w16cid="http://schemas.microsoft.com/office/word/2016/wordml/cid" xmlns:w16="http://schemas.microsoft.com/office/word/2018/wordml" xmlns:w16du="http://schemas.microsoft.com/office/word/2023/wordml/word16du" xmlns:w16sdtdh="http://schemas.microsoft.com/office/word/2020/wordml/sdtdatahash" xmlns:w16sdtfl="http://schemas.microsoft.com/office/word/2024/wordml/sdtformatlock" xmlns:w16se="http://schemas.microsoft.com/office/word/2015/wordml/symex" xmlns:wpg="http://schemas.microsoft.com/office/word/2010/wordprocessingGroup" xmlns:wpi="http://schemas.microsoft.com/office/word/2010/wordprocessingInk" xmlns:wne="http://schemas.microsoft.com/office/word/2006/wordml" xmlns:wps="http://schemas.microsoft.com/office/word/2010/wordprocessingShape" mc:Ignorable="w14 w15 w16se w16cid w16 w16cex w16sdtdh w16sdtfl w16du wp14">
+<w:glossaryDocument xmlns:wpc="http://schemas.microsoft.com/office/word/2010/wordprocessingCanvas" xmlns:cx="http://schemas.microsoft.com/office/drawing/2014/chartex" xmlns:cx1="http://schemas.microsoft.com/office/drawing/2015/9/8/chartex" xmlns:cx2="http://schemas.microsoft.com/office/drawing/2015/10/21/chartex" xmlns:cx3="http://schemas.microsoft.com/office/drawing/2016/5/9/chartex" xmlns:cx4="http://schemas.microsoft.com/office/drawing/2016/5/10/chartex" xmlns:cx5="http://schemas.microsoft.com/office/drawing/2016/5/11/chartex" xmlns:cx6="http://schemas.microsoft.com/office/drawing/2016/5/12/chartex" xmlns:cx7="http://schemas.microsoft.com/office/drawing/2016/5/13/chartex" xmlns:cx8="http://schemas.microsoft.com/office/drawing/2016/5/14/chartex" xmlns:mc="http://schemas.openxmlformats.org/markup-compatibility/2006" xmlns:aink="http://schemas.microsoft.com/office/drawing/2016/ink" xmlns:am3d="http://schemas.microsoft.com/office/drawing/2017/model3d" xmlns:o="urn:schemas-microsoft-com:office:office" xmlns:r="http://schemas.openxmlformats.org/officeDocument/2006/relationships" xmlns:m="http://schemas.openxmlformats.org/officeDocument/2006/math" xmlns:v="urn:schemas-microsoft-com:vml" xmlns:wp14="http://schemas.microsoft.com/office/word/2010/wordprocessingDrawing" xmlns:wp="http://schemas.openxmlformats.org/drawingml/2006/wordprocessingDrawing" xmlns:w10="urn:schemas-microsoft-com:office:word" xmlns:w="http://schemas.openxmlformats.org/wordprocessingml/2006/main" xmlns:w14="http://schemas.microsoft.com/office/word/2010/wordml" xmlns:w15="http://schemas.microsoft.com/office/word/2012/wordml" xmlns:w16cex="http://schemas.microsoft.com/office/word/2018/wordml/cex" xmlns:w16cid="http://schemas.microsoft.com/office/word/2016/wordml/cid" xmlns:w16="http://schemas.microsoft.com/office/word/2018/wordml" xmlns:w16sdtdh="http://schemas.microsoft.com/office/word/2020/wordml/sdtdatahash" xmlns:w16se="http://schemas.microsoft.com/office/word/2015/wordml/symex" xmlns:wpg="http://schemas.microsoft.com/office/word/2010/wordprocessingGroup" xmlns:wpi="http://schemas.microsoft.com/office/word/2010/wordprocessingInk" xmlns:wne="http://schemas.microsoft.com/office/word/2006/wordml" xmlns:wps="http://schemas.microsoft.com/office/word/2010/wordprocessingShape" mc:Ignorable="w14 w15 w16se w16cid w16 w16cex w16sdtdh wp14">
   <w:docParts>
     <w:docPart>
       <w:docPartPr>
@@ -3280,7 +3363,7 @@
         <w:p>
           <w:r>
             <w:rPr>
-              <w:rStyle w:val="VnbanChdanhsn"/>
+              <w:rStyle w:val="PlaceholderText"/>
             </w:rPr>
             <w:t>Bấm hoặc gõ nhẹ vào đây để nhập văn bản.</w:t>
           </w:r>
@@ -3325,20 +3408,20 @@
 </file>
 
 <file path=word/glossary/fontTable.xml><?xml version="1.0" encoding="utf-8"?>
-<w:fonts xmlns:mc="http://schemas.openxmlformats.org/markup-compatibility/2006" xmlns:r="http://schemas.openxmlformats.org/officeDocument/2006/relationships" xmlns:w="http://schemas.openxmlformats.org/wordprocessingml/2006/main" xmlns:w14="http://schemas.microsoft.com/office/word/2010/wordml" xmlns:w15="http://schemas.microsoft.com/office/word/2012/wordml" xmlns:w16cex="http://schemas.microsoft.com/office/word/2018/wordml/cex" xmlns:w16cid="http://schemas.microsoft.com/office/word/2016/wordml/cid" xmlns:w16="http://schemas.microsoft.com/office/word/2018/wordml" xmlns:w16du="http://schemas.microsoft.com/office/word/2023/wordml/word16du" xmlns:w16sdtdh="http://schemas.microsoft.com/office/word/2020/wordml/sdtdatahash" xmlns:w16sdtfl="http://schemas.microsoft.com/office/word/2024/wordml/sdtformatlock" xmlns:w16se="http://schemas.microsoft.com/office/word/2015/wordml/symex" mc:Ignorable="w14 w15 w16se w16cid w16 w16cex w16sdtdh w16sdtfl w16du">
+<w:fonts xmlns:mc="http://schemas.openxmlformats.org/markup-compatibility/2006" xmlns:r="http://schemas.openxmlformats.org/officeDocument/2006/relationships" xmlns:w="http://schemas.openxmlformats.org/wordprocessingml/2006/main" xmlns:w14="http://schemas.microsoft.com/office/word/2010/wordml" xmlns:w15="http://schemas.microsoft.com/office/word/2012/wordml" xmlns:w16cex="http://schemas.microsoft.com/office/word/2018/wordml/cex" xmlns:w16cid="http://schemas.microsoft.com/office/word/2016/wordml/cid" xmlns:w16="http://schemas.microsoft.com/office/word/2018/wordml" xmlns:w16sdtdh="http://schemas.microsoft.com/office/word/2020/wordml/sdtdatahash" xmlns:w16se="http://schemas.microsoft.com/office/word/2015/wordml/symex" mc:Ignorable="w14 w15 w16se w16cid w16 w16cex w16sdtdh">
   <w:font w:name="Times New Roman">
     <w:panose1 w:val="02020603050405020304"/>
     <w:charset w:val="00"/>
     <w:family w:val="roman"/>
     <w:pitch w:val="variable"/>
-    <w:sig w:usb0="E0002EFF" w:usb1="C000785B" w:usb2="00000009" w:usb3="00000000" w:csb0="000001FF" w:csb1="00000000"/>
+    <w:sig w:usb0="20002A87" w:usb1="80000000" w:usb2="00000008" w:usb3="00000000" w:csb0="000001FF" w:csb1="00000000"/>
   </w:font>
   <w:font w:name="Calibri">
     <w:panose1 w:val="020F0502020204030204"/>
     <w:charset w:val="00"/>
     <w:family w:val="swiss"/>
     <w:pitch w:val="variable"/>
-    <w:sig w:usb0="E4002EFF" w:usb1="C000247B" w:usb2="00000009" w:usb3="00000000" w:csb0="000001FF" w:csb1="00000000"/>
+    <w:sig w:usb0="A00002EF" w:usb1="4000207B" w:usb2="00000000" w:usb3="00000000" w:csb0="0000009F" w:csb1="00000000"/>
   </w:font>
   <w:font w:name="Courier New">
     <w:panose1 w:val="02070309020205020404"/>
@@ -3372,7 +3455,7 @@
 </file>
 
 <file path=word/glossary/settings.xml><?xml version="1.0" encoding="utf-8"?>
-<w:settings xmlns:mc="http://schemas.openxmlformats.org/markup-compatibility/2006" xmlns:o="urn:schemas-microsoft-com:office:office" xmlns:r="http://schemas.openxmlformats.org/officeDocument/2006/relationships" xmlns:m="http://schemas.openxmlformats.org/officeDocument/2006/math" xmlns:v="urn:schemas-microsoft-com:vml" xmlns:w10="urn:schemas-microsoft-com:office:word" xmlns:w="http://schemas.openxmlformats.org/wordprocessingml/2006/main" xmlns:w14="http://schemas.microsoft.com/office/word/2010/wordml" xmlns:w15="http://schemas.microsoft.com/office/word/2012/wordml" xmlns:w16cex="http://schemas.microsoft.com/office/word/2018/wordml/cex" xmlns:w16cid="http://schemas.microsoft.com/office/word/2016/wordml/cid" xmlns:w16="http://schemas.microsoft.com/office/word/2018/wordml" xmlns:w16du="http://schemas.microsoft.com/office/word/2023/wordml/word16du" xmlns:w16sdtdh="http://schemas.microsoft.com/office/word/2020/wordml/sdtdatahash" xmlns:w16sdtfl="http://schemas.microsoft.com/office/word/2024/wordml/sdtformatlock" xmlns:w16se="http://schemas.microsoft.com/office/word/2015/wordml/symex" xmlns:sl="http://schemas.openxmlformats.org/schemaLibrary/2006/main" mc:Ignorable="w14 w15 w16se w16cid w16 w16cex w16sdtdh w16sdtfl w16du">
+<w:settings xmlns:mc="http://schemas.openxmlformats.org/markup-compatibility/2006" xmlns:o="urn:schemas-microsoft-com:office:office" xmlns:r="http://schemas.openxmlformats.org/officeDocument/2006/relationships" xmlns:m="http://schemas.openxmlformats.org/officeDocument/2006/math" xmlns:v="urn:schemas-microsoft-com:vml" xmlns:w10="urn:schemas-microsoft-com:office:word" xmlns:w="http://schemas.openxmlformats.org/wordprocessingml/2006/main" xmlns:w14="http://schemas.microsoft.com/office/word/2010/wordml" xmlns:w15="http://schemas.microsoft.com/office/word/2012/wordml" xmlns:w16cex="http://schemas.microsoft.com/office/word/2018/wordml/cex" xmlns:w16cid="http://schemas.microsoft.com/office/word/2016/wordml/cid" xmlns:w16="http://schemas.microsoft.com/office/word/2018/wordml" xmlns:w16sdtdh="http://schemas.microsoft.com/office/word/2020/wordml/sdtdatahash" xmlns:w16se="http://schemas.microsoft.com/office/word/2015/wordml/symex" xmlns:sl="http://schemas.openxmlformats.org/schemaLibrary/2006/main" mc:Ignorable="w14 w15 w16se w16cid w16 w16cex w16sdtdh">
   <w:view w:val="normal"/>
   <w:defaultTabStop w:val="720"/>
   <w:characterSpacingControl w:val="doNotCompress"/>
@@ -3396,6 +3479,7 @@
     <w:rsid w:val="006A5286"/>
     <w:rsid w:val="00874C34"/>
     <w:rsid w:val="008A3608"/>
+    <w:rsid w:val="008A3A3F"/>
     <w:rsid w:val="009102F8"/>
     <w:rsid w:val="00940BE1"/>
     <w:rsid w:val="00974CEF"/>
@@ -3427,14 +3511,14 @@
   </m:mathPr>
   <w:themeFontLang w:val="en-US"/>
   <w:clrSchemeMapping w:bg1="light1" w:t1="dark1" w:bg2="light2" w:t2="dark2" w:accent1="accent1" w:accent2="accent2" w:accent3="accent3" w:accent4="accent4" w:accent5="accent5" w:accent6="accent6" w:hyperlink="hyperlink" w:followedHyperlink="followedHyperlink"/>
-  <w:decimalSymbol w:val="."/>
+  <w:decimalSymbol w:val=","/>
   <w:listSeparator w:val=","/>
   <w15:chartTrackingRefBased/>
 </w:settings>
 </file>
 
 <file path=word/glossary/styles.xml><?xml version="1.0" encoding="utf-8"?>
-<w:styles xmlns:mc="http://schemas.openxmlformats.org/markup-compatibility/2006" xmlns:r="http://schemas.openxmlformats.org/officeDocument/2006/relationships" xmlns:w="http://schemas.openxmlformats.org/wordprocessingml/2006/main" xmlns:w14="http://schemas.microsoft.com/office/word/2010/wordml" xmlns:w15="http://schemas.microsoft.com/office/word/2012/wordml" xmlns:w16cex="http://schemas.microsoft.com/office/word/2018/wordml/cex" xmlns:w16cid="http://schemas.microsoft.com/office/word/2016/wordml/cid" xmlns:w16="http://schemas.microsoft.com/office/word/2018/wordml" xmlns:w16du="http://schemas.microsoft.com/office/word/2023/wordml/word16du" xmlns:w16sdtdh="http://schemas.microsoft.com/office/word/2020/wordml/sdtdatahash" xmlns:w16sdtfl="http://schemas.microsoft.com/office/word/2024/wordml/sdtformatlock" xmlns:w16se="http://schemas.microsoft.com/office/word/2015/wordml/symex" mc:Ignorable="w14 w15 w16se w16cid w16 w16cex w16sdtdh w16sdtfl w16du">
+<w:styles xmlns:mc="http://schemas.openxmlformats.org/markup-compatibility/2006" xmlns:r="http://schemas.openxmlformats.org/officeDocument/2006/relationships" xmlns:w="http://schemas.openxmlformats.org/wordprocessingml/2006/main" xmlns:w14="http://schemas.microsoft.com/office/word/2010/wordml" xmlns:w15="http://schemas.microsoft.com/office/word/2012/wordml" xmlns:w16cex="http://schemas.microsoft.com/office/word/2018/wordml/cex" xmlns:w16cid="http://schemas.microsoft.com/office/word/2016/wordml/cid" xmlns:w16="http://schemas.microsoft.com/office/word/2018/wordml" xmlns:w16sdtdh="http://schemas.microsoft.com/office/word/2020/wordml/sdtdatahash" xmlns:w16se="http://schemas.microsoft.com/office/word/2015/wordml/symex" mc:Ignorable="w14 w15 w16se w16cid w16 w16cex w16sdtdh">
   <w:docDefaults>
     <w:rPrDefault>
       <w:rPr>
@@ -3830,17 +3914,17 @@
     <w:lsdException w:name="Unresolved Mention" w:semiHidden="1" w:unhideWhenUsed="1"/>
     <w:lsdException w:name="Smart Link" w:semiHidden="1" w:unhideWhenUsed="1"/>
   </w:latentStyles>
-  <w:style w:type="paragraph" w:default="1" w:styleId="Binhthng">
+  <w:style w:type="paragraph" w:default="1" w:styleId="Normal">
     <w:name w:val="Normal"/>
     <w:qFormat/>
   </w:style>
-  <w:style w:type="character" w:default="1" w:styleId="Phngmcinhcuaoanvn">
+  <w:style w:type="character" w:default="1" w:styleId="DefaultParagraphFont">
     <w:name w:val="Default Paragraph Font"/>
     <w:uiPriority w:val="1"/>
     <w:semiHidden/>
     <w:unhideWhenUsed/>
   </w:style>
-  <w:style w:type="table" w:default="1" w:styleId="BangThngthng">
+  <w:style w:type="table" w:default="1" w:styleId="TableNormal">
     <w:name w:val="Normal Table"/>
     <w:uiPriority w:val="99"/>
     <w:semiHidden/>
@@ -3855,15 +3939,15 @@
       </w:tblCellMar>
     </w:tblPr>
   </w:style>
-  <w:style w:type="numbering" w:default="1" w:styleId="Khngco">
+  <w:style w:type="numbering" w:default="1" w:styleId="NoList">
     <w:name w:val="No List"/>
     <w:uiPriority w:val="99"/>
     <w:semiHidden/>
     <w:unhideWhenUsed/>
   </w:style>
-  <w:style w:type="character" w:styleId="VnbanChdanhsn">
+  <w:style w:type="character" w:styleId="PlaceholderText">
     <w:name w:val="Placeholder Text"/>
-    <w:basedOn w:val="Phngmcinhcuaoanvn"/>
+    <w:basedOn w:val="DefaultParagraphFont"/>
     <w:uiPriority w:val="99"/>
     <w:semiHidden/>
     <w:rsid w:val="00874C34"/>
@@ -3882,7 +3966,7 @@
 </file>
 
 <file path=word/glossary/webSettings.xml><?xml version="1.0" encoding="utf-8"?>
-<w:webSettings xmlns:mc="http://schemas.openxmlformats.org/markup-compatibility/2006" xmlns:r="http://schemas.openxmlformats.org/officeDocument/2006/relationships" xmlns:w="http://schemas.openxmlformats.org/wordprocessingml/2006/main" xmlns:w14="http://schemas.microsoft.com/office/word/2010/wordml" xmlns:w15="http://schemas.microsoft.com/office/word/2012/wordml" xmlns:w16cex="http://schemas.microsoft.com/office/word/2018/wordml/cex" xmlns:w16cid="http://schemas.microsoft.com/office/word/2016/wordml/cid" xmlns:w16="http://schemas.microsoft.com/office/word/2018/wordml" xmlns:w16du="http://schemas.microsoft.com/office/word/2023/wordml/word16du" xmlns:w16sdtdh="http://schemas.microsoft.com/office/word/2020/wordml/sdtdatahash" xmlns:w16sdtfl="http://schemas.microsoft.com/office/word/2024/wordml/sdtformatlock" xmlns:w16se="http://schemas.microsoft.com/office/word/2015/wordml/symex" mc:Ignorable="w14 w15 w16se w16cid w16 w16cex w16sdtdh w16sdtfl w16du">
+<w:webSettings xmlns:mc="http://schemas.openxmlformats.org/markup-compatibility/2006" xmlns:r="http://schemas.openxmlformats.org/officeDocument/2006/relationships" xmlns:w="http://schemas.openxmlformats.org/wordprocessingml/2006/main" xmlns:w14="http://schemas.microsoft.com/office/word/2010/wordml" xmlns:w15="http://schemas.microsoft.com/office/word/2012/wordml" xmlns:w16cex="http://schemas.microsoft.com/office/word/2018/wordml/cex" xmlns:w16cid="http://schemas.microsoft.com/office/word/2016/wordml/cid" xmlns:w16="http://schemas.microsoft.com/office/word/2018/wordml" xmlns:w16sdtdh="http://schemas.microsoft.com/office/word/2020/wordml/sdtdatahash" xmlns:w16se="http://schemas.microsoft.com/office/word/2015/wordml/symex" mc:Ignorable="w14 w15 w16se w16cid w16 w16cex w16sdtdh">
   <w:optimizeForBrowser/>
   <w:allowPNG/>
 </w:webSettings>

</xml_diff>

<commit_message>
chinh sua chinhh ta lan cuoi
</commit_message>
<xml_diff>
--- a/wwwroot/MauDKCOt/GIAY_DK_COT.docx
+++ b/wwwroot/MauDKCOt/GIAY_DK_COT.docx
@@ -63,7 +63,7 @@
                 <v:shape id="_x0000_s1026" type="#_x0000_t75" style="position:absolute;left:0;text-align:left;margin-left:93.35pt;margin-top:12.3pt;width:53.5pt;height:65.8pt;z-index:-251658240">
                   <v:imagedata r:id="rId6" o:title=""/>
                 </v:shape>
-                <o:OLEObject Type="Embed" ProgID="CorelDraw.Graphic.24" ShapeID="_x0000_s1026" DrawAspect="Content" ObjectID="_1811563350" r:id="rId7"/>
+                <o:OLEObject Type="Embed" ProgID="CorelDraw.Graphic.24" ShapeID="_x0000_s1026" DrawAspect="Content" ObjectID="_1811564358" r:id="rId7"/>
               </w:object>
             </w:r>
             <w:r>
@@ -1230,16 +1230,18 @@
                   </w:rPr>
                   <w:t>MatDL</w:t>
                 </w:r>
-                <w:r>
-                  <w:rPr>
-                    <w:rFonts w:ascii="Times New Roman" w:hAnsi="Times New Roman" w:cs="Times New Roman"/>
-                    <w:sz w:val="28"/>
-                    <w:szCs w:val="28"/>
-                  </w:rPr>
-                  <w:t>)</w:t>
-                </w:r>
               </w:sdtContent>
             </w:sdt>
+            <w:r>
+              <w:rPr>
+                <w:rFonts w:ascii="Times New Roman" w:hAnsi="Times New Roman" w:cs="Times New Roman"/>
+                <w:b/>
+                <w:bCs/>
+                <w:sz w:val="28"/>
+                <w:szCs w:val="28"/>
+              </w:rPr>
+              <w:t>)</w:t>
+            </w:r>
           </w:p>
           <w:p>
             <w:pPr>
@@ -1250,6 +1252,14 @@
                 <w:szCs w:val="28"/>
               </w:rPr>
             </w:pPr>
+            <w:r>
+              <w:rPr>
+                <w:rFonts w:ascii="Times New Roman" w:hAnsi="Times New Roman" w:cs="Times New Roman"/>
+                <w:sz w:val="28"/>
+                <w:szCs w:val="28"/>
+              </w:rPr>
+              <w:t xml:space="preserve"> </w:t>
+            </w:r>
             <w:r>
               <w:rPr>
                 <w:rFonts w:ascii="Times New Roman" w:hAnsi="Times New Roman" w:cs="Times New Roman"/>
@@ -3388,7 +3398,7 @@
       <w:docPartBody>
         <w:p>
           <w:pPr>
-            <w:pStyle w:val="1B248AA8A40B4963ACEEC183DB04DC53"/>
+            <w:pStyle w:val="1B248AA8A40B4963ACEEC183DB04DC531"/>
           </w:pPr>
           <w:r>
             <w:rPr>
@@ -3428,7 +3438,7 @@
     <w:charset w:val="00"/>
     <w:family w:val="modern"/>
     <w:pitch w:val="fixed"/>
-    <w:sig w:usb0="E0002EFF" w:usb1="C0007843" w:usb2="00000009" w:usb3="00000000" w:csb0="000001FF" w:csb1="00000000"/>
+    <w:sig w:usb0="20002A87" w:usb1="80000000" w:usb2="00000008" w:usb3="00000000" w:csb0="000001FF" w:csb1="00000000"/>
   </w:font>
   <w:font w:name="Wingdings">
     <w:panose1 w:val="05000000000000000000"/>
@@ -3472,6 +3482,7 @@
     <w:rsidRoot w:val="00940BE1"/>
     <w:rsid w:val="00115553"/>
     <w:rsid w:val="00131674"/>
+    <w:rsid w:val="002A5BF9"/>
     <w:rsid w:val="00367528"/>
     <w:rsid w:val="00481E39"/>
     <w:rsid w:val="004A58E8"/>
@@ -3487,6 +3498,7 @@
     <w:rsid w:val="00B42592"/>
     <w:rsid w:val="00B930D7"/>
     <w:rsid w:val="00B949A6"/>
+    <w:rsid w:val="00D20AFE"/>
     <w:rsid w:val="00D33FBB"/>
     <w:rsid w:val="00D97329"/>
     <w:rsid w:val="00DF0A6B"/>
@@ -3962,6 +3974,13 @@
       <w:rFonts w:eastAsiaTheme="minorHAnsi"/>
     </w:rPr>
   </w:style>
+  <w:style w:type="paragraph" w:customStyle="1" w:styleId="1B248AA8A40B4963ACEEC183DB04DC531">
+    <w:name w:val="1B248AA8A40B4963ACEEC183DB04DC531"/>
+    <w:rsid w:val="00D20AFE"/>
+    <w:rPr>
+      <w:rFonts w:eastAsiaTheme="minorHAnsi"/>
+    </w:rPr>
+  </w:style>
 </w:styles>
 </file>
 

</xml_diff>

<commit_message>
thên phiếu công đức
</commit_message>
<xml_diff>
--- a/wwwroot/MauDKCOt/GIAY_DK_COT.docx
+++ b/wwwroot/MauDKCOt/GIAY_DK_COT.docx
@@ -63,7 +63,7 @@
                 <v:shape id="_x0000_s1026" type="#_x0000_t75" style="position:absolute;left:0;text-align:left;margin-left:93.35pt;margin-top:12.3pt;width:53.5pt;height:65.8pt;z-index:-251658240">
                   <v:imagedata r:id="rId6" o:title=""/>
                 </v:shape>
-                <o:OLEObject Type="Embed" ProgID="CorelDraw.Graphic.24" ShapeID="_x0000_s1026" DrawAspect="Content" ObjectID="_1811564358" r:id="rId7"/>
+                <o:OLEObject Type="Embed" ProgID="CorelDraw.Graphic.24" ShapeID="_x0000_s1026" DrawAspect="Content" ObjectID="_1811694840" r:id="rId7"/>
               </w:object>
             </w:r>
             <w:r>
@@ -255,7 +255,7 @@
                 <w:sz w:val="28"/>
                 <w:szCs w:val="28"/>
               </w:rPr>
-              <w:t xml:space="preserve">                                    </w:t>
+              <w:t xml:space="preserve">                                  </w:t>
             </w:r>
             <w:r>
               <w:rPr>
@@ -287,8 +287,9 @@
                     <w:rFonts w:ascii="Times New Roman" w:hAnsi="Times New Roman" w:cs="Times New Roman"/>
                     <w:b/>
                     <w:bCs/>
-                    <w:sz w:val="28"/>
-                    <w:szCs w:val="28"/>
+                    <w:color w:val="FF0000"/>
+                    <w:sz w:val="32"/>
+                    <w:szCs w:val="32"/>
                   </w:rPr>
                   <w:t>MaSoHoSo</w:t>
                 </w:r>
@@ -519,7 +520,7 @@
                 <w:sz w:val="28"/>
                 <w:szCs w:val="28"/>
               </w:rPr>
-              <w:t xml:space="preserve">                                              </w:t>
+              <w:t xml:space="preserve">                         </w:t>
             </w:r>
             <w:r>
               <w:rPr>
@@ -547,12 +548,10 @@
                 <w:alias w:val="PhapDanhNT"/>
                 <w:tag w:val="PhapDanhNT"/>
                 <w:id w:val="335342980"/>
-                <w:lock w:val="sdtLocked"/>
                 <w:placeholder>
-                  <w:docPart w:val="DefaultPlaceholder_-1854013440"/>
+                  <w:docPart w:val="DAA0B040BE5A4F719E1DE97FCDFAB244"/>
                 </w:placeholder>
               </w:sdtPr>
-              <w:sdtEndPr/>
               <w:sdtContent>
                 <w:r>
                   <w:rPr>
@@ -786,53 +785,43 @@
                     <w:sz w:val="28"/>
                     <w:szCs w:val="28"/>
                   </w:rPr>
-                  <w:t>NoiCap</w:t>
+                  <w:t>No</w:t>
                 </w:r>
-              </w:sdtContent>
-            </w:sdt>
-          </w:p>
-          <w:p>
-            <w:pPr>
-              <w:spacing w:line="360" w:lineRule="auto"/>
-              <w:rPr>
-                <w:rFonts w:ascii="Times New Roman" w:hAnsi="Times New Roman" w:cs="Times New Roman"/>
-                <w:sz w:val="28"/>
-                <w:szCs w:val="28"/>
-              </w:rPr>
-            </w:pPr>
-            <w:r>
-              <w:rPr>
-                <w:rFonts w:ascii="Times New Roman" w:hAnsi="Times New Roman" w:cs="Times New Roman"/>
-                <w:sz w:val="28"/>
-                <w:szCs w:val="28"/>
-              </w:rPr>
-              <w:t>Địa Chỉ:</w:t>
-            </w:r>
-            <w:r>
-              <w:rPr>
-                <w:rFonts w:ascii="Times New Roman" w:hAnsi="Times New Roman" w:cs="Times New Roman"/>
-                <w:sz w:val="28"/>
-                <w:szCs w:val="28"/>
-              </w:rPr>
-              <w:t xml:space="preserve"> </w:t>
-            </w:r>
-            <w:sdt>
-              <w:sdtPr>
-                <w:rPr>
-                  <w:rFonts w:ascii="Times New Roman" w:hAnsi="Times New Roman" w:cs="Times New Roman"/>
-                  <w:sz w:val="28"/>
-                  <w:szCs w:val="28"/>
-                </w:rPr>
-                <w:alias w:val="DiaChi"/>
-                <w:tag w:val="DiaChi"/>
-                <w:id w:val="-1434893794"/>
-                <w:lock w:val="sdtLocked"/>
-                <w:placeholder>
-                  <w:docPart w:val="DefaultPlaceholder_-1854013440"/>
-                </w:placeholder>
-              </w:sdtPr>
-              <w:sdtEndPr/>
-              <w:sdtContent>
+                <w:r>
+                  <w:rPr>
+                    <w:rFonts w:ascii="Times New Roman" w:hAnsi="Times New Roman" w:cs="Times New Roman"/>
+                    <w:sz w:val="28"/>
+                    <w:szCs w:val="28"/>
+                  </w:rPr>
+                  <w:t xml:space="preserve"> </w:t>
+                </w:r>
+                <w:sdt>
+                  <w:sdtPr>
+                    <w:rPr>
+                      <w:rFonts w:ascii="Times New Roman" w:hAnsi="Times New Roman" w:cs="Times New Roman"/>
+                      <w:sz w:val="28"/>
+                      <w:szCs w:val="28"/>
+                    </w:rPr>
+                    <w:alias w:val="DiaChi"/>
+                    <w:tag w:val="DiaChi"/>
+                    <w:id w:val="-1434893794"/>
+                    <w:placeholder>
+                      <w:docPart w:val="3F6AA16A236D455CAD02B2476E8C6862"/>
+                    </w:placeholder>
+                  </w:sdtPr>
+                  <w:sdtContent>
+                    <w:r>
+                      <w:rPr>
+                        <w:rFonts w:ascii="Times New Roman" w:hAnsi="Times New Roman" w:cs="Times New Roman"/>
+                        <w:b/>
+                        <w:bCs/>
+                        <w:sz w:val="28"/>
+                        <w:szCs w:val="28"/>
+                      </w:rPr>
+                      <w:t>DiaChi</w:t>
+                    </w:r>
+                  </w:sdtContent>
+                </w:sdt>
                 <w:r>
                   <w:rPr>
                     <w:rFonts w:ascii="Times New Roman" w:hAnsi="Times New Roman" w:cs="Times New Roman"/>
@@ -841,10 +830,46 @@
                     <w:sz w:val="28"/>
                     <w:szCs w:val="28"/>
                   </w:rPr>
-                  <w:t>DiaChi</w:t>
+                  <w:t xml:space="preserve"> </w:t>
+                </w:r>
+                <w:r>
+                  <w:rPr>
+                    <w:rFonts w:ascii="Times New Roman" w:hAnsi="Times New Roman" w:cs="Times New Roman"/>
+                    <w:b/>
+                    <w:bCs/>
+                    <w:sz w:val="28"/>
+                    <w:szCs w:val="28"/>
+                  </w:rPr>
+                  <w:t>iCap</w:t>
                 </w:r>
               </w:sdtContent>
             </w:sdt>
+          </w:p>
+          <w:p>
+            <w:pPr>
+              <w:spacing w:line="360" w:lineRule="auto"/>
+              <w:rPr>
+                <w:rFonts w:ascii="Times New Roman" w:hAnsi="Times New Roman" w:cs="Times New Roman"/>
+                <w:sz w:val="28"/>
+                <w:szCs w:val="28"/>
+              </w:rPr>
+            </w:pPr>
+            <w:r>
+              <w:rPr>
+                <w:rFonts w:ascii="Times New Roman" w:hAnsi="Times New Roman" w:cs="Times New Roman"/>
+                <w:sz w:val="28"/>
+                <w:szCs w:val="28"/>
+              </w:rPr>
+              <w:t>Địa Chỉ:</w:t>
+            </w:r>
+            <w:r>
+              <w:rPr>
+                <w:rFonts w:ascii="Times New Roman" w:hAnsi="Times New Roman" w:cs="Times New Roman"/>
+                <w:sz w:val="28"/>
+                <w:szCs w:val="28"/>
+              </w:rPr>
+              <w:t xml:space="preserve"> </w:t>
+            </w:r>
           </w:p>
           <w:p>
             <w:pPr>
@@ -908,22 +933,6 @@
               </w:rPr>
               <w:t xml:space="preserve">                         </w:t>
             </w:r>
-            <w:r>
-              <w:rPr>
-                <w:rFonts w:ascii="Times New Roman" w:hAnsi="Times New Roman" w:cs="Times New Roman"/>
-                <w:sz w:val="28"/>
-                <w:szCs w:val="28"/>
-              </w:rPr>
-              <w:t>Điện thoại bàn:…………………</w:t>
-            </w:r>
-            <w:r>
-              <w:rPr>
-                <w:rFonts w:ascii="Times New Roman" w:hAnsi="Times New Roman" w:cs="Times New Roman"/>
-                <w:sz w:val="28"/>
-                <w:szCs w:val="28"/>
-              </w:rPr>
-              <w:t>…</w:t>
-            </w:r>
           </w:p>
           <w:p>
             <w:pPr>
@@ -965,7 +974,58 @@
                 <w:sz w:val="28"/>
                 <w:szCs w:val="28"/>
               </w:rPr>
-              <w:t>Người mất tên:</w:t>
+              <w:t>N</w:t>
+            </w:r>
+            <w:r>
+              <w:rPr>
+                <w:rFonts w:ascii="Times New Roman" w:hAnsi="Times New Roman" w:cs="Times New Roman"/>
+                <w:sz w:val="28"/>
+                <w:szCs w:val="28"/>
+              </w:rPr>
+              <w:t xml:space="preserve"> </w:t>
+            </w:r>
+            <w:sdt>
+              <w:sdtPr>
+                <w:rPr>
+                  <w:rFonts w:ascii="Times New Roman" w:hAnsi="Times New Roman" w:cs="Times New Roman"/>
+                  <w:sz w:val="28"/>
+                  <w:szCs w:val="28"/>
+                </w:rPr>
+                <w:alias w:val="PhapDanhNM"/>
+                <w:tag w:val="PhapDanhNM"/>
+                <w:id w:val="-1863427525"/>
+                <w:placeholder>
+                  <w:docPart w:val="4A47B7B3DAF54602BADE7E496D3633D7"/>
+                </w:placeholder>
+              </w:sdtPr>
+              <w:sdtContent>
+                <w:r>
+                  <w:rPr>
+                    <w:rFonts w:ascii="Times New Roman" w:hAnsi="Times New Roman" w:cs="Times New Roman"/>
+                    <w:b/>
+                    <w:bCs/>
+                    <w:sz w:val="28"/>
+                    <w:szCs w:val="28"/>
+                  </w:rPr>
+                  <w:t>PhapDanhNM</w:t>
+                </w:r>
+              </w:sdtContent>
+            </w:sdt>
+            <w:r>
+              <w:rPr>
+                <w:rFonts w:ascii="Times New Roman" w:hAnsi="Times New Roman" w:cs="Times New Roman"/>
+                <w:sz w:val="28"/>
+                <w:szCs w:val="28"/>
+              </w:rPr>
+              <w:t xml:space="preserve"> </w:t>
+            </w:r>
+            <w:r>
+              <w:rPr>
+                <w:rFonts w:ascii="Times New Roman" w:hAnsi="Times New Roman" w:cs="Times New Roman"/>
+                <w:sz w:val="28"/>
+                <w:szCs w:val="28"/>
+              </w:rPr>
+              <w:t>gười mất tên:</w:t>
             </w:r>
             <w:r>
               <w:rPr>
@@ -1028,43 +1088,6 @@
               </w:rPr>
               <w:t xml:space="preserve"> </w:t>
             </w:r>
-            <w:sdt>
-              <w:sdtPr>
-                <w:rPr>
-                  <w:rFonts w:ascii="Times New Roman" w:hAnsi="Times New Roman" w:cs="Times New Roman"/>
-                  <w:sz w:val="28"/>
-                  <w:szCs w:val="28"/>
-                </w:rPr>
-                <w:alias w:val="PhapDanhNM"/>
-                <w:tag w:val="PhapDanhNM"/>
-                <w:id w:val="-1863427525"/>
-                <w:lock w:val="sdtLocked"/>
-                <w:placeholder>
-                  <w:docPart w:val="DefaultPlaceholder_-1854013440"/>
-                </w:placeholder>
-              </w:sdtPr>
-              <w:sdtEndPr/>
-              <w:sdtContent>
-                <w:r>
-                  <w:rPr>
-                    <w:rFonts w:ascii="Times New Roman" w:hAnsi="Times New Roman" w:cs="Times New Roman"/>
-                    <w:b/>
-                    <w:bCs/>
-                    <w:sz w:val="28"/>
-                    <w:szCs w:val="28"/>
-                  </w:rPr>
-                  <w:t>PhapDanhNM</w:t>
-                </w:r>
-              </w:sdtContent>
-            </w:sdt>
-            <w:r>
-              <w:rPr>
-                <w:rFonts w:ascii="Times New Roman" w:hAnsi="Times New Roman" w:cs="Times New Roman"/>
-                <w:sz w:val="28"/>
-                <w:szCs w:val="28"/>
-              </w:rPr>
-              <w:t xml:space="preserve"> </w:t>
-            </w:r>
           </w:p>
           <w:p>
             <w:pPr>
@@ -1126,15 +1149,7 @@
                 <w:sz w:val="28"/>
                 <w:szCs w:val="28"/>
               </w:rPr>
-              <w:t xml:space="preserve">                            </w:t>
-            </w:r>
-            <w:r>
-              <w:rPr>
-                <w:rFonts w:ascii="Times New Roman" w:hAnsi="Times New Roman" w:cs="Times New Roman"/>
-                <w:sz w:val="28"/>
-                <w:szCs w:val="28"/>
-              </w:rPr>
-              <w:t xml:space="preserve"> </w:t>
+              <w:t xml:space="preserve">                           </w:t>
             </w:r>
             <w:r>
               <w:rPr>
@@ -2201,6 +2216,701 @@
           <w:sz w:val="28"/>
           <w:szCs w:val="28"/>
         </w:rPr>
+      </w:pPr>
+    </w:p>
+    <w:p>
+      <w:pPr>
+        <w:jc w:val="center"/>
+        <w:rPr>
+          <w:rFonts w:ascii="Times New Roman" w:hAnsi="Times New Roman" w:cs="Times New Roman"/>
+          <w:sz w:val="28"/>
+          <w:szCs w:val="28"/>
+        </w:rPr>
+      </w:pPr>
+      <w:r>
+        <w:rPr>
+          <w:rFonts w:ascii="Times New Roman" w:hAnsi="Times New Roman" w:cs="Times New Roman"/>
+          <w:noProof/>
+          <w:sz w:val="28"/>
+          <w:szCs w:val="28"/>
+        </w:rPr>
+        <w:lastRenderedPageBreak/>
+        <w:drawing>
+          <wp:anchor distT="0" distB="0" distL="114300" distR="114300" simplePos="0" relativeHeight="251659264" behindDoc="1" locked="0" layoutInCell="1" allowOverlap="1" wp14:anchorId="25AD3E9D" wp14:editId="4BB6F02E">
+            <wp:simplePos x="0" y="0"/>
+            <wp:positionH relativeFrom="margin">
+              <wp:align>right</wp:align>
+            </wp:positionH>
+            <wp:positionV relativeFrom="page">
+              <wp:posOffset>649605</wp:posOffset>
+            </wp:positionV>
+            <wp:extent cx="6858000" cy="5326380"/>
+            <wp:effectExtent l="0" t="0" r="0" b="7620"/>
+            <wp:wrapNone/>
+            <wp:docPr id="2" name="Picture 2"/>
+            <wp:cNvGraphicFramePr>
+              <a:graphicFrameLocks xmlns:a="http://schemas.openxmlformats.org/drawingml/2006/main" noChangeAspect="1"/>
+            </wp:cNvGraphicFramePr>
+            <a:graphic xmlns:a="http://schemas.openxmlformats.org/drawingml/2006/main">
+              <a:graphicData uri="http://schemas.openxmlformats.org/drawingml/2006/picture">
+                <pic:pic xmlns:pic="http://schemas.openxmlformats.org/drawingml/2006/picture">
+                  <pic:nvPicPr>
+                    <pic:cNvPr id="2" name="Picture 2"/>
+                    <pic:cNvPicPr/>
+                  </pic:nvPicPr>
+                  <pic:blipFill>
+                    <a:blip r:embed="rId9" cstate="print">
+                      <a:extLst>
+                        <a:ext uri="{28A0092B-C50C-407E-A947-70E740481C1C}">
+                          <a14:useLocalDpi xmlns:a14="http://schemas.microsoft.com/office/drawing/2010/main" val="0"/>
+                        </a:ext>
+                      </a:extLst>
+                    </a:blip>
+                    <a:stretch>
+                      <a:fillRect/>
+                    </a:stretch>
+                  </pic:blipFill>
+                  <pic:spPr>
+                    <a:xfrm>
+                      <a:off x="0" y="0"/>
+                      <a:ext cx="6858000" cy="5326380"/>
+                    </a:xfrm>
+                    <a:prstGeom prst="rect">
+                      <a:avLst/>
+                    </a:prstGeom>
+                  </pic:spPr>
+                </pic:pic>
+              </a:graphicData>
+            </a:graphic>
+            <wp14:sizeRelV relativeFrom="margin">
+              <wp14:pctHeight>0</wp14:pctHeight>
+            </wp14:sizeRelV>
+          </wp:anchor>
+        </w:drawing>
+      </w:r>
+    </w:p>
+    <w:p>
+      <w:pPr>
+        <w:jc w:val="center"/>
+      </w:pPr>
+    </w:p>
+    <w:p>
+      <w:pPr>
+        <w:spacing w:line="240" w:lineRule="auto"/>
+        <w:jc w:val="center"/>
+        <w:rPr>
+          <w:rFonts w:ascii="Times New Roman" w:hAnsi="Times New Roman" w:cs="Times New Roman"/>
+          <w:sz w:val="28"/>
+          <w:szCs w:val="28"/>
+        </w:rPr>
+      </w:pPr>
+    </w:p>
+    <w:p>
+      <w:pPr>
+        <w:spacing w:after="0" w:line="240" w:lineRule="auto"/>
+        <w:jc w:val="center"/>
+        <w:rPr>
+          <w:rFonts w:ascii="Times New Roman" w:hAnsi="Times New Roman" w:cs="Times New Roman"/>
+          <w:b/>
+          <w:bCs/>
+          <w:color w:val="2F5496" w:themeColor="accent1" w:themeShade="BF"/>
+          <w:sz w:val="28"/>
+          <w:szCs w:val="28"/>
+        </w:rPr>
+      </w:pPr>
+    </w:p>
+    <w:p>
+      <w:pPr>
+        <w:spacing w:after="0" w:line="240" w:lineRule="auto"/>
+        <w:jc w:val="center"/>
+        <w:rPr>
+          <w:rFonts w:ascii="Times New Roman" w:hAnsi="Times New Roman" w:cs="Times New Roman"/>
+          <w:b/>
+          <w:bCs/>
+          <w:color w:val="2F5496" w:themeColor="accent1" w:themeShade="BF"/>
+          <w:sz w:val="28"/>
+          <w:szCs w:val="28"/>
+        </w:rPr>
+      </w:pPr>
+    </w:p>
+    <w:p>
+      <w:pPr>
+        <w:spacing w:after="0" w:line="240" w:lineRule="auto"/>
+        <w:jc w:val="center"/>
+        <w:rPr>
+          <w:rFonts w:ascii="Times New Roman" w:hAnsi="Times New Roman" w:cs="Times New Roman"/>
+          <w:b/>
+          <w:bCs/>
+          <w:color w:val="2F5496" w:themeColor="accent1" w:themeShade="BF"/>
+          <w:sz w:val="32"/>
+          <w:szCs w:val="32"/>
+        </w:rPr>
+      </w:pPr>
+      <w:r>
+        <w:rPr>
+          <w:rFonts w:ascii="Times New Roman" w:hAnsi="Times New Roman" w:cs="Times New Roman"/>
+          <w:b/>
+          <w:bCs/>
+          <w:color w:val="2F5496" w:themeColor="accent1" w:themeShade="BF"/>
+          <w:sz w:val="32"/>
+          <w:szCs w:val="32"/>
+        </w:rPr>
+        <w:t>CHÙA BỬU ĐÀ</w:t>
+      </w:r>
+    </w:p>
+    <w:p>
+      <w:pPr>
+        <w:spacing w:after="0" w:line="240" w:lineRule="auto"/>
+        <w:jc w:val="center"/>
+        <w:rPr>
+          <w:rFonts w:ascii="Times New Roman" w:hAnsi="Times New Roman" w:cs="Times New Roman"/>
+          <w:i/>
+          <w:iCs/>
+          <w:sz w:val="28"/>
+          <w:szCs w:val="28"/>
+        </w:rPr>
+      </w:pPr>
+      <w:r>
+        <w:rPr>
+          <w:rFonts w:ascii="Times New Roman" w:hAnsi="Times New Roman" w:cs="Times New Roman"/>
+          <w:i/>
+          <w:iCs/>
+          <w:sz w:val="28"/>
+          <w:szCs w:val="28"/>
+        </w:rPr>
+        <w:t>SỐ 419/11 CMT8 – Phường 13 – QUận 10 – SĐT: 0918.205.182</w:t>
+      </w:r>
+    </w:p>
+    <w:p>
+      <w:pPr>
+        <w:spacing w:after="0" w:line="240" w:lineRule="auto"/>
+        <w:jc w:val="center"/>
+        <w:rPr>
+          <w:rFonts w:ascii="Times New Roman" w:hAnsi="Times New Roman" w:cs="Times New Roman"/>
+          <w:b/>
+          <w:bCs/>
+          <w:color w:val="FF0000"/>
+          <w:sz w:val="40"/>
+          <w:szCs w:val="40"/>
+        </w:rPr>
+      </w:pPr>
+      <w:r>
+        <w:rPr>
+          <w:rFonts w:ascii="Times New Roman" w:hAnsi="Times New Roman" w:cs="Times New Roman"/>
+          <w:b/>
+          <w:bCs/>
+          <w:color w:val="FF0000"/>
+          <w:sz w:val="40"/>
+          <w:szCs w:val="40"/>
+        </w:rPr>
+        <w:t>PHIẾU CÔNG ĐỨC</w:t>
+      </w:r>
+    </w:p>
+    <w:p>
+      <w:pPr>
+        <w:spacing w:line="240" w:lineRule="auto"/>
+        <w:jc w:val="center"/>
+        <w:rPr>
+          <w:rFonts w:ascii="Times New Roman" w:hAnsi="Times New Roman" w:cs="Times New Roman"/>
+          <w:sz w:val="28"/>
+          <w:szCs w:val="28"/>
+        </w:rPr>
+      </w:pPr>
+      <w:r>
+        <w:rPr>
+          <w:rFonts w:ascii="Times New Roman" w:hAnsi="Times New Roman" w:cs="Times New Roman"/>
+          <w:sz w:val="28"/>
+          <w:szCs w:val="28"/>
+        </w:rPr>
+        <w:t>Chùa Bửu Đà ghi nhận công đức của:</w:t>
+      </w:r>
+    </w:p>
+    <w:p>
+      <w:pPr>
+        <w:spacing w:after="0" w:line="240" w:lineRule="auto"/>
+        <w:rPr>
+          <w:rFonts w:ascii="Times New Roman" w:hAnsi="Times New Roman" w:cs="Times New Roman"/>
+          <w:sz w:val="28"/>
+          <w:szCs w:val="28"/>
+        </w:rPr>
+      </w:pPr>
+      <w:r>
+        <w:rPr>
+          <w:rFonts w:ascii="Times New Roman" w:hAnsi="Times New Roman" w:cs="Times New Roman"/>
+          <w:sz w:val="28"/>
+          <w:szCs w:val="28"/>
+        </w:rPr>
+        <w:t xml:space="preserve">          </w:t>
+      </w:r>
+      <w:r>
+        <w:rPr>
+          <w:rFonts w:ascii="Times New Roman" w:hAnsi="Times New Roman" w:cs="Times New Roman"/>
+          <w:sz w:val="28"/>
+          <w:szCs w:val="28"/>
+        </w:rPr>
+        <w:t xml:space="preserve"> </w:t>
+      </w:r>
+      <w:r>
+        <w:rPr>
+          <w:rFonts w:ascii="Times New Roman" w:hAnsi="Times New Roman" w:cs="Times New Roman"/>
+          <w:sz w:val="28"/>
+          <w:szCs w:val="28"/>
+        </w:rPr>
+        <w:t xml:space="preserve">Phật tử: </w:t>
+      </w:r>
+      <w:sdt>
+        <w:sdtPr>
+          <w:rPr>
+            <w:rFonts w:ascii="Times New Roman" w:hAnsi="Times New Roman" w:cs="Times New Roman"/>
+            <w:sz w:val="28"/>
+            <w:szCs w:val="28"/>
+          </w:rPr>
+          <w:alias w:val="HoTenNT"/>
+          <w:tag w:val="HoTenNT"/>
+          <w:id w:val="-1224132312"/>
+          <w:placeholder>
+            <w:docPart w:val="4F8935F79C864A2B87A6D2224692058A"/>
+          </w:placeholder>
+          <w:showingPlcHdr/>
+        </w:sdtPr>
+        <w:sdtContent>
+          <w:r>
+            <w:rPr>
+              <w:rFonts w:ascii="Times New Roman" w:hAnsi="Times New Roman" w:cs="Times New Roman"/>
+              <w:b/>
+              <w:bCs/>
+              <w:sz w:val="28"/>
+              <w:szCs w:val="28"/>
+            </w:rPr>
+            <w:t>HoTenNT</w:t>
+          </w:r>
+        </w:sdtContent>
+      </w:sdt>
+      <w:r>
+        <w:rPr>
+          <w:rFonts w:ascii="Times New Roman" w:hAnsi="Times New Roman" w:cs="Times New Roman"/>
+          <w:sz w:val="28"/>
+          <w:szCs w:val="28"/>
+        </w:rPr>
+        <w:t xml:space="preserve">   Pháp danh:</w:t>
+      </w:r>
+      <w:r>
+        <w:rPr>
+          <w:rFonts w:ascii="Times New Roman" w:hAnsi="Times New Roman" w:cs="Times New Roman"/>
+          <w:sz w:val="28"/>
+          <w:szCs w:val="28"/>
+        </w:rPr>
+        <w:t xml:space="preserve"> </w:t>
+      </w:r>
+      <w:sdt>
+        <w:sdtPr>
+          <w:rPr>
+            <w:rFonts w:ascii="Times New Roman" w:hAnsi="Times New Roman" w:cs="Times New Roman"/>
+            <w:sz w:val="28"/>
+            <w:szCs w:val="28"/>
+          </w:rPr>
+          <w:alias w:val="PhapDanhNT"/>
+          <w:tag w:val="PhapDanhNT"/>
+          <w:id w:val="353231425"/>
+          <w:placeholder>
+            <w:docPart w:val="65320A6CC3C34AFBB8890A9D838700DA"/>
+          </w:placeholder>
+        </w:sdtPr>
+        <w:sdtContent>
+          <w:r>
+            <w:rPr>
+              <w:rFonts w:ascii="Times New Roman" w:hAnsi="Times New Roman" w:cs="Times New Roman"/>
+              <w:b/>
+              <w:bCs/>
+              <w:sz w:val="28"/>
+              <w:szCs w:val="28"/>
+            </w:rPr>
+            <w:t>PhapDanhNT</w:t>
+          </w:r>
+        </w:sdtContent>
+      </w:sdt>
+    </w:p>
+    <w:p>
+      <w:pPr>
+        <w:spacing w:after="0" w:line="240" w:lineRule="auto"/>
+        <w:rPr>
+          <w:rFonts w:ascii="Times New Roman" w:hAnsi="Times New Roman" w:cs="Times New Roman"/>
+          <w:sz w:val="28"/>
+          <w:szCs w:val="28"/>
+        </w:rPr>
+      </w:pPr>
+      <w:r>
+        <w:rPr>
+          <w:rFonts w:ascii="Times New Roman" w:hAnsi="Times New Roman" w:cs="Times New Roman"/>
+          <w:sz w:val="28"/>
+          <w:szCs w:val="28"/>
+        </w:rPr>
+        <w:t xml:space="preserve">          </w:t>
+      </w:r>
+      <w:r>
+        <w:rPr>
+          <w:rFonts w:ascii="Times New Roman" w:hAnsi="Times New Roman" w:cs="Times New Roman"/>
+          <w:sz w:val="28"/>
+          <w:szCs w:val="28"/>
+        </w:rPr>
+        <w:t xml:space="preserve"> </w:t>
+      </w:r>
+      <w:r>
+        <w:rPr>
+          <w:rFonts w:ascii="Times New Roman" w:hAnsi="Times New Roman" w:cs="Times New Roman"/>
+          <w:sz w:val="28"/>
+          <w:szCs w:val="28"/>
+        </w:rPr>
+        <w:t>Địa chỉ:</w:t>
+      </w:r>
+      <w:r>
+        <w:rPr>
+          <w:rFonts w:ascii="Times New Roman" w:hAnsi="Times New Roman" w:cs="Times New Roman"/>
+          <w:sz w:val="28"/>
+          <w:szCs w:val="28"/>
+        </w:rPr>
+        <w:t xml:space="preserve"> </w:t>
+      </w:r>
+      <w:sdt>
+        <w:sdtPr>
+          <w:rPr>
+            <w:rFonts w:ascii="Times New Roman" w:hAnsi="Times New Roman" w:cs="Times New Roman"/>
+            <w:sz w:val="28"/>
+            <w:szCs w:val="28"/>
+          </w:rPr>
+          <w:alias w:val="DiaChi"/>
+          <w:tag w:val="DiaChi"/>
+          <w:id w:val="-734850663"/>
+          <w:placeholder>
+            <w:docPart w:val="C5FD6431DE9E43F6B9814C60079241C1"/>
+          </w:placeholder>
+        </w:sdtPr>
+        <w:sdtContent>
+          <w:r>
+            <w:rPr>
+              <w:rFonts w:ascii="Times New Roman" w:hAnsi="Times New Roman" w:cs="Times New Roman"/>
+              <w:b/>
+              <w:bCs/>
+              <w:sz w:val="28"/>
+              <w:szCs w:val="28"/>
+            </w:rPr>
+            <w:t>DiaChi</w:t>
+          </w:r>
+        </w:sdtContent>
+      </w:sdt>
+    </w:p>
+    <w:p>
+      <w:pPr>
+        <w:spacing w:after="0" w:line="240" w:lineRule="auto"/>
+        <w:rPr>
+          <w:rFonts w:ascii="Times New Roman" w:hAnsi="Times New Roman" w:cs="Times New Roman"/>
+          <w:sz w:val="28"/>
+          <w:szCs w:val="28"/>
+        </w:rPr>
+      </w:pPr>
+      <w:r>
+        <w:rPr>
+          <w:rFonts w:ascii="Times New Roman" w:hAnsi="Times New Roman" w:cs="Times New Roman"/>
+          <w:sz w:val="28"/>
+          <w:szCs w:val="28"/>
+        </w:rPr>
+        <w:t xml:space="preserve">         </w:t>
+      </w:r>
+      <w:r>
+        <w:rPr>
+          <w:rFonts w:ascii="Times New Roman" w:hAnsi="Times New Roman" w:cs="Times New Roman"/>
+          <w:sz w:val="28"/>
+          <w:szCs w:val="28"/>
+        </w:rPr>
+        <w:t xml:space="preserve"> </w:t>
+      </w:r>
+      <w:r>
+        <w:rPr>
+          <w:rFonts w:ascii="Times New Roman" w:hAnsi="Times New Roman" w:cs="Times New Roman"/>
+          <w:sz w:val="28"/>
+          <w:szCs w:val="28"/>
+        </w:rPr>
+        <w:t xml:space="preserve"> Số tiền (Phẩm vật):</w:t>
+      </w:r>
+    </w:p>
+    <w:p>
+      <w:pPr>
+        <w:spacing w:after="0" w:line="240" w:lineRule="auto"/>
+        <w:rPr>
+          <w:rFonts w:ascii="Times New Roman" w:hAnsi="Times New Roman" w:cs="Times New Roman"/>
+          <w:sz w:val="28"/>
+          <w:szCs w:val="28"/>
+        </w:rPr>
+      </w:pPr>
+      <w:r>
+        <w:rPr>
+          <w:rFonts w:ascii="Times New Roman" w:hAnsi="Times New Roman" w:cs="Times New Roman"/>
+          <w:sz w:val="28"/>
+          <w:szCs w:val="28"/>
+        </w:rPr>
+        <w:t xml:space="preserve">          </w:t>
+      </w:r>
+      <w:r>
+        <w:rPr>
+          <w:rFonts w:ascii="Times New Roman" w:hAnsi="Times New Roman" w:cs="Times New Roman"/>
+          <w:sz w:val="28"/>
+          <w:szCs w:val="28"/>
+        </w:rPr>
+        <w:t xml:space="preserve"> </w:t>
+      </w:r>
+      <w:r>
+        <w:rPr>
+          <w:rFonts w:ascii="Times New Roman" w:hAnsi="Times New Roman" w:cs="Times New Roman"/>
+          <w:sz w:val="28"/>
+          <w:szCs w:val="28"/>
+        </w:rPr>
+        <w:t>Về việc:</w:t>
+      </w:r>
+    </w:p>
+    <w:p>
+      <w:pPr>
+        <w:spacing w:after="0" w:line="240" w:lineRule="auto"/>
+        <w:rPr>
+          <w:rFonts w:ascii="Times New Roman" w:hAnsi="Times New Roman" w:cs="Times New Roman"/>
+          <w:sz w:val="28"/>
+          <w:szCs w:val="28"/>
+        </w:rPr>
+      </w:pPr>
+      <w:r>
+        <w:rPr>
+          <w:rFonts w:ascii="Times New Roman" w:hAnsi="Times New Roman" w:cs="Times New Roman"/>
+          <w:sz w:val="28"/>
+          <w:szCs w:val="28"/>
+        </w:rPr>
+        <w:t xml:space="preserve"> </w:t>
+      </w:r>
+      <w:r>
+        <w:rPr>
+          <w:rFonts w:ascii="Times New Roman" w:hAnsi="Times New Roman" w:cs="Times New Roman"/>
+          <w:sz w:val="28"/>
+          <w:szCs w:val="28"/>
+        </w:rPr>
+        <w:tab/>
+        <w:t xml:space="preserve"> </w:t>
+      </w:r>
+      <w:r>
+        <w:rPr>
+          <w:rFonts w:ascii="Times New Roman" w:hAnsi="Times New Roman" w:cs="Times New Roman"/>
+          <w:sz w:val="28"/>
+          <w:szCs w:val="28"/>
+        </w:rPr>
+        <w:tab/>
+        <w:t>Xin chân thành tri ân và nguyện cầu Tam Bảo gia hộ quí vị được vạn sự</w:t>
+      </w:r>
+    </w:p>
+    <w:p>
+      <w:pPr>
+        <w:spacing w:after="0" w:line="240" w:lineRule="auto"/>
+        <w:rPr>
+          <w:rFonts w:ascii="Times New Roman" w:hAnsi="Times New Roman" w:cs="Times New Roman"/>
+          <w:sz w:val="28"/>
+          <w:szCs w:val="28"/>
+        </w:rPr>
+      </w:pPr>
+      <w:r>
+        <w:rPr>
+          <w:rFonts w:ascii="Times New Roman" w:hAnsi="Times New Roman" w:cs="Times New Roman"/>
+          <w:sz w:val="28"/>
+          <w:szCs w:val="28"/>
+        </w:rPr>
+        <w:tab/>
+        <w:t>Kiết tường, tân tâm an lạc.</w:t>
+      </w:r>
+    </w:p>
+    <w:p>
+      <w:pPr>
+        <w:spacing w:line="240" w:lineRule="auto"/>
+        <w:rPr>
+          <w:rFonts w:ascii="Times New Roman" w:hAnsi="Times New Roman" w:cs="Times New Roman"/>
+          <w:i/>
+          <w:iCs/>
+          <w:sz w:val="28"/>
+          <w:szCs w:val="28"/>
+        </w:rPr>
+      </w:pPr>
+      <w:r>
+        <w:rPr>
+          <w:rFonts w:ascii="Times New Roman" w:hAnsi="Times New Roman" w:cs="Times New Roman"/>
+          <w:sz w:val="28"/>
+          <w:szCs w:val="28"/>
+        </w:rPr>
+        <w:tab/>
+        <w:t xml:space="preserve">   </w:t>
+      </w:r>
+      <w:r>
+        <w:rPr>
+          <w:rFonts w:ascii="Times New Roman" w:hAnsi="Times New Roman" w:cs="Times New Roman"/>
+          <w:sz w:val="28"/>
+          <w:szCs w:val="28"/>
+        </w:rPr>
+        <w:tab/>
+      </w:r>
+      <w:r>
+        <w:rPr>
+          <w:rFonts w:ascii="Times New Roman" w:hAnsi="Times New Roman" w:cs="Times New Roman"/>
+          <w:sz w:val="28"/>
+          <w:szCs w:val="28"/>
+        </w:rPr>
+        <w:tab/>
+      </w:r>
+      <w:r>
+        <w:rPr>
+          <w:rFonts w:ascii="Times New Roman" w:hAnsi="Times New Roman" w:cs="Times New Roman"/>
+          <w:sz w:val="28"/>
+          <w:szCs w:val="28"/>
+        </w:rPr>
+        <w:tab/>
+      </w:r>
+      <w:r>
+        <w:rPr>
+          <w:rFonts w:ascii="Times New Roman" w:hAnsi="Times New Roman" w:cs="Times New Roman"/>
+          <w:sz w:val="28"/>
+          <w:szCs w:val="28"/>
+        </w:rPr>
+        <w:tab/>
+        <w:t xml:space="preserve">                          </w:t>
+      </w:r>
+      <w:r>
+        <w:rPr>
+          <w:rFonts w:ascii="Times New Roman" w:hAnsi="Times New Roman" w:cs="Times New Roman"/>
+          <w:i/>
+          <w:iCs/>
+          <w:sz w:val="28"/>
+          <w:szCs w:val="28"/>
+        </w:rPr>
+        <w:t>Bửu Đà, ngày  Tháng    năm 20</w:t>
+      </w:r>
+    </w:p>
+    <w:p>
+      <w:pPr>
+        <w:spacing w:line="240" w:lineRule="auto"/>
+        <w:rPr>
+          <w:rFonts w:ascii="Times New Roman" w:hAnsi="Times New Roman" w:cs="Times New Roman"/>
+          <w:b/>
+          <w:bCs/>
+          <w:sz w:val="28"/>
+          <w:szCs w:val="28"/>
+        </w:rPr>
+      </w:pPr>
+      <w:r>
+        <w:rPr>
+          <w:rFonts w:ascii="Times New Roman" w:hAnsi="Times New Roman" w:cs="Times New Roman"/>
+          <w:sz w:val="28"/>
+          <w:szCs w:val="28"/>
+        </w:rPr>
+        <w:tab/>
+      </w:r>
+      <w:r>
+        <w:rPr>
+          <w:rFonts w:ascii="Times New Roman" w:hAnsi="Times New Roman" w:cs="Times New Roman"/>
+          <w:sz w:val="28"/>
+          <w:szCs w:val="28"/>
+        </w:rPr>
+        <w:tab/>
+      </w:r>
+      <w:r>
+        <w:rPr>
+          <w:rFonts w:ascii="Times New Roman" w:hAnsi="Times New Roman" w:cs="Times New Roman"/>
+          <w:sz w:val="28"/>
+          <w:szCs w:val="28"/>
+        </w:rPr>
+        <w:tab/>
+      </w:r>
+      <w:r>
+        <w:rPr>
+          <w:rFonts w:ascii="Times New Roman" w:hAnsi="Times New Roman" w:cs="Times New Roman"/>
+          <w:sz w:val="28"/>
+          <w:szCs w:val="28"/>
+        </w:rPr>
+        <w:tab/>
+      </w:r>
+      <w:r>
+        <w:rPr>
+          <w:rFonts w:ascii="Times New Roman" w:hAnsi="Times New Roman" w:cs="Times New Roman"/>
+          <w:sz w:val="28"/>
+          <w:szCs w:val="28"/>
+        </w:rPr>
+        <w:tab/>
+      </w:r>
+      <w:r>
+        <w:rPr>
+          <w:rFonts w:ascii="Times New Roman" w:hAnsi="Times New Roman" w:cs="Times New Roman"/>
+          <w:b/>
+          <w:bCs/>
+          <w:sz w:val="28"/>
+          <w:szCs w:val="28"/>
+        </w:rPr>
+        <w:t xml:space="preserve">                                TM Bổn </w:t>
+      </w:r>
+      <w:r>
+        <w:rPr>
+          <w:rFonts w:ascii="Times New Roman" w:hAnsi="Times New Roman" w:cs="Times New Roman"/>
+          <w:b/>
+          <w:bCs/>
+          <w:sz w:val="28"/>
+          <w:szCs w:val="28"/>
+        </w:rPr>
+        <w:t>t</w:t>
+      </w:r>
+      <w:r>
+        <w:rPr>
+          <w:rFonts w:ascii="Times New Roman" w:hAnsi="Times New Roman" w:cs="Times New Roman"/>
+          <w:b/>
+          <w:bCs/>
+          <w:sz w:val="28"/>
+          <w:szCs w:val="28"/>
+        </w:rPr>
+        <w:t xml:space="preserve">ự </w:t>
+      </w:r>
+      <w:r>
+        <w:rPr>
+          <w:rFonts w:ascii="Times New Roman" w:hAnsi="Times New Roman" w:cs="Times New Roman"/>
+          <w:b/>
+          <w:bCs/>
+          <w:sz w:val="28"/>
+          <w:szCs w:val="28"/>
+        </w:rPr>
+        <w:t>k</w:t>
+      </w:r>
+      <w:r>
+        <w:rPr>
+          <w:rFonts w:ascii="Times New Roman" w:hAnsi="Times New Roman" w:cs="Times New Roman"/>
+          <w:b/>
+          <w:bCs/>
+          <w:sz w:val="28"/>
+          <w:szCs w:val="28"/>
+        </w:rPr>
+        <w:t xml:space="preserve">ý </w:t>
+      </w:r>
+      <w:r>
+        <w:rPr>
+          <w:rFonts w:ascii="Times New Roman" w:hAnsi="Times New Roman" w:cs="Times New Roman"/>
+          <w:b/>
+          <w:bCs/>
+          <w:sz w:val="28"/>
+          <w:szCs w:val="28"/>
+        </w:rPr>
+        <w:t>n</w:t>
+      </w:r>
+      <w:r>
+        <w:rPr>
+          <w:rFonts w:ascii="Times New Roman" w:hAnsi="Times New Roman" w:cs="Times New Roman"/>
+          <w:b/>
+          <w:bCs/>
+          <w:sz w:val="28"/>
+          <w:szCs w:val="28"/>
+        </w:rPr>
+        <w:t>hận</w:t>
+      </w:r>
+    </w:p>
+    <w:p>
+      <w:pPr>
+        <w:jc w:val="center"/>
       </w:pPr>
     </w:p>
     <w:sectPr>
@@ -2937,7 +3647,6 @@
   <w:style w:type="character" w:default="1" w:styleId="DefaultParagraphFont">
     <w:name w:val="Default Paragraph Font"/>
     <w:uiPriority w:val="1"/>
-    <w:semiHidden/>
     <w:unhideWhenUsed/>
   </w:style>
   <w:style w:type="table" w:default="1" w:styleId="TableNormal">
@@ -3398,7 +4107,7 @@
       <w:docPartBody>
         <w:p>
           <w:pPr>
-            <w:pStyle w:val="1B248AA8A40B4963ACEEC183DB04DC531"/>
+            <w:pStyle w:val="1B248AA8A40B4963ACEEC183DB04DC533"/>
           </w:pPr>
           <w:r>
             <w:rPr>
@@ -3409,6 +4118,184 @@
               <w:szCs w:val="28"/>
             </w:rPr>
             <w:t>HoTenNT</w:t>
+          </w:r>
+        </w:p>
+      </w:docPartBody>
+    </w:docPart>
+    <w:docPart>
+      <w:docPartPr>
+        <w:name w:val="4F8935F79C864A2B87A6D2224692058A"/>
+        <w:category>
+          <w:name w:val="General"/>
+          <w:gallery w:val="placeholder"/>
+        </w:category>
+        <w:types>
+          <w:type w:val="bbPlcHdr"/>
+        </w:types>
+        <w:behaviors>
+          <w:behavior w:val="content"/>
+        </w:behaviors>
+        <w:guid w:val="{32EB8A1F-CDFE-4CDE-9797-15B78B27220A}"/>
+      </w:docPartPr>
+      <w:docPartBody>
+        <w:p>
+          <w:pPr>
+            <w:pStyle w:val="4F8935F79C864A2B87A6D2224692058A2"/>
+          </w:pPr>
+          <w:r>
+            <w:rPr>
+              <w:rFonts w:ascii="Times New Roman" w:hAnsi="Times New Roman" w:cs="Times New Roman"/>
+              <w:b/>
+              <w:bCs/>
+              <w:sz w:val="28"/>
+              <w:szCs w:val="28"/>
+            </w:rPr>
+            <w:t>HoTenNT</w:t>
+          </w:r>
+        </w:p>
+      </w:docPartBody>
+    </w:docPart>
+    <w:docPart>
+      <w:docPartPr>
+        <w:name w:val="4A47B7B3DAF54602BADE7E496D3633D7"/>
+        <w:category>
+          <w:name w:val="General"/>
+          <w:gallery w:val="placeholder"/>
+        </w:category>
+        <w:types>
+          <w:type w:val="bbPlcHdr"/>
+        </w:types>
+        <w:behaviors>
+          <w:behavior w:val="content"/>
+        </w:behaviors>
+        <w:guid w:val="{069EFD26-1378-4494-A006-16DC26E5F099}"/>
+      </w:docPartPr>
+      <w:docPartBody>
+        <w:p>
+          <w:pPr>
+            <w:pStyle w:val="4A47B7B3DAF54602BADE7E496D3633D7"/>
+          </w:pPr>
+          <w:r>
+            <w:rPr>
+              <w:rStyle w:val="PlaceholderText"/>
+            </w:rPr>
+            <w:t>Bấm hoặc gõ nhẹ vào đây để nhập văn bản.</w:t>
+          </w:r>
+        </w:p>
+      </w:docPartBody>
+    </w:docPart>
+    <w:docPart>
+      <w:docPartPr>
+        <w:name w:val="65320A6CC3C34AFBB8890A9D838700DA"/>
+        <w:category>
+          <w:name w:val="General"/>
+          <w:gallery w:val="placeholder"/>
+        </w:category>
+        <w:types>
+          <w:type w:val="bbPlcHdr"/>
+        </w:types>
+        <w:behaviors>
+          <w:behavior w:val="content"/>
+        </w:behaviors>
+        <w:guid w:val="{2F01AC85-A29C-48A9-A4FA-0BC66CF62AFA}"/>
+      </w:docPartPr>
+      <w:docPartBody>
+        <w:p>
+          <w:pPr>
+            <w:pStyle w:val="65320A6CC3C34AFBB8890A9D838700DA"/>
+          </w:pPr>
+          <w:r>
+            <w:rPr>
+              <w:rStyle w:val="PlaceholderText"/>
+            </w:rPr>
+            <w:t>Bấm hoặc gõ nhẹ vào đây để nhập văn bản.</w:t>
+          </w:r>
+        </w:p>
+      </w:docPartBody>
+    </w:docPart>
+    <w:docPart>
+      <w:docPartPr>
+        <w:name w:val="3F6AA16A236D455CAD02B2476E8C6862"/>
+        <w:category>
+          <w:name w:val="General"/>
+          <w:gallery w:val="placeholder"/>
+        </w:category>
+        <w:types>
+          <w:type w:val="bbPlcHdr"/>
+        </w:types>
+        <w:behaviors>
+          <w:behavior w:val="content"/>
+        </w:behaviors>
+        <w:guid w:val="{57D49CF5-6AA5-42F5-9F49-DA0D3022FA4F}"/>
+      </w:docPartPr>
+      <w:docPartBody>
+        <w:p>
+          <w:pPr>
+            <w:pStyle w:val="3F6AA16A236D455CAD02B2476E8C6862"/>
+          </w:pPr>
+          <w:r>
+            <w:rPr>
+              <w:rStyle w:val="PlaceholderText"/>
+            </w:rPr>
+            <w:t>Bấm hoặc gõ nhẹ vào đây để nhập văn bản.</w:t>
+          </w:r>
+        </w:p>
+      </w:docPartBody>
+    </w:docPart>
+    <w:docPart>
+      <w:docPartPr>
+        <w:name w:val="C5FD6431DE9E43F6B9814C60079241C1"/>
+        <w:category>
+          <w:name w:val="General"/>
+          <w:gallery w:val="placeholder"/>
+        </w:category>
+        <w:types>
+          <w:type w:val="bbPlcHdr"/>
+        </w:types>
+        <w:behaviors>
+          <w:behavior w:val="content"/>
+        </w:behaviors>
+        <w:guid w:val="{809FF18D-9D62-4DFE-BCE3-4D067C7741F9}"/>
+      </w:docPartPr>
+      <w:docPartBody>
+        <w:p>
+          <w:pPr>
+            <w:pStyle w:val="C5FD6431DE9E43F6B9814C60079241C1"/>
+          </w:pPr>
+          <w:r>
+            <w:rPr>
+              <w:rStyle w:val="PlaceholderText"/>
+            </w:rPr>
+            <w:t>Bấm hoặc gõ nhẹ vào đây để nhập văn bản.</w:t>
+          </w:r>
+        </w:p>
+      </w:docPartBody>
+    </w:docPart>
+    <w:docPart>
+      <w:docPartPr>
+        <w:name w:val="DAA0B040BE5A4F719E1DE97FCDFAB244"/>
+        <w:category>
+          <w:name w:val="General"/>
+          <w:gallery w:val="placeholder"/>
+        </w:category>
+        <w:types>
+          <w:type w:val="bbPlcHdr"/>
+        </w:types>
+        <w:behaviors>
+          <w:behavior w:val="content"/>
+        </w:behaviors>
+        <w:guid w:val="{7EAA55D2-771F-47CA-B3F8-26C42E744AB3}"/>
+      </w:docPartPr>
+      <w:docPartBody>
+        <w:p>
+          <w:pPr>
+            <w:pStyle w:val="DAA0B040BE5A4F719E1DE97FCDFAB244"/>
+          </w:pPr>
+          <w:r>
+            <w:rPr>
+              <w:rStyle w:val="PlaceholderText"/>
+            </w:rPr>
+            <w:t>Bấm hoặc gõ nhẹ vào đây để nhập văn bản.</w:t>
           </w:r>
         </w:p>
       </w:docPartBody>
@@ -3487,6 +4374,7 @@
     <w:rsid w:val="00481E39"/>
     <w:rsid w:val="004A58E8"/>
     <w:rsid w:val="006131D2"/>
+    <w:rsid w:val="006660C2"/>
     <w:rsid w:val="006A5286"/>
     <w:rsid w:val="00874C34"/>
     <w:rsid w:val="008A3608"/>
@@ -3498,6 +4386,7 @@
     <w:rsid w:val="00B42592"/>
     <w:rsid w:val="00B930D7"/>
     <w:rsid w:val="00B949A6"/>
+    <w:rsid w:val="00C47AD1"/>
     <w:rsid w:val="00D20AFE"/>
     <w:rsid w:val="00D33FBB"/>
     <w:rsid w:val="00D97329"/>
@@ -3962,14 +4851,14 @@
     <w:basedOn w:val="DefaultParagraphFont"/>
     <w:uiPriority w:val="99"/>
     <w:semiHidden/>
-    <w:rsid w:val="00874C34"/>
+    <w:rsid w:val="006660C2"/>
     <w:rPr>
       <w:color w:val="666666"/>
     </w:rPr>
   </w:style>
   <w:style w:type="paragraph" w:customStyle="1" w:styleId="1B248AA8A40B4963ACEEC183DB04DC53">
     <w:name w:val="1B248AA8A40B4963ACEEC183DB04DC53"/>
-    <w:rsid w:val="004A58E8"/>
+    <w:rsid w:val="006660C2"/>
     <w:rPr>
       <w:rFonts w:eastAsiaTheme="minorHAnsi"/>
     </w:rPr>
@@ -3977,6 +4866,125 @@
   <w:style w:type="paragraph" w:customStyle="1" w:styleId="1B248AA8A40B4963ACEEC183DB04DC531">
     <w:name w:val="1B248AA8A40B4963ACEEC183DB04DC531"/>
     <w:rsid w:val="00D20AFE"/>
+    <w:rPr>
+      <w:rFonts w:eastAsiaTheme="minorHAnsi"/>
+    </w:rPr>
+  </w:style>
+  <w:style w:type="paragraph" w:customStyle="1" w:styleId="4F8935F79C864A2B87A6D2224692058A">
+    <w:name w:val="4F8935F79C864A2B87A6D2224692058A"/>
+    <w:rsid w:val="006660C2"/>
+    <w:pPr>
+      <w:spacing w:line="259" w:lineRule="auto"/>
+    </w:pPr>
+    <w:rPr>
+      <w:kern w:val="0"/>
+      <w:sz w:val="22"/>
+      <w:szCs w:val="22"/>
+      <w14:ligatures w14:val="none"/>
+    </w:rPr>
+  </w:style>
+  <w:style w:type="paragraph" w:customStyle="1" w:styleId="4A47B7B3DAF54602BADE7E496D3633D7">
+    <w:name w:val="4A47B7B3DAF54602BADE7E496D3633D7"/>
+    <w:rsid w:val="006660C2"/>
+    <w:pPr>
+      <w:spacing w:line="259" w:lineRule="auto"/>
+    </w:pPr>
+    <w:rPr>
+      <w:kern w:val="0"/>
+      <w:sz w:val="22"/>
+      <w:szCs w:val="22"/>
+      <w14:ligatures w14:val="none"/>
+    </w:rPr>
+  </w:style>
+  <w:style w:type="paragraph" w:customStyle="1" w:styleId="500258F03FDC4EA1AEC5A4C45B884C08">
+    <w:name w:val="500258F03FDC4EA1AEC5A4C45B884C08"/>
+    <w:rsid w:val="006660C2"/>
+    <w:pPr>
+      <w:spacing w:line="259" w:lineRule="auto"/>
+    </w:pPr>
+    <w:rPr>
+      <w:kern w:val="0"/>
+      <w:sz w:val="22"/>
+      <w:szCs w:val="22"/>
+      <w14:ligatures w14:val="none"/>
+    </w:rPr>
+  </w:style>
+  <w:style w:type="paragraph" w:customStyle="1" w:styleId="65320A6CC3C34AFBB8890A9D838700DA">
+    <w:name w:val="65320A6CC3C34AFBB8890A9D838700DA"/>
+    <w:rsid w:val="006660C2"/>
+    <w:pPr>
+      <w:spacing w:line="259" w:lineRule="auto"/>
+    </w:pPr>
+    <w:rPr>
+      <w:kern w:val="0"/>
+      <w:sz w:val="22"/>
+      <w:szCs w:val="22"/>
+      <w14:ligatures w14:val="none"/>
+    </w:rPr>
+  </w:style>
+  <w:style w:type="paragraph" w:customStyle="1" w:styleId="3F6AA16A236D455CAD02B2476E8C6862">
+    <w:name w:val="3F6AA16A236D455CAD02B2476E8C6862"/>
+    <w:rsid w:val="006660C2"/>
+    <w:pPr>
+      <w:spacing w:line="259" w:lineRule="auto"/>
+    </w:pPr>
+    <w:rPr>
+      <w:kern w:val="0"/>
+      <w:sz w:val="22"/>
+      <w:szCs w:val="22"/>
+      <w14:ligatures w14:val="none"/>
+    </w:rPr>
+  </w:style>
+  <w:style w:type="paragraph" w:customStyle="1" w:styleId="C5FD6431DE9E43F6B9814C60079241C1">
+    <w:name w:val="C5FD6431DE9E43F6B9814C60079241C1"/>
+    <w:rsid w:val="006660C2"/>
+    <w:pPr>
+      <w:spacing w:line="259" w:lineRule="auto"/>
+    </w:pPr>
+    <w:rPr>
+      <w:kern w:val="0"/>
+      <w:sz w:val="22"/>
+      <w:szCs w:val="22"/>
+      <w14:ligatures w14:val="none"/>
+    </w:rPr>
+  </w:style>
+  <w:style w:type="paragraph" w:customStyle="1" w:styleId="1B248AA8A40B4963ACEEC183DB04DC532">
+    <w:name w:val="1B248AA8A40B4963ACEEC183DB04DC532"/>
+    <w:rsid w:val="006660C2"/>
+    <w:rPr>
+      <w:rFonts w:eastAsiaTheme="minorHAnsi"/>
+    </w:rPr>
+  </w:style>
+  <w:style w:type="paragraph" w:customStyle="1" w:styleId="4F8935F79C864A2B87A6D2224692058A1">
+    <w:name w:val="4F8935F79C864A2B87A6D2224692058A1"/>
+    <w:rsid w:val="006660C2"/>
+    <w:rPr>
+      <w:rFonts w:eastAsiaTheme="minorHAnsi"/>
+    </w:rPr>
+  </w:style>
+  <w:style w:type="paragraph" w:customStyle="1" w:styleId="DAA0B040BE5A4F719E1DE97FCDFAB244">
+    <w:name w:val="DAA0B040BE5A4F719E1DE97FCDFAB244"/>
+    <w:rsid w:val="006660C2"/>
+    <w:pPr>
+      <w:spacing w:line="259" w:lineRule="auto"/>
+    </w:pPr>
+    <w:rPr>
+      <w:kern w:val="0"/>
+      <w:sz w:val="22"/>
+      <w:szCs w:val="22"/>
+      <w14:ligatures w14:val="none"/>
+    </w:rPr>
+  </w:style>
+  <w:style w:type="paragraph" w:customStyle="1" w:styleId="1B248AA8A40B4963ACEEC183DB04DC533">
+    <w:name w:val="1B248AA8A40B4963ACEEC183DB04DC533"/>
+    <w:rsid w:val="006660C2"/>
+    <w:rPr>
+      <w:rFonts w:eastAsiaTheme="minorHAnsi"/>
+    </w:rPr>
+  </w:style>
+  <w:style w:type="paragraph" w:customStyle="1" w:styleId="4F8935F79C864A2B87A6D2224692058A2">
+    <w:name w:val="4F8935F79C864A2B87A6D2224692058A2"/>
+    <w:rsid w:val="006660C2"/>
     <w:rPr>
       <w:rFonts w:eastAsiaTheme="minorHAnsi"/>
     </w:rPr>

</xml_diff>

<commit_message>
sua loi dia chi
</commit_message>
<xml_diff>
--- a/wwwroot/MauDKCOt/GIAY_DK_COT.docx
+++ b/wwwroot/MauDKCOt/GIAY_DK_COT.docx
@@ -60,10 +60,10 @@
                   <v:path o:extrusionok="f" gradientshapeok="t" o:connecttype="rect"/>
                   <o:lock v:ext="edit" aspectratio="t"/>
                 </v:shapetype>
-                <v:shape id="_x0000_s1026" type="#_x0000_t75" style="position:absolute;left:0;text-align:left;margin-left:93.35pt;margin-top:12.3pt;width:53.5pt;height:65.8pt;z-index:-251658240">
+                <v:shape id="_x0000_s1026" type="#_x0000_t75" style="position:absolute;left:0;text-align:left;margin-left:93.35pt;margin-top:12.3pt;width:53.5pt;height:65.8pt;z-index:-251657728">
                   <v:imagedata r:id="rId6" o:title=""/>
                 </v:shape>
-                <o:OLEObject Type="Embed" ProgID="CorelDraw.Graphic.24" ShapeID="_x0000_s1026" DrawAspect="Content" ObjectID="_1811694840" r:id="rId7"/>
+                <o:OLEObject Type="Embed" ProgID="CorelDraw.Graphic.24" ShapeID="_x0000_s1026" DrawAspect="Content" ObjectID="_1811695566" r:id="rId7"/>
               </w:object>
             </w:r>
             <w:r>
@@ -351,7 +351,7 @@
                 <w:szCs w:val="40"/>
               </w:rPr>
               <w:drawing>
-                <wp:anchor distT="0" distB="0" distL="114300" distR="114300" simplePos="0" relativeHeight="251657216" behindDoc="1" locked="0" layoutInCell="1" allowOverlap="1" wp14:anchorId="4BD0A5AC" wp14:editId="25CB76F2">
+                <wp:anchor distT="0" distB="0" distL="114300" distR="114300" simplePos="0" relativeHeight="251656704" behindDoc="1" locked="0" layoutInCell="1" allowOverlap="1" wp14:anchorId="4BD0A5AC" wp14:editId="25CB76F2">
                   <wp:simplePos x="0" y="0"/>
                   <wp:positionH relativeFrom="column">
                     <wp:posOffset>956945</wp:posOffset>
@@ -552,6 +552,7 @@
                   <w:docPart w:val="DAA0B040BE5A4F719E1DE97FCDFAB244"/>
                 </w:placeholder>
               </w:sdtPr>
+              <w:sdtEndPr/>
               <w:sdtContent>
                 <w:r>
                   <w:rPr>
@@ -689,7 +690,7 @@
                 <w:sz w:val="28"/>
                 <w:szCs w:val="28"/>
               </w:rPr>
-              <w:t xml:space="preserve">                  </w:t>
+              <w:t xml:space="preserve">          </w:t>
             </w:r>
             <w:r>
               <w:rPr>
@@ -742,7 +743,7 @@
                 <w:sz w:val="28"/>
                 <w:szCs w:val="28"/>
               </w:rPr>
-              <w:t xml:space="preserve">         </w:t>
+              <w:t xml:space="preserve">   </w:t>
             </w:r>
             <w:r>
               <w:rPr>
@@ -785,43 +786,51 @@
                     <w:sz w:val="28"/>
                     <w:szCs w:val="28"/>
                   </w:rPr>
-                  <w:t>No</w:t>
+                  <w:t>NoiCap</w:t>
                 </w:r>
-                <w:r>
-                  <w:rPr>
-                    <w:rFonts w:ascii="Times New Roman" w:hAnsi="Times New Roman" w:cs="Times New Roman"/>
-                    <w:sz w:val="28"/>
-                    <w:szCs w:val="28"/>
-                  </w:rPr>
-                  <w:t xml:space="preserve"> </w:t>
-                </w:r>
-                <w:sdt>
-                  <w:sdtPr>
-                    <w:rPr>
-                      <w:rFonts w:ascii="Times New Roman" w:hAnsi="Times New Roman" w:cs="Times New Roman"/>
-                      <w:sz w:val="28"/>
-                      <w:szCs w:val="28"/>
-                    </w:rPr>
-                    <w:alias w:val="DiaChi"/>
-                    <w:tag w:val="DiaChi"/>
-                    <w:id w:val="-1434893794"/>
-                    <w:placeholder>
-                      <w:docPart w:val="3F6AA16A236D455CAD02B2476E8C6862"/>
-                    </w:placeholder>
-                  </w:sdtPr>
-                  <w:sdtContent>
-                    <w:r>
-                      <w:rPr>
-                        <w:rFonts w:ascii="Times New Roman" w:hAnsi="Times New Roman" w:cs="Times New Roman"/>
-                        <w:b/>
-                        <w:bCs/>
-                        <w:sz w:val="28"/>
-                        <w:szCs w:val="28"/>
-                      </w:rPr>
-                      <w:t>DiaChi</w:t>
-                    </w:r>
-                  </w:sdtContent>
-                </w:sdt>
+              </w:sdtContent>
+            </w:sdt>
+          </w:p>
+          <w:p>
+            <w:pPr>
+              <w:spacing w:line="360" w:lineRule="auto"/>
+              <w:rPr>
+                <w:rFonts w:ascii="Times New Roman" w:hAnsi="Times New Roman" w:cs="Times New Roman"/>
+                <w:sz w:val="28"/>
+                <w:szCs w:val="28"/>
+              </w:rPr>
+            </w:pPr>
+            <w:r>
+              <w:rPr>
+                <w:rFonts w:ascii="Times New Roman" w:hAnsi="Times New Roman" w:cs="Times New Roman"/>
+                <w:sz w:val="28"/>
+                <w:szCs w:val="28"/>
+              </w:rPr>
+              <w:t>Địa Chỉ:</w:t>
+            </w:r>
+            <w:r>
+              <w:rPr>
+                <w:rFonts w:ascii="Times New Roman" w:hAnsi="Times New Roman" w:cs="Times New Roman"/>
+                <w:sz w:val="28"/>
+                <w:szCs w:val="28"/>
+              </w:rPr>
+              <w:t xml:space="preserve"> </w:t>
+            </w:r>
+            <w:sdt>
+              <w:sdtPr>
+                <w:rPr>
+                  <w:rFonts w:ascii="Times New Roman" w:hAnsi="Times New Roman" w:cs="Times New Roman"/>
+                  <w:sz w:val="28"/>
+                  <w:szCs w:val="28"/>
+                </w:rPr>
+                <w:alias w:val="DiaChi"/>
+                <w:tag w:val="DiaChi"/>
+                <w:id w:val="-1434893794"/>
+                <w:placeholder>
+                  <w:docPart w:val="CC302AC856994C218999E6D66CC3F9A1"/>
+                </w:placeholder>
+              </w:sdtPr>
+              <w:sdtContent>
                 <w:r>
                   <w:rPr>
                     <w:rFonts w:ascii="Times New Roman" w:hAnsi="Times New Roman" w:cs="Times New Roman"/>
@@ -830,46 +839,10 @@
                     <w:sz w:val="28"/>
                     <w:szCs w:val="28"/>
                   </w:rPr>
-                  <w:t xml:space="preserve"> </w:t>
-                </w:r>
-                <w:r>
-                  <w:rPr>
-                    <w:rFonts w:ascii="Times New Roman" w:hAnsi="Times New Roman" w:cs="Times New Roman"/>
-                    <w:b/>
-                    <w:bCs/>
-                    <w:sz w:val="28"/>
-                    <w:szCs w:val="28"/>
-                  </w:rPr>
-                  <w:t>iCap</w:t>
+                  <w:t>DiaChi</w:t>
                 </w:r>
               </w:sdtContent>
             </w:sdt>
-          </w:p>
-          <w:p>
-            <w:pPr>
-              <w:spacing w:line="360" w:lineRule="auto"/>
-              <w:rPr>
-                <w:rFonts w:ascii="Times New Roman" w:hAnsi="Times New Roman" w:cs="Times New Roman"/>
-                <w:sz w:val="28"/>
-                <w:szCs w:val="28"/>
-              </w:rPr>
-            </w:pPr>
-            <w:r>
-              <w:rPr>
-                <w:rFonts w:ascii="Times New Roman" w:hAnsi="Times New Roman" w:cs="Times New Roman"/>
-                <w:sz w:val="28"/>
-                <w:szCs w:val="28"/>
-              </w:rPr>
-              <w:t>Địa Chỉ:</w:t>
-            </w:r>
-            <w:r>
-              <w:rPr>
-                <w:rFonts w:ascii="Times New Roman" w:hAnsi="Times New Roman" w:cs="Times New Roman"/>
-                <w:sz w:val="28"/>
-                <w:szCs w:val="28"/>
-              </w:rPr>
-              <w:t xml:space="preserve"> </w:t>
-            </w:r>
           </w:p>
           <w:p>
             <w:pPr>
@@ -998,6 +971,7 @@
                   <w:docPart w:val="4A47B7B3DAF54602BADE7E496D3633D7"/>
                 </w:placeholder>
               </w:sdtPr>
+              <w:sdtEndPr/>
               <w:sdtContent>
                 <w:r>
                   <w:rPr>
@@ -2217,6 +2191,23 @@
           <w:szCs w:val="28"/>
         </w:rPr>
       </w:pPr>
+      <w:r>
+        <w:rPr>
+          <w:rFonts w:ascii="Times New Roman" w:hAnsi="Times New Roman" w:cs="Times New Roman"/>
+          <w:sz w:val="28"/>
+          <w:szCs w:val="28"/>
+        </w:rPr>
+        <w:br w:type="page"/>
+      </w:r>
+    </w:p>
+    <w:p>
+      <w:pPr>
+        <w:rPr>
+          <w:rFonts w:ascii="Times New Roman" w:hAnsi="Times New Roman" w:cs="Times New Roman"/>
+          <w:sz w:val="28"/>
+          <w:szCs w:val="28"/>
+        </w:rPr>
+      </w:pPr>
     </w:p>
     <w:p>
       <w:pPr>
@@ -2234,9 +2225,8 @@
           <w:sz w:val="28"/>
           <w:szCs w:val="28"/>
         </w:rPr>
-        <w:lastRenderedPageBreak/>
         <w:drawing>
-          <wp:anchor distT="0" distB="0" distL="114300" distR="114300" simplePos="0" relativeHeight="251659264" behindDoc="1" locked="0" layoutInCell="1" allowOverlap="1" wp14:anchorId="25AD3E9D" wp14:editId="4BB6F02E">
+          <wp:anchor distT="0" distB="0" distL="114300" distR="114300" simplePos="0" relativeHeight="251657728" behindDoc="1" locked="0" layoutInCell="1" allowOverlap="1" wp14:anchorId="25AD3E9D" wp14:editId="4BB6F02E">
             <wp:simplePos x="0" y="0"/>
             <wp:positionH relativeFrom="margin">
               <wp:align>right</wp:align>
@@ -2314,34 +2304,6 @@
           <w:b/>
           <w:bCs/>
           <w:color w:val="2F5496" w:themeColor="accent1" w:themeShade="BF"/>
-          <w:sz w:val="28"/>
-          <w:szCs w:val="28"/>
-        </w:rPr>
-      </w:pPr>
-    </w:p>
-    <w:p>
-      <w:pPr>
-        <w:spacing w:after="0" w:line="240" w:lineRule="auto"/>
-        <w:jc w:val="center"/>
-        <w:rPr>
-          <w:rFonts w:ascii="Times New Roman" w:hAnsi="Times New Roman" w:cs="Times New Roman"/>
-          <w:b/>
-          <w:bCs/>
-          <w:color w:val="2F5496" w:themeColor="accent1" w:themeShade="BF"/>
-          <w:sz w:val="28"/>
-          <w:szCs w:val="28"/>
-        </w:rPr>
-      </w:pPr>
-    </w:p>
-    <w:p>
-      <w:pPr>
-        <w:spacing w:after="0" w:line="240" w:lineRule="auto"/>
-        <w:jc w:val="center"/>
-        <w:rPr>
-          <w:rFonts w:ascii="Times New Roman" w:hAnsi="Times New Roman" w:cs="Times New Roman"/>
-          <w:b/>
-          <w:bCs/>
-          <w:color w:val="2F5496" w:themeColor="accent1" w:themeShade="BF"/>
           <w:sz w:val="32"/>
           <w:szCs w:val="32"/>
         </w:rPr>
@@ -2473,6 +2435,7 @@
           </w:placeholder>
           <w:showingPlcHdr/>
         </w:sdtPr>
+        <w:sdtEndPr/>
         <w:sdtContent>
           <w:r>
             <w:rPr>
@@ -2516,6 +2479,7 @@
             <w:docPart w:val="65320A6CC3C34AFBB8890A9D838700DA"/>
           </w:placeholder>
         </w:sdtPr>
+        <w:sdtEndPr/>
         <w:sdtContent>
           <w:r>
             <w:rPr>
@@ -2585,6 +2549,7 @@
             <w:docPart w:val="C5FD6431DE9E43F6B9814C60079241C1"/>
           </w:placeholder>
         </w:sdtPr>
+        <w:sdtEndPr/>
         <w:sdtContent>
           <w:r>
             <w:rPr>
@@ -3647,6 +3612,7 @@
   <w:style w:type="character" w:default="1" w:styleId="DefaultParagraphFont">
     <w:name w:val="Default Paragraph Font"/>
     <w:uiPriority w:val="1"/>
+    <w:semiHidden/>
     <w:unhideWhenUsed/>
   </w:style>
   <w:style w:type="table" w:default="1" w:styleId="TableNormal">
@@ -4107,7 +4073,7 @@
       <w:docPartBody>
         <w:p>
           <w:pPr>
-            <w:pStyle w:val="1B248AA8A40B4963ACEEC183DB04DC533"/>
+            <w:pStyle w:val="1B248AA8A40B4963ACEEC183DB04DC53"/>
           </w:pPr>
           <w:r>
             <w:rPr>
@@ -4140,7 +4106,7 @@
       <w:docPartBody>
         <w:p>
           <w:pPr>
-            <w:pStyle w:val="4F8935F79C864A2B87A6D2224692058A2"/>
+            <w:pStyle w:val="4F8935F79C864A2B87A6D2224692058A"/>
           </w:pPr>
           <w:r>
             <w:rPr>
@@ -4215,35 +4181,6 @@
     </w:docPart>
     <w:docPart>
       <w:docPartPr>
-        <w:name w:val="3F6AA16A236D455CAD02B2476E8C6862"/>
-        <w:category>
-          <w:name w:val="General"/>
-          <w:gallery w:val="placeholder"/>
-        </w:category>
-        <w:types>
-          <w:type w:val="bbPlcHdr"/>
-        </w:types>
-        <w:behaviors>
-          <w:behavior w:val="content"/>
-        </w:behaviors>
-        <w:guid w:val="{57D49CF5-6AA5-42F5-9F49-DA0D3022FA4F}"/>
-      </w:docPartPr>
-      <w:docPartBody>
-        <w:p>
-          <w:pPr>
-            <w:pStyle w:val="3F6AA16A236D455CAD02B2476E8C6862"/>
-          </w:pPr>
-          <w:r>
-            <w:rPr>
-              <w:rStyle w:val="PlaceholderText"/>
-            </w:rPr>
-            <w:t>Bấm hoặc gõ nhẹ vào đây để nhập văn bản.</w:t>
-          </w:r>
-        </w:p>
-      </w:docPartBody>
-    </w:docPart>
-    <w:docPart>
-      <w:docPartPr>
         <w:name w:val="C5FD6431DE9E43F6B9814C60079241C1"/>
         <w:category>
           <w:name w:val="General"/>
@@ -4300,6 +4237,35 @@
         </w:p>
       </w:docPartBody>
     </w:docPart>
+    <w:docPart>
+      <w:docPartPr>
+        <w:name w:val="CC302AC856994C218999E6D66CC3F9A1"/>
+        <w:category>
+          <w:name w:val="General"/>
+          <w:gallery w:val="placeholder"/>
+        </w:category>
+        <w:types>
+          <w:type w:val="bbPlcHdr"/>
+        </w:types>
+        <w:behaviors>
+          <w:behavior w:val="content"/>
+        </w:behaviors>
+        <w:guid w:val="{549E805F-8E46-43A4-B931-09CC7860F499}"/>
+      </w:docPartPr>
+      <w:docPartBody>
+        <w:p>
+          <w:pPr>
+            <w:pStyle w:val="CC302AC856994C218999E6D66CC3F9A1"/>
+          </w:pPr>
+          <w:r>
+            <w:rPr>
+              <w:rStyle w:val="PlaceholderText"/>
+            </w:rPr>
+            <w:t>Bấm hoặc gõ nhẹ vào đây để nhập văn bản.</w:t>
+          </w:r>
+        </w:p>
+      </w:docPartBody>
+    </w:docPart>
   </w:docParts>
 </w:glossaryDocument>
 </file>
@@ -4311,14 +4277,14 @@
     <w:charset w:val="00"/>
     <w:family w:val="roman"/>
     <w:pitch w:val="variable"/>
-    <w:sig w:usb0="20002A87" w:usb1="80000000" w:usb2="00000008" w:usb3="00000000" w:csb0="000001FF" w:csb1="00000000"/>
+    <w:sig w:usb0="E0002AFF" w:usb1="C0007843" w:usb2="00000009" w:usb3="00000000" w:csb0="000001FF" w:csb1="00000000"/>
   </w:font>
   <w:font w:name="Calibri">
     <w:panose1 w:val="020F0502020204030204"/>
     <w:charset w:val="00"/>
     <w:family w:val="swiss"/>
     <w:pitch w:val="variable"/>
-    <w:sig w:usb0="A00002EF" w:usb1="4000207B" w:usb2="00000000" w:usb3="00000000" w:csb0="0000009F" w:csb1="00000000"/>
+    <w:sig w:usb0="E00002FF" w:usb1="4000ACFF" w:usb2="00000001" w:usb3="00000000" w:csb0="0000019F" w:csb1="00000000"/>
   </w:font>
   <w:font w:name="Courier New">
     <w:panose1 w:val="02070309020205020404"/>
@@ -4346,7 +4312,7 @@
     <w:charset w:val="00"/>
     <w:family w:val="swiss"/>
     <w:pitch w:val="variable"/>
-    <w:sig w:usb0="E4002EFF" w:usb1="C000247B" w:usb2="00000009" w:usb3="00000000" w:csb0="000001FF" w:csb1="00000000"/>
+    <w:sig w:usb0="A0002AEF" w:usb1="4000207B" w:usb2="00000000" w:usb3="00000000" w:csb0="000001FF" w:csb1="00000000"/>
   </w:font>
 </w:fonts>
 </file>
@@ -4373,9 +4339,11 @@
     <w:rsid w:val="00367528"/>
     <w:rsid w:val="00481E39"/>
     <w:rsid w:val="004A58E8"/>
+    <w:rsid w:val="0051108F"/>
     <w:rsid w:val="006131D2"/>
     <w:rsid w:val="006660C2"/>
     <w:rsid w:val="006A5286"/>
+    <w:rsid w:val="006F1C58"/>
     <w:rsid w:val="00874C34"/>
     <w:rsid w:val="008A3608"/>
     <w:rsid w:val="008A3A3F"/>
@@ -4851,28 +4819,14 @@
     <w:basedOn w:val="DefaultParagraphFont"/>
     <w:uiPriority w:val="99"/>
     <w:semiHidden/>
-    <w:rsid w:val="006660C2"/>
+    <w:rsid w:val="0051108F"/>
     <w:rPr>
       <w:color w:val="666666"/>
     </w:rPr>
   </w:style>
-  <w:style w:type="paragraph" w:customStyle="1" w:styleId="1B248AA8A40B4963ACEEC183DB04DC53">
-    <w:name w:val="1B248AA8A40B4963ACEEC183DB04DC53"/>
-    <w:rsid w:val="006660C2"/>
-    <w:rPr>
-      <w:rFonts w:eastAsiaTheme="minorHAnsi"/>
-    </w:rPr>
-  </w:style>
-  <w:style w:type="paragraph" w:customStyle="1" w:styleId="1B248AA8A40B4963ACEEC183DB04DC531">
-    <w:name w:val="1B248AA8A40B4963ACEEC183DB04DC531"/>
-    <w:rsid w:val="00D20AFE"/>
-    <w:rPr>
-      <w:rFonts w:eastAsiaTheme="minorHAnsi"/>
-    </w:rPr>
-  </w:style>
-  <w:style w:type="paragraph" w:customStyle="1" w:styleId="4F8935F79C864A2B87A6D2224692058A">
-    <w:name w:val="4F8935F79C864A2B87A6D2224692058A"/>
-    <w:rsid w:val="006660C2"/>
+  <w:style w:type="paragraph" w:customStyle="1" w:styleId="CC302AC856994C218999E6D66CC3F9A1">
+    <w:name w:val="CC302AC856994C218999E6D66CC3F9A1"/>
+    <w:rsid w:val="0051108F"/>
     <w:pPr>
       <w:spacing w:line="259" w:lineRule="auto"/>
     </w:pPr>
@@ -4881,6 +4835,20 @@
       <w:sz w:val="22"/>
       <w:szCs w:val="22"/>
       <w14:ligatures w14:val="none"/>
+    </w:rPr>
+  </w:style>
+  <w:style w:type="paragraph" w:customStyle="1" w:styleId="1B248AA8A40B4963ACEEC183DB04DC53">
+    <w:name w:val="1B248AA8A40B4963ACEEC183DB04DC53"/>
+    <w:rsid w:val="0051108F"/>
+    <w:rPr>
+      <w:rFonts w:eastAsiaTheme="minorHAnsi"/>
+    </w:rPr>
+  </w:style>
+  <w:style w:type="paragraph" w:customStyle="1" w:styleId="4F8935F79C864A2B87A6D2224692058A">
+    <w:name w:val="4F8935F79C864A2B87A6D2224692058A"/>
+    <w:rsid w:val="0051108F"/>
+    <w:rPr>
+      <w:rFonts w:eastAsiaTheme="minorHAnsi"/>
     </w:rPr>
   </w:style>
   <w:style w:type="paragraph" w:customStyle="1" w:styleId="4A47B7B3DAF54602BADE7E496D3633D7">
@@ -4896,19 +4864,6 @@
       <w14:ligatures w14:val="none"/>
     </w:rPr>
   </w:style>
-  <w:style w:type="paragraph" w:customStyle="1" w:styleId="500258F03FDC4EA1AEC5A4C45B884C08">
-    <w:name w:val="500258F03FDC4EA1AEC5A4C45B884C08"/>
-    <w:rsid w:val="006660C2"/>
-    <w:pPr>
-      <w:spacing w:line="259" w:lineRule="auto"/>
-    </w:pPr>
-    <w:rPr>
-      <w:kern w:val="0"/>
-      <w:sz w:val="22"/>
-      <w:szCs w:val="22"/>
-      <w14:ligatures w14:val="none"/>
-    </w:rPr>
-  </w:style>
   <w:style w:type="paragraph" w:customStyle="1" w:styleId="65320A6CC3C34AFBB8890A9D838700DA">
     <w:name w:val="65320A6CC3C34AFBB8890A9D838700DA"/>
     <w:rsid w:val="006660C2"/>
@@ -4946,20 +4901,6 @@
       <w:sz w:val="22"/>
       <w:szCs w:val="22"/>
       <w14:ligatures w14:val="none"/>
-    </w:rPr>
-  </w:style>
-  <w:style w:type="paragraph" w:customStyle="1" w:styleId="1B248AA8A40B4963ACEEC183DB04DC532">
-    <w:name w:val="1B248AA8A40B4963ACEEC183DB04DC532"/>
-    <w:rsid w:val="006660C2"/>
-    <w:rPr>
-      <w:rFonts w:eastAsiaTheme="minorHAnsi"/>
-    </w:rPr>
-  </w:style>
-  <w:style w:type="paragraph" w:customStyle="1" w:styleId="4F8935F79C864A2B87A6D2224692058A1">
-    <w:name w:val="4F8935F79C864A2B87A6D2224692058A1"/>
-    <w:rsid w:val="006660C2"/>
-    <w:rPr>
-      <w:rFonts w:eastAsiaTheme="minorHAnsi"/>
     </w:rPr>
   </w:style>
   <w:style w:type="paragraph" w:customStyle="1" w:styleId="DAA0B040BE5A4F719E1DE97FCDFAB244">

</xml_diff>

<commit_message>
chinh sua GIAY DK COT
</commit_message>
<xml_diff>
--- a/wwwroot/MauDKCOt/GIAY_DK_COT.docx
+++ b/wwwroot/MauDKCOt/GIAY_DK_COT.docx
@@ -63,7 +63,7 @@
                 <v:shape id="_x0000_s1026" type="#_x0000_t75" style="position:absolute;left:0;text-align:left;margin-left:93.35pt;margin-top:12.3pt;width:53.5pt;height:65.8pt;z-index:-251657728">
                   <v:imagedata r:id="rId6" o:title=""/>
                 </v:shape>
-                <o:OLEObject Type="Embed" ProgID="CorelDraw.Graphic.24" ShapeID="_x0000_s1026" DrawAspect="Content" ObjectID="_1811695566" r:id="rId7"/>
+                <o:OLEObject Type="Embed" ProgID="CorelDraw.Graphic.24" ShapeID="_x0000_s1026" DrawAspect="Content" ObjectID="_1811696414" r:id="rId7"/>
               </w:object>
             </w:r>
             <w:r>
@@ -830,6 +830,7 @@
                   <w:docPart w:val="CC302AC856994C218999E6D66CC3F9A1"/>
                 </w:placeholder>
               </w:sdtPr>
+              <w:sdtEndPr/>
               <w:sdtContent>
                 <w:r>
                   <w:rPr>
@@ -947,59 +948,7 @@
                 <w:sz w:val="28"/>
                 <w:szCs w:val="28"/>
               </w:rPr>
-              <w:t>N</w:t>
-            </w:r>
-            <w:r>
-              <w:rPr>
-                <w:rFonts w:ascii="Times New Roman" w:hAnsi="Times New Roman" w:cs="Times New Roman"/>
-                <w:sz w:val="28"/>
-                <w:szCs w:val="28"/>
-              </w:rPr>
-              <w:t xml:space="preserve"> </w:t>
-            </w:r>
-            <w:sdt>
-              <w:sdtPr>
-                <w:rPr>
-                  <w:rFonts w:ascii="Times New Roman" w:hAnsi="Times New Roman" w:cs="Times New Roman"/>
-                  <w:sz w:val="28"/>
-                  <w:szCs w:val="28"/>
-                </w:rPr>
-                <w:alias w:val="PhapDanhNM"/>
-                <w:tag w:val="PhapDanhNM"/>
-                <w:id w:val="-1863427525"/>
-                <w:placeholder>
-                  <w:docPart w:val="4A47B7B3DAF54602BADE7E496D3633D7"/>
-                </w:placeholder>
-              </w:sdtPr>
-              <w:sdtEndPr/>
-              <w:sdtContent>
-                <w:r>
-                  <w:rPr>
-                    <w:rFonts w:ascii="Times New Roman" w:hAnsi="Times New Roman" w:cs="Times New Roman"/>
-                    <w:b/>
-                    <w:bCs/>
-                    <w:sz w:val="28"/>
-                    <w:szCs w:val="28"/>
-                  </w:rPr>
-                  <w:t>PhapDanhNM</w:t>
-                </w:r>
-              </w:sdtContent>
-            </w:sdt>
-            <w:r>
-              <w:rPr>
-                <w:rFonts w:ascii="Times New Roman" w:hAnsi="Times New Roman" w:cs="Times New Roman"/>
-                <w:sz w:val="28"/>
-                <w:szCs w:val="28"/>
-              </w:rPr>
-              <w:t xml:space="preserve"> </w:t>
-            </w:r>
-            <w:r>
-              <w:rPr>
-                <w:rFonts w:ascii="Times New Roman" w:hAnsi="Times New Roman" w:cs="Times New Roman"/>
-                <w:sz w:val="28"/>
-                <w:szCs w:val="28"/>
-              </w:rPr>
-              <w:t>gười mất tên:</w:t>
+              <w:t>Người mất tên:</w:t>
             </w:r>
             <w:r>
               <w:rPr>
@@ -1044,7 +993,7 @@
                 <w:sz w:val="28"/>
                 <w:szCs w:val="28"/>
               </w:rPr>
-              <w:t xml:space="preserve">                               </w:t>
+              <w:t xml:space="preserve">                      </w:t>
             </w:r>
             <w:r>
               <w:rPr>
@@ -1062,6 +1011,33 @@
               </w:rPr>
               <w:t xml:space="preserve"> </w:t>
             </w:r>
+            <w:sdt>
+              <w:sdtPr>
+                <w:rPr>
+                  <w:rFonts w:ascii="Times New Roman" w:hAnsi="Times New Roman" w:cs="Times New Roman"/>
+                  <w:sz w:val="28"/>
+                  <w:szCs w:val="28"/>
+                </w:rPr>
+                <w:alias w:val="PhapDanhNM"/>
+                <w:tag w:val="PhapDanhNM"/>
+                <w:id w:val="-1863427525"/>
+                <w:placeholder>
+                  <w:docPart w:val="FE2BB84DED6C4E77A433DE97EFD43720"/>
+                </w:placeholder>
+              </w:sdtPr>
+              <w:sdtContent>
+                <w:r>
+                  <w:rPr>
+                    <w:rFonts w:ascii="Times New Roman" w:hAnsi="Times New Roman" w:cs="Times New Roman"/>
+                    <w:b/>
+                    <w:bCs/>
+                    <w:sz w:val="28"/>
+                    <w:szCs w:val="28"/>
+                  </w:rPr>
+                  <w:t>PhapDanhNM</w:t>
+                </w:r>
+              </w:sdtContent>
+            </w:sdt>
           </w:p>
           <w:p>
             <w:pPr>
@@ -2629,7 +2605,136 @@
           <w:sz w:val="28"/>
           <w:szCs w:val="28"/>
         </w:rPr>
-        <w:t>Về việc:</w:t>
+        <w:t>Về việc</w:t>
+      </w:r>
+      <w:r>
+        <w:rPr>
+          <w:rFonts w:ascii="Times New Roman" w:hAnsi="Times New Roman" w:cs="Times New Roman"/>
+          <w:sz w:val="28"/>
+          <w:szCs w:val="28"/>
+        </w:rPr>
+        <w:t xml:space="preserve">: …………Cốt: </w:t>
+      </w:r>
+      <w:sdt>
+        <w:sdtPr>
+          <w:rPr>
+            <w:rFonts w:ascii="Times New Roman" w:hAnsi="Times New Roman" w:cs="Times New Roman"/>
+            <w:sz w:val="28"/>
+            <w:szCs w:val="28"/>
+          </w:rPr>
+          <w:alias w:val="HoTenNM"/>
+          <w:tag w:val="HoTenNM"/>
+          <w:id w:val="-37753120"/>
+          <w:placeholder>
+            <w:docPart w:val="DE7300D8A6CE4A1F8D7903A0E1083898"/>
+          </w:placeholder>
+        </w:sdtPr>
+        <w:sdtContent>
+          <w:r>
+            <w:rPr>
+              <w:rFonts w:ascii="Times New Roman" w:hAnsi="Times New Roman" w:cs="Times New Roman"/>
+              <w:b/>
+              <w:bCs/>
+              <w:sz w:val="28"/>
+              <w:szCs w:val="28"/>
+            </w:rPr>
+            <w:t>HoTenNM</w:t>
+          </w:r>
+        </w:sdtContent>
+      </w:sdt>
+      <w:r>
+        <w:rPr>
+          <w:rFonts w:ascii="Times New Roman" w:hAnsi="Times New Roman" w:cs="Times New Roman"/>
+          <w:sz w:val="28"/>
+          <w:szCs w:val="28"/>
+        </w:rPr>
+        <w:t xml:space="preserve"> -Lầu:</w:t>
+      </w:r>
+      <w:r>
+        <w:rPr>
+          <w:rFonts w:ascii="Times New Roman" w:hAnsi="Times New Roman" w:cs="Times New Roman"/>
+          <w:sz w:val="28"/>
+          <w:szCs w:val="28"/>
+        </w:rPr>
+        <w:t xml:space="preserve"> </w:t>
+      </w:r>
+      <w:sdt>
+        <w:sdtPr>
+          <w:rPr>
+            <w:rFonts w:ascii="Times New Roman" w:hAnsi="Times New Roman" w:cs="Times New Roman"/>
+            <w:sz w:val="28"/>
+            <w:szCs w:val="28"/>
+          </w:rPr>
+          <w:alias w:val="Lau"/>
+          <w:tag w:val="Lau"/>
+          <w:id w:val="-1340456430"/>
+          <w:placeholder>
+            <w:docPart w:val="85E0B736A93B4056884AE20E4F31979A"/>
+          </w:placeholder>
+        </w:sdtPr>
+        <w:sdtContent>
+          <w:r>
+            <w:rPr>
+              <w:rFonts w:ascii="Times New Roman" w:hAnsi="Times New Roman" w:cs="Times New Roman"/>
+              <w:b/>
+              <w:bCs/>
+              <w:sz w:val="28"/>
+              <w:szCs w:val="28"/>
+            </w:rPr>
+            <w:t>Lau</w:t>
+          </w:r>
+        </w:sdtContent>
+      </w:sdt>
+      <w:r>
+        <w:rPr>
+          <w:rFonts w:ascii="Times New Roman" w:hAnsi="Times New Roman" w:cs="Times New Roman"/>
+          <w:sz w:val="28"/>
+          <w:szCs w:val="28"/>
+        </w:rPr>
+        <w:t xml:space="preserve"> -Dãy:</w:t>
+      </w:r>
+      <w:r>
+        <w:rPr>
+          <w:rFonts w:ascii="Times New Roman" w:hAnsi="Times New Roman" w:cs="Times New Roman"/>
+          <w:sz w:val="28"/>
+          <w:szCs w:val="28"/>
+        </w:rPr>
+        <w:t xml:space="preserve"> </w:t>
+      </w:r>
+      <w:sdt>
+        <w:sdtPr>
+          <w:rPr>
+            <w:rFonts w:ascii="Times New Roman" w:hAnsi="Times New Roman" w:cs="Times New Roman"/>
+            <w:sz w:val="28"/>
+            <w:szCs w:val="28"/>
+          </w:rPr>
+          <w:alias w:val="Day"/>
+          <w:tag w:val="Day"/>
+          <w:id w:val="295805659"/>
+          <w:placeholder>
+            <w:docPart w:val="213BD0E9A8E94E38A47C2DFDF44DF4EE"/>
+          </w:placeholder>
+        </w:sdtPr>
+        <w:sdtContent>
+          <w:r>
+            <w:rPr>
+              <w:rFonts w:ascii="Times New Roman" w:hAnsi="Times New Roman" w:cs="Times New Roman"/>
+              <w:b/>
+              <w:bCs/>
+              <w:sz w:val="28"/>
+              <w:szCs w:val="28"/>
+            </w:rPr>
+            <w:t>Day</w:t>
+          </w:r>
+        </w:sdtContent>
+      </w:sdt>
+      <w:r>
+        <w:rPr>
+          <w:rFonts w:ascii="Times New Roman" w:hAnsi="Times New Roman" w:cs="Times New Roman"/>
+          <w:sz w:val="28"/>
+          <w:szCs w:val="28"/>
+        </w:rPr>
+        <w:t xml:space="preserve"> (V)</w:t>
       </w:r>
     </w:p>
     <w:p>
@@ -2748,7 +2853,47 @@
           <w:sz w:val="28"/>
           <w:szCs w:val="28"/>
         </w:rPr>
-        <w:t>Bửu Đà, ngày  Tháng    năm 20</w:t>
+        <w:t xml:space="preserve">Bửu Đà, ngày </w:t>
+      </w:r>
+      <w:r>
+        <w:rPr>
+          <w:rFonts w:ascii="Times New Roman" w:hAnsi="Times New Roman" w:cs="Times New Roman"/>
+          <w:i/>
+          <w:iCs/>
+          <w:sz w:val="28"/>
+          <w:szCs w:val="28"/>
+        </w:rPr>
+        <w:t>….</w:t>
+      </w:r>
+      <w:r>
+        <w:rPr>
+          <w:rFonts w:ascii="Times New Roman" w:hAnsi="Times New Roman" w:cs="Times New Roman"/>
+          <w:i/>
+          <w:iCs/>
+          <w:sz w:val="28"/>
+          <w:szCs w:val="28"/>
+        </w:rPr>
+        <w:t xml:space="preserve"> Tháng </w:t>
+      </w:r>
+      <w:r>
+        <w:rPr>
+          <w:rFonts w:ascii="Times New Roman" w:hAnsi="Times New Roman" w:cs="Times New Roman"/>
+          <w:i/>
+          <w:iCs/>
+          <w:sz w:val="28"/>
+          <w:szCs w:val="28"/>
+        </w:rPr>
+        <w:t>….</w:t>
+      </w:r>
+      <w:r>
+        <w:rPr>
+          <w:rFonts w:ascii="Times New Roman" w:hAnsi="Times New Roman" w:cs="Times New Roman"/>
+          <w:i/>
+          <w:iCs/>
+          <w:sz w:val="28"/>
+          <w:szCs w:val="28"/>
+        </w:rPr>
+        <w:t xml:space="preserve"> năm 20</w:t>
       </w:r>
     </w:p>
     <w:p>
@@ -4073,7 +4218,7 @@
       <w:docPartBody>
         <w:p>
           <w:pPr>
-            <w:pStyle w:val="1B248AA8A40B4963ACEEC183DB04DC53"/>
+            <w:pStyle w:val="1B248AA8A40B4963ACEEC183DB04DC531"/>
           </w:pPr>
           <w:r>
             <w:rPr>
@@ -4106,7 +4251,7 @@
       <w:docPartBody>
         <w:p>
           <w:pPr>
-            <w:pStyle w:val="4F8935F79C864A2B87A6D2224692058A"/>
+            <w:pStyle w:val="4F8935F79C864A2B87A6D2224692058A1"/>
           </w:pPr>
           <w:r>
             <w:rPr>
@@ -4117,35 +4262,6 @@
               <w:szCs w:val="28"/>
             </w:rPr>
             <w:t>HoTenNT</w:t>
-          </w:r>
-        </w:p>
-      </w:docPartBody>
-    </w:docPart>
-    <w:docPart>
-      <w:docPartPr>
-        <w:name w:val="4A47B7B3DAF54602BADE7E496D3633D7"/>
-        <w:category>
-          <w:name w:val="General"/>
-          <w:gallery w:val="placeholder"/>
-        </w:category>
-        <w:types>
-          <w:type w:val="bbPlcHdr"/>
-        </w:types>
-        <w:behaviors>
-          <w:behavior w:val="content"/>
-        </w:behaviors>
-        <w:guid w:val="{069EFD26-1378-4494-A006-16DC26E5F099}"/>
-      </w:docPartPr>
-      <w:docPartBody>
-        <w:p>
-          <w:pPr>
-            <w:pStyle w:val="4A47B7B3DAF54602BADE7E496D3633D7"/>
-          </w:pPr>
-          <w:r>
-            <w:rPr>
-              <w:rStyle w:val="PlaceholderText"/>
-            </w:rPr>
-            <w:t>Bấm hoặc gõ nhẹ vào đây để nhập văn bản.</w:t>
           </w:r>
         </w:p>
       </w:docPartBody>
@@ -4266,6 +4382,122 @@
         </w:p>
       </w:docPartBody>
     </w:docPart>
+    <w:docPart>
+      <w:docPartPr>
+        <w:name w:val="FE2BB84DED6C4E77A433DE97EFD43720"/>
+        <w:category>
+          <w:name w:val="General"/>
+          <w:gallery w:val="placeholder"/>
+        </w:category>
+        <w:types>
+          <w:type w:val="bbPlcHdr"/>
+        </w:types>
+        <w:behaviors>
+          <w:behavior w:val="content"/>
+        </w:behaviors>
+        <w:guid w:val="{86B50473-81C2-44DD-914E-744BBB15FC2D}"/>
+      </w:docPartPr>
+      <w:docPartBody>
+        <w:p>
+          <w:pPr>
+            <w:pStyle w:val="FE2BB84DED6C4E77A433DE97EFD43720"/>
+          </w:pPr>
+          <w:r>
+            <w:rPr>
+              <w:rStyle w:val="PlaceholderText"/>
+            </w:rPr>
+            <w:t>Bấm hoặc gõ nhẹ vào đây để nhập văn bản.</w:t>
+          </w:r>
+        </w:p>
+      </w:docPartBody>
+    </w:docPart>
+    <w:docPart>
+      <w:docPartPr>
+        <w:name w:val="DE7300D8A6CE4A1F8D7903A0E1083898"/>
+        <w:category>
+          <w:name w:val="General"/>
+          <w:gallery w:val="placeholder"/>
+        </w:category>
+        <w:types>
+          <w:type w:val="bbPlcHdr"/>
+        </w:types>
+        <w:behaviors>
+          <w:behavior w:val="content"/>
+        </w:behaviors>
+        <w:guid w:val="{D2A4831A-E883-44C0-BC34-126329428D24}"/>
+      </w:docPartPr>
+      <w:docPartBody>
+        <w:p>
+          <w:pPr>
+            <w:pStyle w:val="DE7300D8A6CE4A1F8D7903A0E1083898"/>
+          </w:pPr>
+          <w:r>
+            <w:rPr>
+              <w:rStyle w:val="PlaceholderText"/>
+            </w:rPr>
+            <w:t>Bấm hoặc gõ nhẹ vào đây để nhập văn bản.</w:t>
+          </w:r>
+        </w:p>
+      </w:docPartBody>
+    </w:docPart>
+    <w:docPart>
+      <w:docPartPr>
+        <w:name w:val="85E0B736A93B4056884AE20E4F31979A"/>
+        <w:category>
+          <w:name w:val="General"/>
+          <w:gallery w:val="placeholder"/>
+        </w:category>
+        <w:types>
+          <w:type w:val="bbPlcHdr"/>
+        </w:types>
+        <w:behaviors>
+          <w:behavior w:val="content"/>
+        </w:behaviors>
+        <w:guid w:val="{C17F2B2C-959D-4014-92A9-69311D21AB20}"/>
+      </w:docPartPr>
+      <w:docPartBody>
+        <w:p>
+          <w:pPr>
+            <w:pStyle w:val="85E0B736A93B4056884AE20E4F31979A"/>
+          </w:pPr>
+          <w:r>
+            <w:rPr>
+              <w:rStyle w:val="PlaceholderText"/>
+            </w:rPr>
+            <w:t>Bấm hoặc gõ nhẹ vào đây để nhập văn bản.</w:t>
+          </w:r>
+        </w:p>
+      </w:docPartBody>
+    </w:docPart>
+    <w:docPart>
+      <w:docPartPr>
+        <w:name w:val="213BD0E9A8E94E38A47C2DFDF44DF4EE"/>
+        <w:category>
+          <w:name w:val="General"/>
+          <w:gallery w:val="placeholder"/>
+        </w:category>
+        <w:types>
+          <w:type w:val="bbPlcHdr"/>
+        </w:types>
+        <w:behaviors>
+          <w:behavior w:val="content"/>
+        </w:behaviors>
+        <w:guid w:val="{4FB90698-EAB1-4DF1-8CE9-FEEB1C3DF474}"/>
+      </w:docPartPr>
+      <w:docPartBody>
+        <w:p>
+          <w:pPr>
+            <w:pStyle w:val="213BD0E9A8E94E38A47C2DFDF44DF4EE"/>
+          </w:pPr>
+          <w:r>
+            <w:rPr>
+              <w:rStyle w:val="PlaceholderText"/>
+            </w:rPr>
+            <w:t>Bấm hoặc gõ nhẹ vào đây để nhập văn bản.</w:t>
+          </w:r>
+        </w:p>
+      </w:docPartBody>
+    </w:docPart>
   </w:docParts>
 </w:glossaryDocument>
 </file>
@@ -4277,14 +4509,14 @@
     <w:charset w:val="00"/>
     <w:family w:val="roman"/>
     <w:pitch w:val="variable"/>
-    <w:sig w:usb0="E0002AFF" w:usb1="C0007843" w:usb2="00000009" w:usb3="00000000" w:csb0="000001FF" w:csb1="00000000"/>
+    <w:sig w:usb0="20002A87" w:usb1="80000000" w:usb2="00000008" w:usb3="00000000" w:csb0="000001FF" w:csb1="00000000"/>
   </w:font>
   <w:font w:name="Calibri">
     <w:panose1 w:val="020F0502020204030204"/>
     <w:charset w:val="00"/>
     <w:family w:val="swiss"/>
     <w:pitch w:val="variable"/>
-    <w:sig w:usb0="E00002FF" w:usb1="4000ACFF" w:usb2="00000001" w:usb3="00000000" w:csb0="0000019F" w:csb1="00000000"/>
+    <w:sig w:usb0="A00002EF" w:usb1="4000207B" w:usb2="00000000" w:usb3="00000000" w:csb0="0000009F" w:csb1="00000000"/>
   </w:font>
   <w:font w:name="Courier New">
     <w:panose1 w:val="02070309020205020404"/>
@@ -4312,7 +4544,7 @@
     <w:charset w:val="00"/>
     <w:family w:val="swiss"/>
     <w:pitch w:val="variable"/>
-    <w:sig w:usb0="A0002AEF" w:usb1="4000207B" w:usb2="00000000" w:usb3="00000000" w:csb0="000001FF" w:csb1="00000000"/>
+    <w:sig w:usb0="E4002EFF" w:usb1="C000247B" w:usb2="00000009" w:usb3="00000000" w:csb0="000001FF" w:csb1="00000000"/>
   </w:font>
 </w:fonts>
 </file>
@@ -4333,6 +4565,7 @@
   </w:compat>
   <w:rsids>
     <w:rsidRoot w:val="00940BE1"/>
+    <w:rsid w:val="000D5356"/>
     <w:rsid w:val="00115553"/>
     <w:rsid w:val="00131674"/>
     <w:rsid w:val="002A5BF9"/>
@@ -4344,6 +4577,7 @@
     <w:rsid w:val="006660C2"/>
     <w:rsid w:val="006A5286"/>
     <w:rsid w:val="006F1C58"/>
+    <w:rsid w:val="007A0268"/>
     <w:rsid w:val="00874C34"/>
     <w:rsid w:val="008A3608"/>
     <w:rsid w:val="008A3A3F"/>
@@ -4819,7 +5053,7 @@
     <w:basedOn w:val="DefaultParagraphFont"/>
     <w:uiPriority w:val="99"/>
     <w:semiHidden/>
-    <w:rsid w:val="0051108F"/>
+    <w:rsid w:val="007A0268"/>
     <w:rPr>
       <w:color w:val="666666"/>
     </w:rPr>
@@ -4877,9 +5111,9 @@
       <w14:ligatures w14:val="none"/>
     </w:rPr>
   </w:style>
-  <w:style w:type="paragraph" w:customStyle="1" w:styleId="3F6AA16A236D455CAD02B2476E8C6862">
-    <w:name w:val="3F6AA16A236D455CAD02B2476E8C6862"/>
-    <w:rsid w:val="006660C2"/>
+  <w:style w:type="paragraph" w:customStyle="1" w:styleId="FE2BB84DED6C4E77A433DE97EFD43720">
+    <w:name w:val="FE2BB84DED6C4E77A433DE97EFD43720"/>
+    <w:rsid w:val="007A0268"/>
     <w:pPr>
       <w:spacing w:line="259" w:lineRule="auto"/>
     </w:pPr>
@@ -4916,16 +5150,55 @@
       <w14:ligatures w14:val="none"/>
     </w:rPr>
   </w:style>
-  <w:style w:type="paragraph" w:customStyle="1" w:styleId="1B248AA8A40B4963ACEEC183DB04DC533">
-    <w:name w:val="1B248AA8A40B4963ACEEC183DB04DC533"/>
-    <w:rsid w:val="006660C2"/>
+  <w:style w:type="paragraph" w:customStyle="1" w:styleId="DE7300D8A6CE4A1F8D7903A0E1083898">
+    <w:name w:val="DE7300D8A6CE4A1F8D7903A0E1083898"/>
+    <w:rsid w:val="007A0268"/>
+    <w:pPr>
+      <w:spacing w:line="259" w:lineRule="auto"/>
+    </w:pPr>
+    <w:rPr>
+      <w:kern w:val="0"/>
+      <w:sz w:val="22"/>
+      <w:szCs w:val="22"/>
+      <w14:ligatures w14:val="none"/>
+    </w:rPr>
+  </w:style>
+  <w:style w:type="paragraph" w:customStyle="1" w:styleId="85E0B736A93B4056884AE20E4F31979A">
+    <w:name w:val="85E0B736A93B4056884AE20E4F31979A"/>
+    <w:rsid w:val="007A0268"/>
+    <w:pPr>
+      <w:spacing w:line="259" w:lineRule="auto"/>
+    </w:pPr>
+    <w:rPr>
+      <w:kern w:val="0"/>
+      <w:sz w:val="22"/>
+      <w:szCs w:val="22"/>
+      <w14:ligatures w14:val="none"/>
+    </w:rPr>
+  </w:style>
+  <w:style w:type="paragraph" w:customStyle="1" w:styleId="213BD0E9A8E94E38A47C2DFDF44DF4EE">
+    <w:name w:val="213BD0E9A8E94E38A47C2DFDF44DF4EE"/>
+    <w:rsid w:val="007A0268"/>
+    <w:pPr>
+      <w:spacing w:line="259" w:lineRule="auto"/>
+    </w:pPr>
+    <w:rPr>
+      <w:kern w:val="0"/>
+      <w:sz w:val="22"/>
+      <w:szCs w:val="22"/>
+      <w14:ligatures w14:val="none"/>
+    </w:rPr>
+  </w:style>
+  <w:style w:type="paragraph" w:customStyle="1" w:styleId="1B248AA8A40B4963ACEEC183DB04DC531">
+    <w:name w:val="1B248AA8A40B4963ACEEC183DB04DC531"/>
+    <w:rsid w:val="007A0268"/>
     <w:rPr>
       <w:rFonts w:eastAsiaTheme="minorHAnsi"/>
     </w:rPr>
   </w:style>
-  <w:style w:type="paragraph" w:customStyle="1" w:styleId="4F8935F79C864A2B87A6D2224692058A2">
-    <w:name w:val="4F8935F79C864A2B87A6D2224692058A2"/>
-    <w:rsid w:val="006660C2"/>
+  <w:style w:type="paragraph" w:customStyle="1" w:styleId="4F8935F79C864A2B87A6D2224692058A1">
+    <w:name w:val="4F8935F79C864A2B87A6D2224692058A1"/>
+    <w:rsid w:val="007A0268"/>
     <w:rPr>
       <w:rFonts w:eastAsiaTheme="minorHAnsi"/>
     </w:rPr>

</xml_diff>

<commit_message>
sua chinh ta phieu cong duc
</commit_message>
<xml_diff>
--- a/wwwroot/MauDKCOt/GIAY_DK_COT.docx
+++ b/wwwroot/MauDKCOt/GIAY_DK_COT.docx
@@ -63,7 +63,7 @@
                 <v:shape id="_x0000_s1026" type="#_x0000_t75" style="position:absolute;left:0;text-align:left;margin-left:93.35pt;margin-top:12.3pt;width:53.5pt;height:65.8pt;z-index:-251657728">
                   <v:imagedata r:id="rId6" o:title=""/>
                 </v:shape>
-                <o:OLEObject Type="Embed" ProgID="CorelDraw.Graphic.24" ShapeID="_x0000_s1026" DrawAspect="Content" ObjectID="_1811696414" r:id="rId7"/>
+                <o:OLEObject Type="Embed" ProgID="CorelDraw.Graphic.24" ShapeID="_x0000_s1026" DrawAspect="Content" ObjectID="_1811696991" r:id="rId7"/>
               </w:object>
             </w:r>
             <w:r>
@@ -1025,6 +1025,7 @@
                   <w:docPart w:val="FE2BB84DED6C4E77A433DE97EFD43720"/>
                 </w:placeholder>
               </w:sdtPr>
+              <w:sdtEndPr/>
               <w:sdtContent>
                 <w:r>
                   <w:rPr>
@@ -2613,7 +2614,23 @@
           <w:sz w:val="28"/>
           <w:szCs w:val="28"/>
         </w:rPr>
-        <w:t xml:space="preserve">: …………Cốt: </w:t>
+        <w:t>: …………</w:t>
+      </w:r>
+      <w:r>
+        <w:rPr>
+          <w:rFonts w:ascii="Times New Roman" w:hAnsi="Times New Roman" w:cs="Times New Roman"/>
+          <w:sz w:val="28"/>
+          <w:szCs w:val="28"/>
+        </w:rPr>
+        <w:t>c</w:t>
+      </w:r>
+      <w:r>
+        <w:rPr>
+          <w:rFonts w:ascii="Times New Roman" w:hAnsi="Times New Roman" w:cs="Times New Roman"/>
+          <w:sz w:val="28"/>
+          <w:szCs w:val="28"/>
+        </w:rPr>
+        <w:t xml:space="preserve">ốt: </w:t>
       </w:r>
       <w:sdt>
         <w:sdtPr>
@@ -2629,6 +2646,7 @@
             <w:docPart w:val="DE7300D8A6CE4A1F8D7903A0E1083898"/>
           </w:placeholder>
         </w:sdtPr>
+        <w:sdtEndPr/>
         <w:sdtContent>
           <w:r>
             <w:rPr>
@@ -2648,7 +2666,66 @@
           <w:sz w:val="28"/>
           <w:szCs w:val="28"/>
         </w:rPr>
-        <w:t xml:space="preserve"> -Lầu:</w:t>
+        <w:t xml:space="preserve"> </w:t>
+      </w:r>
+      <w:r>
+        <w:rPr>
+          <w:rFonts w:ascii="Times New Roman" w:hAnsi="Times New Roman" w:cs="Times New Roman"/>
+          <w:sz w:val="28"/>
+          <w:szCs w:val="28"/>
+        </w:rPr>
+        <w:t>Pd:</w:t>
+      </w:r>
+      <w:r>
+        <w:rPr>
+          <w:rFonts w:ascii="Times New Roman" w:hAnsi="Times New Roman" w:cs="Times New Roman"/>
+          <w:sz w:val="28"/>
+          <w:szCs w:val="28"/>
+        </w:rPr>
+        <w:t xml:space="preserve"> </w:t>
+      </w:r>
+      <w:sdt>
+        <w:sdtPr>
+          <w:rPr>
+            <w:rFonts w:ascii="Times New Roman" w:hAnsi="Times New Roman" w:cs="Times New Roman"/>
+            <w:sz w:val="28"/>
+            <w:szCs w:val="28"/>
+          </w:rPr>
+          <w:alias w:val="PhapDanhNM"/>
+          <w:tag w:val="PhapDanhNM"/>
+          <w:id w:val="1681932486"/>
+          <w:placeholder>
+            <w:docPart w:val="04EFCB46EEF747CFB585E2EDFD47EACD"/>
+          </w:placeholder>
+        </w:sdtPr>
+        <w:sdtContent>
+          <w:r>
+            <w:rPr>
+              <w:rFonts w:ascii="Times New Roman" w:hAnsi="Times New Roman" w:cs="Times New Roman"/>
+              <w:b/>
+              <w:bCs/>
+              <w:sz w:val="28"/>
+              <w:szCs w:val="28"/>
+            </w:rPr>
+            <w:t>PhapDanhNM</w:t>
+          </w:r>
+        </w:sdtContent>
+      </w:sdt>
+      <w:r>
+        <w:rPr>
+          <w:rFonts w:ascii="Times New Roman" w:hAnsi="Times New Roman" w:cs="Times New Roman"/>
+          <w:sz w:val="28"/>
+          <w:szCs w:val="28"/>
+        </w:rPr>
+        <w:t xml:space="preserve"> </w:t>
+      </w:r>
+      <w:r>
+        <w:rPr>
+          <w:rFonts w:ascii="Times New Roman" w:hAnsi="Times New Roman" w:cs="Times New Roman"/>
+          <w:sz w:val="28"/>
+          <w:szCs w:val="28"/>
+        </w:rPr>
+        <w:t>-Lầu:</w:t>
       </w:r>
       <w:r>
         <w:rPr>
@@ -2672,6 +2749,7 @@
             <w:docPart w:val="85E0B736A93B4056884AE20E4F31979A"/>
           </w:placeholder>
         </w:sdtPr>
+        <w:sdtEndPr/>
         <w:sdtContent>
           <w:r>
             <w:rPr>
@@ -2715,6 +2793,7 @@
             <w:docPart w:val="213BD0E9A8E94E38A47C2DFDF44DF4EE"/>
           </w:placeholder>
         </w:sdtPr>
+        <w:sdtEndPr/>
         <w:sdtContent>
           <w:r>
             <w:rPr>
@@ -2789,7 +2868,23 @@
           <w:szCs w:val="28"/>
         </w:rPr>
         <w:tab/>
-        <w:t>Kiết tường, tân tâm an lạc.</w:t>
+        <w:t>Kiết tường, t</w:t>
+      </w:r>
+      <w:r>
+        <w:rPr>
+          <w:rFonts w:ascii="Times New Roman" w:hAnsi="Times New Roman" w:cs="Times New Roman"/>
+          <w:sz w:val="28"/>
+          <w:szCs w:val="28"/>
+        </w:rPr>
+        <w:t>h</w:t>
+      </w:r>
+      <w:r>
+        <w:rPr>
+          <w:rFonts w:ascii="Times New Roman" w:hAnsi="Times New Roman" w:cs="Times New Roman"/>
+          <w:sz w:val="28"/>
+          <w:szCs w:val="28"/>
+        </w:rPr>
+        <w:t>ân tâm an lạc.</w:t>
       </w:r>
     </w:p>
     <w:p>
@@ -4218,7 +4313,7 @@
       <w:docPartBody>
         <w:p>
           <w:pPr>
-            <w:pStyle w:val="1B248AA8A40B4963ACEEC183DB04DC531"/>
+            <w:pStyle w:val="1B248AA8A40B4963ACEEC183DB04DC532"/>
           </w:pPr>
           <w:r>
             <w:rPr>
@@ -4251,7 +4346,7 @@
       <w:docPartBody>
         <w:p>
           <w:pPr>
-            <w:pStyle w:val="4F8935F79C864A2B87A6D2224692058A1"/>
+            <w:pStyle w:val="4F8935F79C864A2B87A6D2224692058A2"/>
           </w:pPr>
           <w:r>
             <w:rPr>
@@ -4498,6 +4593,35 @@
         </w:p>
       </w:docPartBody>
     </w:docPart>
+    <w:docPart>
+      <w:docPartPr>
+        <w:name w:val="04EFCB46EEF747CFB585E2EDFD47EACD"/>
+        <w:category>
+          <w:name w:val="General"/>
+          <w:gallery w:val="placeholder"/>
+        </w:category>
+        <w:types>
+          <w:type w:val="bbPlcHdr"/>
+        </w:types>
+        <w:behaviors>
+          <w:behavior w:val="content"/>
+        </w:behaviors>
+        <w:guid w:val="{36B2F5CE-2B3A-492E-8B3E-96D5C382B47B}"/>
+      </w:docPartPr>
+      <w:docPartBody>
+        <w:p>
+          <w:pPr>
+            <w:pStyle w:val="04EFCB46EEF747CFB585E2EDFD47EACD"/>
+          </w:pPr>
+          <w:r>
+            <w:rPr>
+              <w:rStyle w:val="PlaceholderText"/>
+            </w:rPr>
+            <w:t>Bấm hoặc gõ nhẹ vào đây để nhập văn bản.</w:t>
+          </w:r>
+        </w:p>
+      </w:docPartBody>
+    </w:docPart>
   </w:docParts>
 </w:glossaryDocument>
 </file>
@@ -4565,11 +4689,13 @@
   </w:compat>
   <w:rsids>
     <w:rsidRoot w:val="00940BE1"/>
+    <w:rsid w:val="000A23A0"/>
     <w:rsid w:val="000D5356"/>
     <w:rsid w:val="00115553"/>
     <w:rsid w:val="00131674"/>
     <w:rsid w:val="002A5BF9"/>
     <w:rsid w:val="00367528"/>
+    <w:rsid w:val="003E47EF"/>
     <w:rsid w:val="00481E39"/>
     <w:rsid w:val="004A58E8"/>
     <w:rsid w:val="0051108F"/>
@@ -5053,7 +5179,7 @@
     <w:basedOn w:val="DefaultParagraphFont"/>
     <w:uiPriority w:val="99"/>
     <w:semiHidden/>
-    <w:rsid w:val="007A0268"/>
+    <w:rsid w:val="000A23A0"/>
     <w:rPr>
       <w:color w:val="666666"/>
     </w:rPr>
@@ -5071,23 +5197,9 @@
       <w14:ligatures w14:val="none"/>
     </w:rPr>
   </w:style>
-  <w:style w:type="paragraph" w:customStyle="1" w:styleId="1B248AA8A40B4963ACEEC183DB04DC53">
-    <w:name w:val="1B248AA8A40B4963ACEEC183DB04DC53"/>
-    <w:rsid w:val="0051108F"/>
-    <w:rPr>
-      <w:rFonts w:eastAsiaTheme="minorHAnsi"/>
-    </w:rPr>
-  </w:style>
-  <w:style w:type="paragraph" w:customStyle="1" w:styleId="4F8935F79C864A2B87A6D2224692058A">
-    <w:name w:val="4F8935F79C864A2B87A6D2224692058A"/>
-    <w:rsid w:val="0051108F"/>
-    <w:rPr>
-      <w:rFonts w:eastAsiaTheme="minorHAnsi"/>
-    </w:rPr>
-  </w:style>
-  <w:style w:type="paragraph" w:customStyle="1" w:styleId="4A47B7B3DAF54602BADE7E496D3633D7">
-    <w:name w:val="4A47B7B3DAF54602BADE7E496D3633D7"/>
-    <w:rsid w:val="006660C2"/>
+  <w:style w:type="paragraph" w:customStyle="1" w:styleId="04EFCB46EEF747CFB585E2EDFD47EACD">
+    <w:name w:val="04EFCB46EEF747CFB585E2EDFD47EACD"/>
+    <w:rsid w:val="000A23A0"/>
     <w:pPr>
       <w:spacing w:line="259" w:lineRule="auto"/>
     </w:pPr>
@@ -5096,6 +5208,20 @@
       <w:sz w:val="22"/>
       <w:szCs w:val="22"/>
       <w14:ligatures w14:val="none"/>
+    </w:rPr>
+  </w:style>
+  <w:style w:type="paragraph" w:customStyle="1" w:styleId="1B248AA8A40B4963ACEEC183DB04DC53">
+    <w:name w:val="1B248AA8A40B4963ACEEC183DB04DC53"/>
+    <w:rsid w:val="000A23A0"/>
+    <w:rPr>
+      <w:rFonts w:eastAsiaTheme="minorHAnsi"/>
+    </w:rPr>
+  </w:style>
+  <w:style w:type="paragraph" w:customStyle="1" w:styleId="4F8935F79C864A2B87A6D2224692058A">
+    <w:name w:val="4F8935F79C864A2B87A6D2224692058A"/>
+    <w:rsid w:val="000A23A0"/>
+    <w:rPr>
+      <w:rFonts w:eastAsiaTheme="minorHAnsi"/>
     </w:rPr>
   </w:style>
   <w:style w:type="paragraph" w:customStyle="1" w:styleId="65320A6CC3C34AFBB8890A9D838700DA">
@@ -5199,6 +5325,20 @@
   <w:style w:type="paragraph" w:customStyle="1" w:styleId="4F8935F79C864A2B87A6D2224692058A1">
     <w:name w:val="4F8935F79C864A2B87A6D2224692058A1"/>
     <w:rsid w:val="007A0268"/>
+    <w:rPr>
+      <w:rFonts w:eastAsiaTheme="minorHAnsi"/>
+    </w:rPr>
+  </w:style>
+  <w:style w:type="paragraph" w:customStyle="1" w:styleId="1B248AA8A40B4963ACEEC183DB04DC532">
+    <w:name w:val="1B248AA8A40B4963ACEEC183DB04DC532"/>
+    <w:rsid w:val="000A23A0"/>
+    <w:rPr>
+      <w:rFonts w:eastAsiaTheme="minorHAnsi"/>
+    </w:rPr>
+  </w:style>
+  <w:style w:type="paragraph" w:customStyle="1" w:styleId="4F8935F79C864A2B87A6D2224692058A2">
+    <w:name w:val="4F8935F79C864A2B87A6D2224692058A2"/>
+    <w:rsid w:val="000A23A0"/>
     <w:rPr>
       <w:rFonts w:eastAsiaTheme="minorHAnsi"/>
     </w:rPr>

</xml_diff>